<commit_message>
feat: report, use-case diagram
</commit_message>
<xml_diff>
--- a/LR1/Отчёт.docx
+++ b/LR1/Отчёт.docx
@@ -712,13 +712,7 @@
             <w:t>СОДЕРЖАНИЕ</w:t>
           </w:r>
         </w:p>
-        <w:p>
-          <w:pPr>
-            <w:rPr>
-              <w:lang w:val="ru-BY"/>
-            </w:rPr>
-          </w:pPr>
-        </w:p>
+        <w:p/>
         <w:p>
           <w:pPr>
             <w:pStyle w:val="TOC1"/>
@@ -746,7 +740,7 @@
             </w:rPr>
             <w:fldChar w:fldCharType="separate"/>
           </w:r>
-          <w:hyperlink w:anchor="_Toc148021458" w:history="1">
+          <w:hyperlink w:anchor="_Toc148037189" w:history="1">
             <w:r>
               <w:rPr>
                 <w:rStyle w:val="Hyperlink"/>
@@ -774,7 +768,7 @@
                 <w:noProof/>
                 <w:webHidden/>
               </w:rPr>
-              <w:instrText xml:space="preserve"> PAGEREF _Toc148021458 \h </w:instrText>
+              <w:instrText xml:space="preserve"> PAGEREF _Toc148037189 \h </w:instrText>
             </w:r>
             <w:r>
               <w:rPr>
@@ -814,7 +808,7 @@
               <w:sz w:val="22"/>
             </w:rPr>
           </w:pPr>
-          <w:hyperlink w:anchor="_Toc148021459" w:history="1">
+          <w:hyperlink w:anchor="_Toc148037190" w:history="1">
             <w:r>
               <w:rPr>
                 <w:rStyle w:val="Hyperlink"/>
@@ -842,7 +836,7 @@
                 <w:noProof/>
                 <w:webHidden/>
               </w:rPr>
-              <w:instrText xml:space="preserve"> PAGEREF _Toc148021459 \h </w:instrText>
+              <w:instrText xml:space="preserve"> PAGEREF _Toc148037190 \h </w:instrText>
             </w:r>
             <w:r>
               <w:rPr>
@@ -889,7 +883,7 @@
             </w:rPr>
             <w:t xml:space="preserve">   </w:t>
           </w:r>
-          <w:hyperlink w:anchor="_Toc148021460" w:history="1">
+          <w:hyperlink w:anchor="_Toc148037191" w:history="1">
             <w:r>
               <w:rPr>
                 <w:rStyle w:val="Hyperlink"/>
@@ -912,7 +906,7 @@
               <w:rPr>
                 <w:webHidden/>
               </w:rPr>
-              <w:instrText xml:space="preserve"> PAGEREF _Toc148021460 \h </w:instrText>
+              <w:instrText xml:space="preserve"> PAGEREF _Toc148037191 \h </w:instrText>
             </w:r>
             <w:r>
               <w:rPr>
@@ -948,7 +942,7 @@
               <w:sz w:val="22"/>
             </w:rPr>
           </w:pPr>
-          <w:hyperlink w:anchor="_Toc148021461" w:history="1">
+          <w:hyperlink w:anchor="_Toc148037192" w:history="1">
             <w:r>
               <w:rPr>
                 <w:rStyle w:val="Hyperlink"/>
@@ -976,7 +970,7 @@
                 <w:noProof/>
                 <w:webHidden/>
               </w:rPr>
-              <w:instrText xml:space="preserve"> PAGEREF _Toc148021461 \h </w:instrText>
+              <w:instrText xml:space="preserve"> PAGEREF _Toc148037192 \h </w:instrText>
             </w:r>
             <w:r>
               <w:rPr>
@@ -1023,7 +1017,7 @@
             </w:rPr>
             <w:t xml:space="preserve">   </w:t>
           </w:r>
-          <w:hyperlink w:anchor="_Toc148021462" w:history="1">
+          <w:hyperlink w:anchor="_Toc148037193" w:history="1">
             <w:r>
               <w:rPr>
                 <w:rStyle w:val="Hyperlink"/>
@@ -1046,7 +1040,7 @@
               <w:rPr>
                 <w:webHidden/>
               </w:rPr>
-              <w:instrText xml:space="preserve"> PAGEREF _Toc148021462 \h </w:instrText>
+              <w:instrText xml:space="preserve"> PAGEREF _Toc148037193 \h </w:instrText>
             </w:r>
             <w:r>
               <w:rPr>
@@ -1089,7 +1083,7 @@
             </w:rPr>
             <w:t xml:space="preserve">   </w:t>
           </w:r>
-          <w:hyperlink w:anchor="_Toc148021463" w:history="1">
+          <w:hyperlink w:anchor="_Toc148037194" w:history="1">
             <w:r>
               <w:rPr>
                 <w:rStyle w:val="Hyperlink"/>
@@ -1112,7 +1106,7 @@
               <w:rPr>
                 <w:webHidden/>
               </w:rPr>
-              <w:instrText xml:space="preserve"> PAGEREF _Toc148021463 \h </w:instrText>
+              <w:instrText xml:space="preserve"> PAGEREF _Toc148037194 \h </w:instrText>
             </w:r>
             <w:r>
               <w:rPr>
@@ -1155,7 +1149,7 @@
             </w:rPr>
             <w:t xml:space="preserve">   </w:t>
           </w:r>
-          <w:hyperlink w:anchor="_Toc148021464" w:history="1">
+          <w:hyperlink w:anchor="_Toc148037195" w:history="1">
             <w:r>
               <w:rPr>
                 <w:rStyle w:val="Hyperlink"/>
@@ -1178,7 +1172,7 @@
               <w:rPr>
                 <w:webHidden/>
               </w:rPr>
-              <w:instrText xml:space="preserve"> PAGEREF _Toc148021464 \h </w:instrText>
+              <w:instrText xml:space="preserve"> PAGEREF _Toc148037195 \h </w:instrText>
             </w:r>
             <w:r>
               <w:rPr>
@@ -1221,7 +1215,7 @@
             </w:rPr>
             <w:t xml:space="preserve">   </w:t>
           </w:r>
-          <w:hyperlink w:anchor="_Toc148021465" w:history="1">
+          <w:hyperlink w:anchor="_Toc148037196" w:history="1">
             <w:r>
               <w:rPr>
                 <w:rStyle w:val="Hyperlink"/>
@@ -1244,7 +1238,7 @@
               <w:rPr>
                 <w:webHidden/>
               </w:rPr>
-              <w:instrText xml:space="preserve"> PAGEREF _Toc148021465 \h </w:instrText>
+              <w:instrText xml:space="preserve"> PAGEREF _Toc148037196 \h </w:instrText>
             </w:r>
             <w:r>
               <w:rPr>
@@ -1287,7 +1281,7 @@
             </w:rPr>
             <w:t xml:space="preserve">   </w:t>
           </w:r>
-          <w:hyperlink w:anchor="_Toc148021466" w:history="1">
+          <w:hyperlink w:anchor="_Toc148037197" w:history="1">
             <w:r>
               <w:rPr>
                 <w:rStyle w:val="Hyperlink"/>
@@ -1310,7 +1304,7 @@
               <w:rPr>
                 <w:webHidden/>
               </w:rPr>
-              <w:instrText xml:space="preserve"> PAGEREF _Toc148021466 \h </w:instrText>
+              <w:instrText xml:space="preserve"> PAGEREF _Toc148037197 \h </w:instrText>
             </w:r>
             <w:r>
               <w:rPr>
@@ -1353,7 +1347,7 @@
             </w:rPr>
             <w:t xml:space="preserve">   </w:t>
           </w:r>
-          <w:hyperlink w:anchor="_Toc148021467" w:history="1">
+          <w:hyperlink w:anchor="_Toc148037198" w:history="1">
             <w:r>
               <w:rPr>
                 <w:rStyle w:val="Hyperlink"/>
@@ -1376,7 +1370,7 @@
               <w:rPr>
                 <w:webHidden/>
               </w:rPr>
-              <w:instrText xml:space="preserve"> PAGEREF _Toc148021467 \h </w:instrText>
+              <w:instrText xml:space="preserve"> PAGEREF _Toc148037198 \h </w:instrText>
             </w:r>
             <w:r>
               <w:rPr>
@@ -1397,74 +1391,6 @@
             </w:r>
             <w:r>
               <w:rPr>
-                <w:webHidden/>
-              </w:rPr>
-              <w:fldChar w:fldCharType="end"/>
-            </w:r>
-          </w:hyperlink>
-        </w:p>
-        <w:p>
-          <w:pPr>
-            <w:pStyle w:val="TOC1"/>
-            <w:rPr>
-              <w:rFonts w:asciiTheme="minorHAnsi" w:eastAsiaTheme="minorEastAsia" w:hAnsiTheme="minorHAnsi" w:cstheme="minorBidi"/>
-              <w:noProof/>
-              <w:sz w:val="22"/>
-            </w:rPr>
-          </w:pPr>
-          <w:hyperlink w:anchor="_Toc148021468" w:history="1">
-            <w:r>
-              <w:rPr>
-                <w:rStyle w:val="Hyperlink"/>
-                <w:noProof/>
-                <w:lang w:val="ru-BY"/>
-              </w:rPr>
-              <w:t>3 Технологии, выбранные для разработки</w:t>
-            </w:r>
-            <w:r>
-              <w:rPr>
-                <w:noProof/>
-                <w:webHidden/>
-              </w:rPr>
-              <w:tab/>
-            </w:r>
-            <w:r>
-              <w:rPr>
-                <w:noProof/>
-                <w:webHidden/>
-              </w:rPr>
-              <w:fldChar w:fldCharType="begin"/>
-            </w:r>
-            <w:r>
-              <w:rPr>
-                <w:noProof/>
-                <w:webHidden/>
-              </w:rPr>
-              <w:instrText xml:space="preserve"> PAGEREF _Toc148021468 \h </w:instrText>
-            </w:r>
-            <w:r>
-              <w:rPr>
-                <w:noProof/>
-                <w:webHidden/>
-              </w:rPr>
-            </w:r>
-            <w:r>
-              <w:rPr>
-                <w:noProof/>
-                <w:webHidden/>
-              </w:rPr>
-              <w:fldChar w:fldCharType="separate"/>
-            </w:r>
-            <w:r>
-              <w:rPr>
-                <w:noProof/>
-                <w:webHidden/>
-              </w:rPr>
-              <w:t>7</w:t>
-            </w:r>
-            <w:r>
-              <w:rPr>
-                <w:noProof/>
                 <w:webHidden/>
               </w:rPr>
               <w:fldChar w:fldCharType="end"/>
@@ -1487,12 +1413,12 @@
             </w:rPr>
             <w:t xml:space="preserve">   </w:t>
           </w:r>
-          <w:hyperlink w:anchor="_Toc148021469" w:history="1">
+          <w:hyperlink w:anchor="_Toc148037199" w:history="1">
             <w:r>
               <w:rPr>
                 <w:rStyle w:val="Hyperlink"/>
               </w:rPr>
-              <w:t>3.1 NextJS</w:t>
+              <w:t>2.7 Диаграмма вариантов использования</w:t>
             </w:r>
             <w:r>
               <w:rPr>
@@ -1510,7 +1436,7 @@
               <w:rPr>
                 <w:webHidden/>
               </w:rPr>
-              <w:instrText xml:space="preserve"> PAGEREF _Toc148021469 \h </w:instrText>
+              <w:instrText xml:space="preserve"> PAGEREF _Toc148037199 \h </w:instrText>
             </w:r>
             <w:r>
               <w:rPr>
@@ -1527,10 +1453,78 @@
               <w:rPr>
                 <w:webHidden/>
               </w:rPr>
-              <w:t>7</w:t>
-            </w:r>
-            <w:r>
-              <w:rPr>
+              <w:t>6</w:t>
+            </w:r>
+            <w:r>
+              <w:rPr>
+                <w:webHidden/>
+              </w:rPr>
+              <w:fldChar w:fldCharType="end"/>
+            </w:r>
+          </w:hyperlink>
+        </w:p>
+        <w:p>
+          <w:pPr>
+            <w:pStyle w:val="TOC1"/>
+            <w:rPr>
+              <w:rFonts w:asciiTheme="minorHAnsi" w:eastAsiaTheme="minorEastAsia" w:hAnsiTheme="minorHAnsi" w:cstheme="minorBidi"/>
+              <w:noProof/>
+              <w:sz w:val="22"/>
+            </w:rPr>
+          </w:pPr>
+          <w:hyperlink w:anchor="_Toc148037200" w:history="1">
+            <w:r>
+              <w:rPr>
+                <w:rStyle w:val="Hyperlink"/>
+                <w:noProof/>
+                <w:lang w:val="ru-BY"/>
+              </w:rPr>
+              <w:t>3 Технологии, выбранные для разработки</w:t>
+            </w:r>
+            <w:r>
+              <w:rPr>
+                <w:noProof/>
+                <w:webHidden/>
+              </w:rPr>
+              <w:tab/>
+            </w:r>
+            <w:r>
+              <w:rPr>
+                <w:noProof/>
+                <w:webHidden/>
+              </w:rPr>
+              <w:fldChar w:fldCharType="begin"/>
+            </w:r>
+            <w:r>
+              <w:rPr>
+                <w:noProof/>
+                <w:webHidden/>
+              </w:rPr>
+              <w:instrText xml:space="preserve"> PAGEREF _Toc148037200 \h </w:instrText>
+            </w:r>
+            <w:r>
+              <w:rPr>
+                <w:noProof/>
+                <w:webHidden/>
+              </w:rPr>
+            </w:r>
+            <w:r>
+              <w:rPr>
+                <w:noProof/>
+                <w:webHidden/>
+              </w:rPr>
+              <w:fldChar w:fldCharType="separate"/>
+            </w:r>
+            <w:r>
+              <w:rPr>
+                <w:noProof/>
+                <w:webHidden/>
+              </w:rPr>
+              <w:t>8</w:t>
+            </w:r>
+            <w:r>
+              <w:rPr>
+                <w:noProof/>
                 <w:webHidden/>
               </w:rPr>
               <w:fldChar w:fldCharType="end"/>
@@ -1553,13 +1547,12 @@
             </w:rPr>
             <w:t xml:space="preserve">   </w:t>
           </w:r>
-          <w:hyperlink w:anchor="_Toc148021470" w:history="1">
+          <w:hyperlink w:anchor="_Toc148037201" w:history="1">
             <w:r>
               <w:rPr>
                 <w:rStyle w:val="Hyperlink"/>
-                <w:u w:val="none"/>
-              </w:rPr>
-              <w:t>3.2 TailwindCSS</w:t>
+              </w:rPr>
+              <w:t>3.1 NextJS</w:t>
             </w:r>
             <w:r>
               <w:rPr>
@@ -1577,7 +1570,7 @@
               <w:rPr>
                 <w:webHidden/>
               </w:rPr>
-              <w:instrText xml:space="preserve"> PAGEREF _Toc148021470 \h </w:instrText>
+              <w:instrText xml:space="preserve"> PAGEREF _Toc148037201 \h </w:instrText>
             </w:r>
             <w:r>
               <w:rPr>
@@ -1594,7 +1587,7 @@
               <w:rPr>
                 <w:webHidden/>
               </w:rPr>
-              <w:t>7</w:t>
+              <w:t>8</w:t>
             </w:r>
             <w:r>
               <w:rPr>
@@ -1620,10 +1613,77 @@
             </w:rPr>
             <w:t xml:space="preserve">   </w:t>
           </w:r>
-          <w:hyperlink w:anchor="_Toc148021471" w:history="1">
+          <w:hyperlink w:anchor="_Toc148037202" w:history="1">
             <w:r>
               <w:rPr>
                 <w:rStyle w:val="Hyperlink"/>
+                <w:u w:val="none"/>
+              </w:rPr>
+              <w:t>3.2 TailwindCSS</w:t>
+            </w:r>
+            <w:r>
+              <w:rPr>
+                <w:webHidden/>
+              </w:rPr>
+              <w:tab/>
+            </w:r>
+            <w:r>
+              <w:rPr>
+                <w:webHidden/>
+              </w:rPr>
+              <w:fldChar w:fldCharType="begin"/>
+            </w:r>
+            <w:r>
+              <w:rPr>
+                <w:webHidden/>
+              </w:rPr>
+              <w:instrText xml:space="preserve"> PAGEREF _Toc148037202 \h </w:instrText>
+            </w:r>
+            <w:r>
+              <w:rPr>
+                <w:webHidden/>
+              </w:rPr>
+            </w:r>
+            <w:r>
+              <w:rPr>
+                <w:webHidden/>
+              </w:rPr>
+              <w:fldChar w:fldCharType="separate"/>
+            </w:r>
+            <w:r>
+              <w:rPr>
+                <w:webHidden/>
+              </w:rPr>
+              <w:t>8</w:t>
+            </w:r>
+            <w:r>
+              <w:rPr>
+                <w:webHidden/>
+              </w:rPr>
+              <w:fldChar w:fldCharType="end"/>
+            </w:r>
+          </w:hyperlink>
+        </w:p>
+        <w:p>
+          <w:pPr>
+            <w:pStyle w:val="TOC2"/>
+            <w:rPr>
+              <w:rFonts w:asciiTheme="minorHAnsi" w:eastAsiaTheme="minorEastAsia" w:hAnsiTheme="minorHAnsi" w:cstheme="minorBidi"/>
+              <w:sz w:val="22"/>
+              <w:lang w:val="en-US"/>
+            </w:rPr>
+          </w:pPr>
+          <w:r>
+            <w:rPr>
+              <w:rStyle w:val="Hyperlink"/>
+              <w:u w:val="none"/>
+            </w:rPr>
+            <w:t xml:space="preserve">   </w:t>
+          </w:r>
+          <w:hyperlink w:anchor="_Toc148037203" w:history="1">
+            <w:r>
+              <w:rPr>
+                <w:rStyle w:val="Hyperlink"/>
               </w:rPr>
               <w:t>3.3 База данных</w:t>
             </w:r>
@@ -1643,7 +1703,7 @@
               <w:rPr>
                 <w:webHidden/>
               </w:rPr>
-              <w:instrText xml:space="preserve"> PAGEREF _Toc148021471 \h </w:instrText>
+              <w:instrText xml:space="preserve"> PAGEREF _Toc148037203 \h </w:instrText>
             </w:r>
             <w:r>
               <w:rPr>
@@ -1660,7 +1720,7 @@
               <w:rPr>
                 <w:webHidden/>
               </w:rPr>
-              <w:t>7</w:t>
+              <w:t>8</w:t>
             </w:r>
             <w:r>
               <w:rPr>
@@ -1679,13 +1739,81 @@
               <w:sz w:val="22"/>
             </w:rPr>
           </w:pPr>
-          <w:hyperlink w:anchor="_Toc148021472" w:history="1">
+          <w:hyperlink w:anchor="_Toc148037204" w:history="1">
             <w:r>
               <w:rPr>
                 <w:rStyle w:val="Hyperlink"/>
                 <w:noProof/>
                 <w:lang w:val="ru-BY"/>
               </w:rPr>
+              <w:t>Заключение</w:t>
+            </w:r>
+            <w:r>
+              <w:rPr>
+                <w:noProof/>
+                <w:webHidden/>
+              </w:rPr>
+              <w:tab/>
+            </w:r>
+            <w:r>
+              <w:rPr>
+                <w:noProof/>
+                <w:webHidden/>
+              </w:rPr>
+              <w:fldChar w:fldCharType="begin"/>
+            </w:r>
+            <w:r>
+              <w:rPr>
+                <w:noProof/>
+                <w:webHidden/>
+              </w:rPr>
+              <w:instrText xml:space="preserve"> PAGEREF _Toc148037204 \h </w:instrText>
+            </w:r>
+            <w:r>
+              <w:rPr>
+                <w:noProof/>
+                <w:webHidden/>
+              </w:rPr>
+            </w:r>
+            <w:r>
+              <w:rPr>
+                <w:noProof/>
+                <w:webHidden/>
+              </w:rPr>
+              <w:fldChar w:fldCharType="separate"/>
+            </w:r>
+            <w:r>
+              <w:rPr>
+                <w:noProof/>
+                <w:webHidden/>
+              </w:rPr>
+              <w:t>10</w:t>
+            </w:r>
+            <w:r>
+              <w:rPr>
+                <w:noProof/>
+                <w:webHidden/>
+              </w:rPr>
+              <w:fldChar w:fldCharType="end"/>
+            </w:r>
+          </w:hyperlink>
+        </w:p>
+        <w:p>
+          <w:pPr>
+            <w:pStyle w:val="TOC1"/>
+            <w:rPr>
+              <w:rFonts w:asciiTheme="minorHAnsi" w:eastAsiaTheme="minorEastAsia" w:hAnsiTheme="minorHAnsi" w:cstheme="minorBidi"/>
+              <w:noProof/>
+              <w:sz w:val="22"/>
+            </w:rPr>
+          </w:pPr>
+          <w:hyperlink w:anchor="_Toc148037205" w:history="1">
+            <w:r>
+              <w:rPr>
+                <w:rStyle w:val="Hyperlink"/>
+                <w:noProof/>
+                <w:lang w:val="ru-BY"/>
+              </w:rPr>
               <w:t>Список используемых источников</w:t>
             </w:r>
             <w:r>
@@ -1707,7 +1835,7 @@
                 <w:noProof/>
                 <w:webHidden/>
               </w:rPr>
-              <w:instrText xml:space="preserve"> PAGEREF _Toc148021472 \h </w:instrText>
+              <w:instrText xml:space="preserve"> PAGEREF _Toc148037205 \h </w:instrText>
             </w:r>
             <w:r>
               <w:rPr>
@@ -1727,7 +1855,7 @@
                 <w:noProof/>
                 <w:webHidden/>
               </w:rPr>
-              <w:t>8</w:t>
+              <w:t>11</w:t>
             </w:r>
             <w:r>
               <w:rPr>
@@ -1765,6 +1893,8 @@
         </w:rPr>
       </w:pPr>
     </w:p>
+    <w:bookmarkStart w:id="0" w:name="_Toc121231666"/>
+    <w:bookmarkStart w:id="1" w:name="_Toc121231982"/>
     <w:p>
       <w:pPr>
         <w:jc w:val="center"/>
@@ -1778,8 +1908,6 @@
           <w:lang w:val="ru-BY"/>
         </w:rPr>
       </w:pPr>
-      <w:bookmarkStart w:id="0" w:name="_Toc121231666"/>
-      <w:bookmarkStart w:id="1" w:name="_Toc121231982"/>
       <w:r>
         <w:rPr>
           <w:noProof/>
@@ -1852,7 +1980,7 @@
           </mc:Choice>
           <mc:Fallback>
             <w:pict>
-              <v:rect w14:anchorId="4D07C751" id="Rectangle 12" o:spid="_x0000_s1026" style="position:absolute;margin-left:445.45pt;margin-top:357.15pt;width:29.5pt;height:32pt;z-index:251673600;visibility:visible;mso-wrap-style:square;mso-wrap-distance-left:9pt;mso-wrap-distance-top:0;mso-wrap-distance-right:9pt;mso-wrap-distance-bottom:0;mso-position-horizontal:absolute;mso-position-horizontal-relative:text;mso-position-vertical:absolute;mso-position-vertical-relative:text;v-text-anchor:middle" o:gfxdata="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" fillcolor="white [3212]" strokecolor="white [3212]" strokeweight="1pt"/>
+              <v:rect w14:anchorId="765F2CFE" id="Rectangle 12" o:spid="_x0000_s1026" style="position:absolute;margin-left:445.45pt;margin-top:357.15pt;width:29.5pt;height:32pt;z-index:251673600;visibility:visible;mso-wrap-style:square;mso-wrap-distance-left:9pt;mso-wrap-distance-top:0;mso-wrap-distance-right:9pt;mso-wrap-distance-bottom:0;mso-position-horizontal:absolute;mso-position-horizontal-relative:text;mso-position-vertical:absolute;mso-position-vertical-relative:text;v-text-anchor:middle" o:gfxdata="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" fillcolor="white [3212]" strokecolor="white [3212]" strokeweight="1pt"/>
             </w:pict>
           </mc:Fallback>
         </mc:AlternateContent>
@@ -1941,7 +2069,7 @@
         <w:br w:type="page"/>
       </w:r>
     </w:p>
-    <w:bookmarkStart w:id="2" w:name="_Toc148021458"/>
+    <w:bookmarkStart w:id="2" w:name="_Toc148037189"/>
     <w:p>
       <w:pPr>
         <w:pStyle w:val="Heading1"/>
@@ -2371,7 +2499,7 @@
           <w:lang w:val="ru-BY"/>
         </w:rPr>
       </w:pPr>
-      <w:bookmarkStart w:id="5" w:name="_Toc148021459"/>
+      <w:bookmarkStart w:id="5" w:name="_Toc148037190"/>
       <w:r>
         <w:rPr>
           <w:lang w:val="ru-BY"/>
@@ -2414,7 +2542,7 @@
           <w:lang w:val="ru-BY"/>
         </w:rPr>
       </w:pPr>
-      <w:bookmarkStart w:id="6" w:name="_Toc148021460"/>
+      <w:bookmarkStart w:id="6" w:name="_Toc148037191"/>
       <w:r>
         <w:rPr>
           <w:lang w:val="ru-BY"/>
@@ -2433,7 +2561,6 @@
         </w:rPr>
         <w:t xml:space="preserve"> </w:t>
       </w:r>
-      <w:proofErr w:type="spellStart"/>
       <w:r>
         <w:rPr>
           <w:lang w:val="ru-BY"/>
@@ -2441,7 +2568,6 @@
         <w:t>Белинвестбанк</w:t>
       </w:r>
       <w:bookmarkEnd w:id="6"/>
-      <w:proofErr w:type="spellEnd"/>
     </w:p>
     <w:p>
       <w:pPr>
@@ -2471,16 +2597,11 @@
         <w:rPr>
           <w:lang w:val="ru-BY"/>
         </w:rPr>
-        <w:t xml:space="preserve"> Также отличается приятным внешним видом,  интуитивными расположением элементов, адаптивным дизайном. На рисунке 1 представлен скриншот из веб-версии онлайн-банкинга </w:t>
-      </w:r>
-      <w:proofErr w:type="spellStart"/>
-      <w:r>
-        <w:rPr>
-          <w:lang w:val="ru-BY"/>
-        </w:rPr>
-        <w:t>Белинвестбанка</w:t>
-      </w:r>
-      <w:proofErr w:type="spellEnd"/>
+        <w:t xml:space="preserve"> Также отличается приятным внешним видом,  интуитивными расположением элементов, адаптивным дизайном. На рисунке 1 представлен скриншот из веб-версии онлайн-банкинга Белинвестбанка</w:t>
+      </w:r>
+      <w:r>
+        <w:t xml:space="preserve"> [1]</w:t>
+      </w:r>
       <w:r>
         <w:rPr>
           <w:lang w:val="ru-BY"/>
@@ -2619,7 +2740,7 @@
           <w:lang w:val="ru-BY"/>
         </w:rPr>
       </w:pPr>
-      <w:bookmarkStart w:id="7" w:name="_Toc148021461"/>
+      <w:bookmarkStart w:id="7" w:name="_Toc148037192"/>
       <w:r>
         <w:rPr>
           <w:lang w:val="ru-BY"/>
@@ -2819,7 +2940,7 @@
           <w:lang w:val="ru-BY"/>
         </w:rPr>
       </w:pPr>
-      <w:bookmarkStart w:id="8" w:name="_Toc148021462"/>
+      <w:bookmarkStart w:id="8" w:name="_Toc148037193"/>
       <w:r>
         <w:rPr>
           <w:lang w:val="ru-BY"/>
@@ -2915,7 +3036,7 @@
           <w:lang w:val="ru-BY"/>
         </w:rPr>
       </w:pPr>
-      <w:bookmarkStart w:id="9" w:name="_Toc148021463"/>
+      <w:bookmarkStart w:id="9" w:name="_Toc148037194"/>
       <w:r>
         <w:rPr>
           <w:lang w:val="ru-BY"/>
@@ -2956,7 +3077,7 @@
           <w:lang w:val="ru-BY"/>
         </w:rPr>
       </w:pPr>
-      <w:bookmarkStart w:id="10" w:name="_Toc148021464"/>
+      <w:bookmarkStart w:id="10" w:name="_Toc148037195"/>
       <w:r>
         <w:rPr>
           <w:lang w:val="ru-BY"/>
@@ -2985,7 +3106,7 @@
           <w:lang w:val="ru-BY"/>
         </w:rPr>
       </w:pPr>
-      <w:bookmarkStart w:id="11" w:name="_Toc148021465"/>
+      <w:bookmarkStart w:id="11" w:name="_Toc148037196"/>
       <w:r>
         <w:rPr>
           <w:lang w:val="ru-BY"/>
@@ -3034,12 +3155,25 @@
           <w:color w:val="000000"/>
           <w:lang w:val="ru-BY"/>
         </w:rPr>
-        <w:t xml:space="preserve">кода. Клиент-получатель формирует </w:t>
+        <w:t>кода</w:t>
       </w:r>
       <w:r>
         <w:rPr>
           <w:color w:val="000000"/>
         </w:rPr>
+        <w:t xml:space="preserve"> [2]</w:t>
+      </w:r>
+      <w:r>
+        <w:rPr>
+          <w:color w:val="000000"/>
+          <w:lang w:val="ru-BY"/>
+        </w:rPr>
+        <w:t xml:space="preserve">. Клиент-получатель формирует </w:t>
+      </w:r>
+      <w:r>
+        <w:rPr>
+          <w:color w:val="000000"/>
+        </w:rPr>
         <w:t>QR-</w:t>
       </w:r>
       <w:r>
@@ -3064,7 +3198,7 @@
           <w:lang w:val="ru-BY"/>
         </w:rPr>
       </w:pPr>
-      <w:bookmarkStart w:id="12" w:name="_Toc148021466"/>
+      <w:bookmarkStart w:id="12" w:name="_Toc148037197"/>
       <w:r>
         <w:rPr>
           <w:lang w:val="ru-BY"/>
@@ -3116,7 +3250,7 @@
           <w:lang w:val="ru-BY"/>
         </w:rPr>
       </w:pPr>
-      <w:bookmarkStart w:id="13" w:name="_Toc148021467"/>
+      <w:bookmarkStart w:id="13" w:name="_Toc148037198"/>
       <w:r>
         <w:rPr>
           <w:lang w:val="ru-BY"/>
@@ -3140,47 +3274,150 @@
           <w:color w:val="000000"/>
           <w:lang w:val="ru-BY"/>
         </w:rPr>
-        <w:t>Банковская система предоставляет возможность системы кредитования. При оформлении кредита в разрабатываемой системе имеют важность такие параметры, как процентная ставка, срок кредита, сумма кредита. Соответствен</w:t>
-      </w:r>
-      <w:bookmarkStart w:id="14" w:name="_GoBack"/>
+        <w:t>Банковская система предоставляет возможность системы кредитования. При оформлении кредита в разрабатываемой системе имеют важность такие параметры, как процентная ставка, срок кредита, сумма кредита. Соответственно, после оформления деньги переходят на счёт аккаунта, в профиле клиента отображается вкладка кредиты, где можно увидеть кредитную историю и текущий долг.</w:t>
+      </w:r>
+    </w:p>
+    <w:p>
+      <w:pPr>
+        <w:pStyle w:val="Heading2"/>
+        <w:rPr>
+          <w:lang w:val="ru-BY"/>
+        </w:rPr>
+      </w:pPr>
+      <w:bookmarkStart w:id="14" w:name="_Toc148037199"/>
+      <w:r>
+        <w:rPr>
+          <w:lang w:val="ru-BY"/>
+        </w:rPr>
+        <w:t>2.7 Диаграмма вариантов использования</w:t>
+      </w:r>
       <w:bookmarkEnd w:id="14"/>
-      <w:r>
+    </w:p>
+    <w:p>
+      <w:r>
+        <w:rPr>
+          <w:lang w:val="ru-BY"/>
+        </w:rPr>
+        <w:t xml:space="preserve">Диаграмма вариантов использования </w:t>
+      </w:r>
+      <w:r>
+        <w:t xml:space="preserve">[3] – </w:t>
+      </w:r>
+      <w:r>
+        <w:rPr>
+          <w:lang w:val="ru-BY"/>
+        </w:rPr>
+        <w:t>диаграмма, описывающая, какой функционал разрабатываемой программной системы доступен каждой группе пользователей.</w:t>
+      </w:r>
+      <w:r>
+        <w:t xml:space="preserve"> </w:t>
+      </w:r>
+    </w:p>
+    <w:p>
+      <w:r>
+        <w:t>Диаграммы вариантов использования предназначены для упрощения взаимодействия с будущими пользователями системы, с клиентами, и особенно пригодятся для определения необходимых характеристик системы.</w:t>
+      </w:r>
+    </w:p>
+    <w:p>
+      <w:pPr>
+        <w:rPr>
+          <w:lang w:val="ru-BY"/>
+        </w:rPr>
+      </w:pPr>
+      <w:r>
+        <w:rPr>
+          <w:lang w:val="ru-BY"/>
+        </w:rPr>
+        <w:lastRenderedPageBreak/>
+        <w:t>На рисунке 2 представлена диаграмма вариантов использования для разрабатываемого в рамках данного курса программного средства онлайн банковской системы.</w:t>
+      </w:r>
+    </w:p>
+    <w:p>
+      <w:pPr>
+        <w:rPr>
+          <w:lang w:val="ru-BY"/>
+        </w:rPr>
+      </w:pPr>
+    </w:p>
+    <w:p>
+      <w:pPr>
+        <w:ind w:firstLine="0"/>
+        <w:jc w:val="center"/>
+        <w:rPr>
+          <w:lang w:val="ru-BY"/>
+        </w:rPr>
+      </w:pPr>
+      <w:r>
+        <w:rPr>
+          <w:noProof/>
+          <w:lang w:val="ru-BY"/>
+        </w:rPr>
+        <w:drawing>
+          <wp:inline distT="0" distB="0" distL="0" distR="0" wp14:anchorId="120A9382" wp14:editId="60954CDB">
+            <wp:extent cx="5262880" cy="2728234"/>
+            <wp:effectExtent l="19050" t="19050" r="13970" b="15240"/>
+            <wp:docPr id="2" name="Picture 2"/>
+            <wp:cNvGraphicFramePr>
+              <a:graphicFrameLocks xmlns:a="http://schemas.openxmlformats.org/drawingml/2006/main" noChangeAspect="1"/>
+            </wp:cNvGraphicFramePr>
+            <a:graphic xmlns:a="http://schemas.openxmlformats.org/drawingml/2006/main">
+              <a:graphicData uri="http://schemas.openxmlformats.org/drawingml/2006/picture">
+                <pic:pic xmlns:pic="http://schemas.openxmlformats.org/drawingml/2006/picture">
+                  <pic:nvPicPr>
+                    <pic:cNvPr id="0" name="Picture 1"/>
+                    <pic:cNvPicPr>
+                      <a:picLocks noChangeAspect="1" noChangeArrowheads="1"/>
+                    </pic:cNvPicPr>
+                  </pic:nvPicPr>
+                  <pic:blipFill>
+                    <a:blip r:embed="rId10">
+                      <a:extLst>
+                        <a:ext uri="{28A0092B-C50C-407E-A947-70E740481C1C}">
+                          <a14:useLocalDpi xmlns:a14="http://schemas.microsoft.com/office/drawing/2010/main" val="0"/>
+                        </a:ext>
+                      </a:extLst>
+                    </a:blip>
+                    <a:srcRect/>
+                    <a:stretch>
+                      <a:fillRect/>
+                    </a:stretch>
+                  </pic:blipFill>
+                  <pic:spPr bwMode="auto">
+                    <a:xfrm>
+                      <a:off x="0" y="0"/>
+                      <a:ext cx="5284078" cy="2739223"/>
+                    </a:xfrm>
+                    <a:prstGeom prst="rect">
+                      <a:avLst/>
+                    </a:prstGeom>
+                    <a:noFill/>
+                    <a:ln w="6350">
+                      <a:solidFill>
+                        <a:schemeClr val="bg1">
+                          <a:lumMod val="85000"/>
+                        </a:schemeClr>
+                      </a:solidFill>
+                    </a:ln>
+                  </pic:spPr>
+                </pic:pic>
+              </a:graphicData>
+            </a:graphic>
+          </wp:inline>
+        </w:drawing>
+      </w:r>
+    </w:p>
+    <w:p>
+      <w:pPr>
+        <w:jc w:val="center"/>
         <w:rPr>
           <w:color w:val="000000"/>
           <w:lang w:val="ru-BY"/>
         </w:rPr>
-        <w:t>но, после оформления деньги переходят на счёт аккаунта, в профиле клиента отображается вкладка кредиты, где можно увидеть кредитную историю и текущий долг.</w:t>
-      </w:r>
-    </w:p>
-    <w:p>
-      <w:pPr>
-        <w:pStyle w:val="Heading2"/>
-        <w:rPr>
-          <w:lang w:val="ru-BY"/>
-        </w:rPr>
-      </w:pPr>
-      <w:r>
-        <w:rPr>
-          <w:lang w:val="ru-BY"/>
-        </w:rPr>
-        <w:t>2.7 Диаграмма вариантов использования</w:t>
-      </w:r>
-    </w:p>
-    <w:p>
-      <w:pPr>
-        <w:rPr>
-          <w:lang w:val="ru-BY"/>
-        </w:rPr>
-      </w:pPr>
-      <w:r>
-        <w:rPr>
-          <w:lang w:val="ru-BY"/>
-        </w:rPr>
-        <w:t>Диаграмма вариантов использования – диаграмма, описывающая, какой функционал разрабатываемой программной системы доступен каждой группе пользователей.</w:t>
-      </w:r>
-    </w:p>
-    <w:p>
-      <w:pPr>
+      </w:pPr>
+    </w:p>
+    <w:p>
+      <w:pPr>
+        <w:ind w:firstLine="0"/>
         <w:jc w:val="center"/>
         <w:rPr>
           <w:color w:val="000000"/>
@@ -3192,6 +3429,13 @@
           <w:color w:val="000000"/>
           <w:lang w:val="ru-BY"/>
         </w:rPr>
+        <w:t>Рисунок 2 – Диаграмма вариантов использования</w:t>
+      </w:r>
+      <w:r>
+        <w:rPr>
+          <w:color w:val="000000"/>
+          <w:lang w:val="ru-BY"/>
+        </w:rPr>
         <w:br w:type="page"/>
       </w:r>
     </w:p>
@@ -3202,7 +3446,7 @@
           <w:lang w:val="ru-BY"/>
         </w:rPr>
       </w:pPr>
-      <w:bookmarkStart w:id="15" w:name="_Toc148021468"/>
+      <w:bookmarkStart w:id="15" w:name="_Toc148037200"/>
       <w:r>
         <w:rPr>
           <w:lang w:val="ru-BY"/>
@@ -3228,6 +3472,9 @@
         <w:t>NodeJS</w:t>
       </w:r>
       <w:r>
+        <w:t xml:space="preserve"> [4]</w:t>
+      </w:r>
+      <w:r>
         <w:rPr>
           <w:lang w:val="ru-BY"/>
         </w:rPr>
@@ -3238,28 +3485,29 @@
       <w:pPr>
         <w:pStyle w:val="Heading2"/>
       </w:pPr>
-      <w:bookmarkStart w:id="16" w:name="_Toc148021469"/>
+      <w:bookmarkStart w:id="16" w:name="_Toc148037201"/>
       <w:r>
         <w:rPr>
           <w:lang w:val="ru-BY"/>
         </w:rPr>
         <w:t xml:space="preserve">3.1 </w:t>
       </w:r>
-      <w:proofErr w:type="spellStart"/>
       <w:r>
         <w:t>NextJS</w:t>
       </w:r>
       <w:bookmarkEnd w:id="16"/>
-      <w:proofErr w:type="spellEnd"/>
-    </w:p>
-    <w:p>
-      <w:pPr>
-        <w:rPr>
-          <w:lang w:val="ru-BY"/>
-        </w:rPr>
-      </w:pPr>
-      <w:r>
-        <w:t xml:space="preserve">Next.js </w:t>
+    </w:p>
+    <w:p>
+      <w:pPr>
+        <w:rPr>
+          <w:lang w:val="ru-BY"/>
+        </w:rPr>
+      </w:pPr>
+      <w:r>
+        <w:t>Next.js</w:t>
+      </w:r>
+      <w:r>
+        <w:t xml:space="preserve"> [5] </w:t>
       </w:r>
       <w:r>
         <w:rPr>
@@ -3268,117 +3516,14 @@
         <w:t>–</w:t>
       </w:r>
       <w:r>
-        <w:t xml:space="preserve"> </w:t>
-      </w:r>
-      <w:proofErr w:type="spellStart"/>
-      <w:r>
-        <w:t>фреймворк</w:t>
-      </w:r>
-      <w:proofErr w:type="spellEnd"/>
-      <w:r>
-        <w:t xml:space="preserve"> </w:t>
-      </w:r>
-      <w:proofErr w:type="spellStart"/>
-      <w:r>
-        <w:t>на</w:t>
-      </w:r>
-      <w:proofErr w:type="spellEnd"/>
-      <w:r>
-        <w:t xml:space="preserve"> </w:t>
-      </w:r>
-      <w:proofErr w:type="spellStart"/>
-      <w:r>
-        <w:t>основе</w:t>
-      </w:r>
-      <w:proofErr w:type="spellEnd"/>
-      <w:r>
-        <w:t xml:space="preserve"> React, </w:t>
-      </w:r>
-      <w:proofErr w:type="spellStart"/>
-      <w:r>
-        <w:t>для</w:t>
-      </w:r>
-      <w:proofErr w:type="spellEnd"/>
-      <w:r>
-        <w:t xml:space="preserve"> </w:t>
-      </w:r>
-      <w:proofErr w:type="spellStart"/>
-      <w:r>
-        <w:t>улучшенной</w:t>
-      </w:r>
-      <w:proofErr w:type="spellEnd"/>
-      <w:r>
-        <w:t xml:space="preserve"> </w:t>
-      </w:r>
-      <w:proofErr w:type="spellStart"/>
-      <w:r>
-        <w:t>производительности</w:t>
-      </w:r>
-      <w:proofErr w:type="spellEnd"/>
-      <w:r>
-        <w:t xml:space="preserve"> и </w:t>
-      </w:r>
-      <w:proofErr w:type="spellStart"/>
-      <w:r>
-        <w:t>пользовательского</w:t>
-      </w:r>
-      <w:proofErr w:type="spellEnd"/>
-      <w:r>
-        <w:t xml:space="preserve"> </w:t>
-      </w:r>
-      <w:proofErr w:type="spellStart"/>
-      <w:r>
-        <w:t>опыта</w:t>
-      </w:r>
-      <w:proofErr w:type="spellEnd"/>
-      <w:r>
-        <w:t xml:space="preserve">. </w:t>
-      </w:r>
-      <w:proofErr w:type="spellStart"/>
-      <w:r>
-        <w:t>Предварительный</w:t>
-      </w:r>
-      <w:proofErr w:type="spellEnd"/>
-      <w:r>
-        <w:t xml:space="preserve"> </w:t>
-      </w:r>
-      <w:proofErr w:type="spellStart"/>
-      <w:r>
-        <w:t>рендеринг</w:t>
-      </w:r>
-      <w:proofErr w:type="spellEnd"/>
-      <w:r>
-        <w:t xml:space="preserve">, </w:t>
-      </w:r>
-      <w:proofErr w:type="spellStart"/>
-      <w:r>
-        <w:t>включая</w:t>
-      </w:r>
-      <w:proofErr w:type="spellEnd"/>
-      <w:r>
-        <w:t xml:space="preserve"> SSR и SSG, </w:t>
-      </w:r>
-      <w:proofErr w:type="spellStart"/>
-      <w:r>
-        <w:t>создает</w:t>
-      </w:r>
-      <w:proofErr w:type="spellEnd"/>
-      <w:r>
-        <w:t xml:space="preserve"> </w:t>
-      </w:r>
-      <w:proofErr w:type="spellStart"/>
-      <w:r>
-        <w:t>улучшенные</w:t>
-      </w:r>
-      <w:proofErr w:type="spellEnd"/>
-      <w:r>
-        <w:t xml:space="preserve"> </w:t>
-      </w:r>
-      <w:proofErr w:type="spellStart"/>
-      <w:r>
-        <w:t>веб-приложения</w:t>
-      </w:r>
-      <w:proofErr w:type="spellEnd"/>
+        <w:t xml:space="preserve"> фреймворк на основе React</w:t>
+      </w:r>
+      <w:r>
+        <w:t xml:space="preserve"> [6]</w:t>
+      </w:r>
+      <w:r>
+        <w:t>, для улучшенной производительности и пользовательского опыта. Предварительный рендеринг, включая SSR и SSG, создает улучшенные веб-приложения</w:t>
+      </w:r>
       <w:r>
         <w:rPr>
           <w:lang w:val="ru-BY"/>
@@ -3396,21 +3541,7 @@
         <w:rPr>
           <w:lang w:val="ru-BY"/>
         </w:rPr>
-        <w:t xml:space="preserve">Как учебная </w:t>
-      </w:r>
-      <w:proofErr w:type="spellStart"/>
-      <w:r>
-        <w:rPr>
-          <w:lang w:val="ru-BY"/>
-        </w:rPr>
-        <w:t>платфома</w:t>
-      </w:r>
-      <w:proofErr w:type="spellEnd"/>
-      <w:r>
-        <w:rPr>
-          <w:lang w:val="ru-BY"/>
-        </w:rPr>
-        <w:t xml:space="preserve">, </w:t>
+        <w:t xml:space="preserve">Как учебная платфома, </w:t>
       </w:r>
       <w:r>
         <w:t>CEO</w:t>
@@ -3439,11 +3570,9 @@
         </w:rPr>
         <w:t xml:space="preserve">-приложения, а создавать их, базируясь на каких-либо фреймворках. </w:t>
       </w:r>
-      <w:proofErr w:type="spellStart"/>
       <w:r>
         <w:t>NextJS</w:t>
       </w:r>
-      <w:proofErr w:type="spellEnd"/>
       <w:r>
         <w:rPr>
           <w:lang w:val="ru-BY"/>
@@ -3457,21 +3586,7 @@
         <w:rPr>
           <w:lang w:val="ru-BY"/>
         </w:rPr>
-        <w:t xml:space="preserve"> диктует более чёткую структуру при разработке, предлагает много удобных инструментов и позволяет писать бэк-</w:t>
-      </w:r>
-      <w:proofErr w:type="spellStart"/>
-      <w:r>
-        <w:rPr>
-          <w:lang w:val="ru-BY"/>
-        </w:rPr>
-        <w:t>енд</w:t>
-      </w:r>
-      <w:proofErr w:type="spellEnd"/>
-      <w:r>
-        <w:rPr>
-          <w:lang w:val="ru-BY"/>
-        </w:rPr>
-        <w:t xml:space="preserve"> прямо в своей экосистеме. Ввиду того, что на данный момент это самое мощное и популярное решение, оно и будет стоять в центре используемых технологий для разработки программного средства.</w:t>
+        <w:t xml:space="preserve"> диктует более чёткую структуру при разработке, предлагает много удобных инструментов и позволяет писать бэк-енд прямо в своей экосистеме. Ввиду того, что на данный момент это самое мощное и популярное решение, оно и будет стоять в центре используемых технологий для разработки программного средства.</w:t>
       </w:r>
     </w:p>
     <w:p>
@@ -3481,36 +3596,32 @@
           <w:lang w:val="ru-BY"/>
         </w:rPr>
       </w:pPr>
-      <w:bookmarkStart w:id="17" w:name="_Toc148021470"/>
-      <w:r>
-        <w:t xml:space="preserve">3.2 </w:t>
-      </w:r>
-      <w:proofErr w:type="spellStart"/>
-      <w:r>
-        <w:t>TailwindCSS</w:t>
+      <w:bookmarkStart w:id="17" w:name="_Toc148037202"/>
+      <w:r>
+        <w:t>3.2 TailwindCSS</w:t>
       </w:r>
       <w:bookmarkEnd w:id="17"/>
-      <w:proofErr w:type="spellEnd"/>
-    </w:p>
-    <w:p>
-      <w:pPr>
-        <w:rPr>
-          <w:lang w:val="ru-BY"/>
-        </w:rPr>
-      </w:pPr>
-      <w:proofErr w:type="spellStart"/>
-      <w:r>
-        <w:rPr>
-          <w:lang w:val="ru-BY"/>
-        </w:rPr>
-        <w:t>TailwindCSS</w:t>
-      </w:r>
-      <w:proofErr w:type="spellEnd"/>
-      <w:r>
-        <w:rPr>
-          <w:lang w:val="ru-BY"/>
-        </w:rPr>
-        <w:t xml:space="preserve"> – это CSS-фреймворк, позволяющий вносить изменения в оформление сайтов и приложений, не покидая HTML-разметку</w:t>
+    </w:p>
+    <w:p>
+      <w:pPr>
+        <w:rPr>
+          <w:lang w:val="ru-BY"/>
+        </w:rPr>
+      </w:pPr>
+      <w:r>
+        <w:rPr>
+          <w:lang w:val="ru-BY"/>
+        </w:rPr>
+        <w:t xml:space="preserve">TailwindCSS </w:t>
+      </w:r>
+      <w:r>
+        <w:t xml:space="preserve">[7] </w:t>
+      </w:r>
+      <w:r>
+        <w:rPr>
+          <w:lang w:val="ru-BY"/>
+        </w:rPr>
+        <w:t>– это CSS-фреймворк, позволяющий вносить изменения в оформление сайтов и приложений, не покидая HTML-разметку</w:t>
       </w:r>
       <w:r>
         <w:rPr>
@@ -3548,7 +3659,7 @@
           <w:lang w:val="ru-BY"/>
         </w:rPr>
       </w:pPr>
-      <w:bookmarkStart w:id="18" w:name="_Toc148021471"/>
+      <w:bookmarkStart w:id="18" w:name="_Toc148037203"/>
       <w:r>
         <w:rPr>
           <w:lang w:val="ru-BY"/>
@@ -3575,11 +3686,12 @@
         </w:rPr>
         <w:t xml:space="preserve"> Теоретическими вариантами для использования являются </w:t>
       </w:r>
-      <w:proofErr w:type="spellStart"/>
       <w:r>
         <w:t>Supabase</w:t>
       </w:r>
-      <w:proofErr w:type="spellEnd"/>
+      <w:r>
+        <w:t xml:space="preserve"> [8]</w:t>
+      </w:r>
       <w:r>
         <w:rPr>
           <w:lang w:val="ru-BY"/>
@@ -3590,6 +3702,9 @@
         <w:t>MongoDB</w:t>
       </w:r>
       <w:r>
+        <w:t xml:space="preserve"> [9]</w:t>
+      </w:r>
+      <w:r>
         <w:rPr>
           <w:lang w:val="ru-BY"/>
         </w:rPr>
@@ -3602,173 +3717,11 @@
           <w:lang w:val="ru-BY"/>
         </w:rPr>
       </w:pPr>
-      <w:proofErr w:type="spellStart"/>
-      <w:r>
-        <w:t>Supabase</w:t>
-      </w:r>
-      <w:proofErr w:type="spellEnd"/>
-      <w:r>
-        <w:t xml:space="preserve"> – </w:t>
-      </w:r>
-      <w:proofErr w:type="spellStart"/>
-      <w:r>
-        <w:t>это</w:t>
-      </w:r>
-      <w:proofErr w:type="spellEnd"/>
-      <w:r>
-        <w:t xml:space="preserve"> </w:t>
-      </w:r>
-      <w:proofErr w:type="spellStart"/>
-      <w:r>
-        <w:t>набор</w:t>
-      </w:r>
-      <w:proofErr w:type="spellEnd"/>
-      <w:r>
-        <w:t xml:space="preserve"> low-code </w:t>
-      </w:r>
-      <w:proofErr w:type="spellStart"/>
-      <w:r>
-        <w:t>инструментов</w:t>
-      </w:r>
-      <w:proofErr w:type="spellEnd"/>
-      <w:r>
-        <w:t xml:space="preserve"> </w:t>
-      </w:r>
-      <w:proofErr w:type="spellStart"/>
-      <w:r>
-        <w:t>для</w:t>
-      </w:r>
-      <w:proofErr w:type="spellEnd"/>
-      <w:r>
-        <w:t xml:space="preserve"> </w:t>
-      </w:r>
-      <w:proofErr w:type="spellStart"/>
-      <w:r>
-        <w:t>создания</w:t>
-      </w:r>
-      <w:proofErr w:type="spellEnd"/>
-      <w:r>
-        <w:t xml:space="preserve"> </w:t>
-      </w:r>
-      <w:proofErr w:type="spellStart"/>
-      <w:r>
-        <w:t>приложений</w:t>
-      </w:r>
-      <w:proofErr w:type="spellEnd"/>
-      <w:r>
-        <w:t xml:space="preserve">. В </w:t>
-      </w:r>
-      <w:proofErr w:type="spellStart"/>
-      <w:r>
-        <w:t>список</w:t>
-      </w:r>
-      <w:proofErr w:type="spellEnd"/>
-      <w:r>
-        <w:t xml:space="preserve"> </w:t>
-      </w:r>
-      <w:proofErr w:type="spellStart"/>
-      <w:r>
-        <w:t>фич</w:t>
-      </w:r>
-      <w:proofErr w:type="spellEnd"/>
-      <w:r>
-        <w:t xml:space="preserve"> </w:t>
-      </w:r>
-      <w:proofErr w:type="spellStart"/>
-      <w:r>
-        <w:t>входят</w:t>
-      </w:r>
-      <w:proofErr w:type="spellEnd"/>
-      <w:r>
-        <w:t xml:space="preserve"> </w:t>
-      </w:r>
-      <w:proofErr w:type="spellStart"/>
-      <w:r>
-        <w:t>база</w:t>
-      </w:r>
-      <w:proofErr w:type="spellEnd"/>
-      <w:r>
-        <w:t xml:space="preserve"> </w:t>
-      </w:r>
-      <w:proofErr w:type="spellStart"/>
-      <w:r>
-        <w:t>данных</w:t>
-      </w:r>
-      <w:proofErr w:type="spellEnd"/>
-      <w:r>
-        <w:t xml:space="preserve"> </w:t>
-      </w:r>
-      <w:proofErr w:type="spellStart"/>
-      <w:r>
-        <w:t>на</w:t>
-      </w:r>
-      <w:proofErr w:type="spellEnd"/>
-      <w:r>
-        <w:t xml:space="preserve"> PostgreSQL, </w:t>
-      </w:r>
-      <w:proofErr w:type="spellStart"/>
-      <w:r>
-        <w:t>механизм</w:t>
-      </w:r>
-      <w:proofErr w:type="spellEnd"/>
-      <w:r>
-        <w:t xml:space="preserve"> </w:t>
-      </w:r>
-      <w:proofErr w:type="spellStart"/>
-      <w:r>
-        <w:t>аутентификации</w:t>
-      </w:r>
-      <w:proofErr w:type="spellEnd"/>
-      <w:r>
-        <w:t xml:space="preserve"> </w:t>
-      </w:r>
-      <w:proofErr w:type="spellStart"/>
-      <w:r>
-        <w:t>пользователей</w:t>
-      </w:r>
-      <w:proofErr w:type="spellEnd"/>
-      <w:r>
-        <w:t xml:space="preserve">, API, </w:t>
-      </w:r>
-      <w:proofErr w:type="spellStart"/>
-      <w:r>
-        <w:t>хранение</w:t>
-      </w:r>
-      <w:proofErr w:type="spellEnd"/>
-      <w:r>
-        <w:t xml:space="preserve"> </w:t>
-      </w:r>
-      <w:proofErr w:type="spellStart"/>
-      <w:r>
-        <w:t>данных</w:t>
-      </w:r>
-      <w:proofErr w:type="spellEnd"/>
-      <w:r>
-        <w:t xml:space="preserve"> и </w:t>
-      </w:r>
-      <w:proofErr w:type="spellStart"/>
-      <w:r>
-        <w:t>управление</w:t>
-      </w:r>
-      <w:proofErr w:type="spellEnd"/>
-      <w:r>
-        <w:t xml:space="preserve"> </w:t>
-      </w:r>
-      <w:proofErr w:type="spellStart"/>
-      <w:r>
-        <w:t>подписками</w:t>
-      </w:r>
-      <w:proofErr w:type="spellEnd"/>
-      <w:r>
-        <w:t xml:space="preserve">. </w:t>
-      </w:r>
-      <w:proofErr w:type="spellStart"/>
-      <w:r>
-        <w:t>Все</w:t>
-      </w:r>
-      <w:proofErr w:type="spellEnd"/>
-      <w:r>
-        <w:t xml:space="preserve"> </w:t>
+      <w:r>
+        <w:t xml:space="preserve">Supabase – </w:t>
+      </w:r>
+      <w:r>
+        <w:t xml:space="preserve">это набор low-code инструментов для создания приложений. В список фич входят база данных на PostgreSQL, механизм аутентификации пользователей, API, хранение данных и управление подписками. Все </w:t>
       </w:r>
       <w:r>
         <w:t>–</w:t>
@@ -3776,107 +3729,22 @@
       <w:r>
         <w:t xml:space="preserve"> с </w:t>
       </w:r>
-      <w:proofErr w:type="spellStart"/>
       <w:r>
         <w:lastRenderedPageBreak/>
-        <w:t>открытым</w:t>
-      </w:r>
-      <w:proofErr w:type="spellEnd"/>
-      <w:r>
-        <w:t xml:space="preserve"> </w:t>
-      </w:r>
-      <w:proofErr w:type="spellStart"/>
-      <w:r>
-        <w:t>кодом</w:t>
-      </w:r>
-      <w:proofErr w:type="spellEnd"/>
-      <w:r>
-        <w:t xml:space="preserve">, </w:t>
-      </w:r>
-      <w:proofErr w:type="spellStart"/>
-      <w:r>
-        <w:t>то</w:t>
-      </w:r>
-      <w:proofErr w:type="spellEnd"/>
-      <w:r>
-        <w:t xml:space="preserve"> </w:t>
-      </w:r>
-      <w:proofErr w:type="spellStart"/>
-      <w:r>
-        <w:t>есть</w:t>
-      </w:r>
-      <w:proofErr w:type="spellEnd"/>
-      <w:r>
-        <w:t xml:space="preserve"> с </w:t>
-      </w:r>
-      <w:proofErr w:type="spellStart"/>
-      <w:r>
-        <w:t>возможностью</w:t>
-      </w:r>
-      <w:proofErr w:type="spellEnd"/>
-      <w:r>
-        <w:t xml:space="preserve"> </w:t>
-      </w:r>
-      <w:proofErr w:type="spellStart"/>
-      <w:r>
-        <w:t>развернуть</w:t>
-      </w:r>
-      <w:proofErr w:type="spellEnd"/>
-      <w:r>
-        <w:t xml:space="preserve"> </w:t>
-      </w:r>
-      <w:proofErr w:type="spellStart"/>
-      <w:r>
-        <w:t>проект</w:t>
-      </w:r>
-      <w:proofErr w:type="spellEnd"/>
-      <w:r>
-        <w:t xml:space="preserve"> </w:t>
-      </w:r>
-      <w:proofErr w:type="spellStart"/>
-      <w:r>
-        <w:t>на</w:t>
-      </w:r>
-      <w:proofErr w:type="spellEnd"/>
-      <w:r>
-        <w:t xml:space="preserve"> </w:t>
-      </w:r>
-      <w:proofErr w:type="spellStart"/>
-      <w:r>
-        <w:t>собственном</w:t>
-      </w:r>
-      <w:proofErr w:type="spellEnd"/>
-      <w:r>
-        <w:t xml:space="preserve"> </w:t>
-      </w:r>
-      <w:proofErr w:type="spellStart"/>
-      <w:r>
-        <w:t>сервере</w:t>
-      </w:r>
-      <w:proofErr w:type="spellEnd"/>
-      <w:r>
-        <w:t>.</w:t>
-      </w:r>
-    </w:p>
-    <w:p>
-      <w:pPr>
-        <w:rPr>
-          <w:lang w:val="ru-BY"/>
-        </w:rPr>
-      </w:pPr>
-      <w:proofErr w:type="spellStart"/>
-      <w:r>
-        <w:rPr>
-          <w:lang w:val="ru-BY"/>
-        </w:rPr>
-        <w:t>MongoDB</w:t>
-      </w:r>
-      <w:proofErr w:type="spellEnd"/>
-      <w:r>
-        <w:rPr>
-          <w:lang w:val="ru-BY"/>
-        </w:rPr>
-        <w:t xml:space="preserve"> </w:t>
+        <w:t>открытым кодом, то есть с возможностью развернуть проект на собственном сервере.</w:t>
+      </w:r>
+    </w:p>
+    <w:p>
+      <w:pPr>
+        <w:rPr>
+          <w:lang w:val="ru-BY"/>
+        </w:rPr>
+      </w:pPr>
+      <w:r>
+        <w:rPr>
+          <w:lang w:val="ru-BY"/>
+        </w:rPr>
+        <w:t xml:space="preserve">MongoDB </w:t>
       </w:r>
       <w:r>
         <w:rPr>
@@ -3888,84 +3756,21 @@
         <w:rPr>
           <w:lang w:val="ru-BY"/>
         </w:rPr>
-        <w:t xml:space="preserve"> система управления базами данных, которая работает с </w:t>
-      </w:r>
-      <w:proofErr w:type="spellStart"/>
-      <w:r>
-        <w:rPr>
-          <w:lang w:val="ru-BY"/>
-        </w:rPr>
-        <w:t>документоориентированной</w:t>
-      </w:r>
-      <w:proofErr w:type="spellEnd"/>
-      <w:r>
-        <w:rPr>
-          <w:lang w:val="ru-BY"/>
-        </w:rPr>
-        <w:t xml:space="preserve"> моделью данных. В отличие от реляционных СУБД, </w:t>
-      </w:r>
-      <w:proofErr w:type="spellStart"/>
-      <w:r>
-        <w:rPr>
-          <w:lang w:val="ru-BY"/>
-        </w:rPr>
-        <w:t>MongoDB</w:t>
-      </w:r>
-      <w:proofErr w:type="spellEnd"/>
-      <w:r>
-        <w:rPr>
-          <w:lang w:val="ru-BY"/>
-        </w:rPr>
-        <w:t xml:space="preserve"> не требуются таблицы, схемы или отдельный язык запросов. Информация хранится в виде документов либо коллекций.</w:t>
-      </w:r>
-    </w:p>
-    <w:p>
-      <w:pPr>
-        <w:rPr>
-          <w:lang w:val="ru-BY"/>
-        </w:rPr>
-      </w:pPr>
-      <w:r>
-        <w:rPr>
-          <w:lang w:val="ru-BY"/>
-        </w:rPr>
-        <w:t xml:space="preserve">Разработчики позиционируют продукт как промежуточное звено между классическими СУБД и </w:t>
-      </w:r>
-      <w:proofErr w:type="spellStart"/>
-      <w:r>
-        <w:rPr>
-          <w:lang w:val="ru-BY"/>
-        </w:rPr>
-        <w:t>NoSQL</w:t>
-      </w:r>
-      <w:proofErr w:type="spellEnd"/>
-      <w:r>
-        <w:rPr>
-          <w:lang w:val="ru-BY"/>
-        </w:rPr>
-        <w:t xml:space="preserve">. </w:t>
-      </w:r>
-      <w:proofErr w:type="spellStart"/>
-      <w:r>
-        <w:rPr>
-          <w:lang w:val="ru-BY"/>
-        </w:rPr>
-        <w:t>MongoDB</w:t>
-      </w:r>
-      <w:proofErr w:type="spellEnd"/>
-      <w:r>
-        <w:rPr>
-          <w:lang w:val="ru-BY"/>
-        </w:rPr>
-        <w:t xml:space="preserve"> не использует схемы, как это делают реляционные базы данных, что повышает производительность всей системы.</w:t>
-      </w:r>
-    </w:p>
-    <w:p>
-      <w:pPr>
-        <w:rPr>
-          <w:lang w:val="ru-BY"/>
-        </w:rPr>
-      </w:pPr>
+        <w:t xml:space="preserve"> система управления базами данных, которая работает с документоориентированной моделью данных. В отличие от реляционных СУБД, MongoDB не требуются таблицы, схемы или отдельный язык запросов. Информация хранится в виде документов либо коллекций.</w:t>
+      </w:r>
+    </w:p>
+    <w:p>
+      <w:pPr>
+        <w:rPr>
+          <w:lang w:val="ru-BY"/>
+        </w:rPr>
+      </w:pPr>
+      <w:r>
+        <w:rPr>
+          <w:lang w:val="ru-BY"/>
+        </w:rPr>
+        <w:t>Разработчики позиционируют продукт как промежуточное звено между классическими СУБД и NoSQL. MongoDB не использует схемы, как это делают реляционные базы данных, что повышает производительность всей системы.</w:t>
+      </w:r>
     </w:p>
     <w:p>
       <w:pPr>
@@ -3990,7 +3795,62 @@
           <w:lang w:val="ru-BY"/>
         </w:rPr>
       </w:pPr>
-      <w:bookmarkStart w:id="19" w:name="_Toc148021472"/>
+      <w:bookmarkStart w:id="19" w:name="_Toc148037204"/>
+      <w:r>
+        <w:rPr>
+          <w:lang w:val="ru-BY"/>
+        </w:rPr>
+        <w:lastRenderedPageBreak/>
+        <w:t>Заключение</w:t>
+      </w:r>
+      <w:bookmarkEnd w:id="19"/>
+    </w:p>
+    <w:p>
+      <w:pPr>
+        <w:rPr>
+          <w:lang w:val="ru-BY"/>
+        </w:rPr>
+      </w:pPr>
+      <w:r>
+        <w:rPr>
+          <w:lang w:val="ru-BY"/>
+        </w:rPr>
+        <w:t>В результате выполнения лабораторной работы была продумана функциональность будущей разрабатываемой</w:t>
+      </w:r>
+      <w:r>
+        <w:t xml:space="preserve"> </w:t>
+      </w:r>
+      <w:r>
+        <w:rPr>
+          <w:lang w:val="ru-BY"/>
+        </w:rPr>
+        <w:t>онлайн банковской системы виртуального банка, рассмотрен существующий аналог, разработана диаграмма вариантов использования и выбрана технологическая платформа для разработки. Также составлен и оформлен отчёт в соответствии со стандартом предприятия БГУИР. Цели лабораторной работы можно считать достигнутыми.</w:t>
+      </w:r>
+    </w:p>
+    <w:p>
+      <w:pPr>
+        <w:jc w:val="center"/>
+        <w:rPr>
+          <w:lang w:val="ru-BY"/>
+        </w:rPr>
+      </w:pPr>
+      <w:r>
+        <w:rPr>
+          <w:lang w:val="ru-BY"/>
+        </w:rPr>
+        <w:br w:type="page"/>
+      </w:r>
+    </w:p>
+    <w:p>
+      <w:pPr>
+        <w:pStyle w:val="Heading1"/>
+        <w:ind w:left="0"/>
+        <w:jc w:val="center"/>
+        <w:rPr>
+          <w:lang w:val="ru-BY"/>
+        </w:rPr>
+      </w:pPr>
+      <w:bookmarkStart w:id="20" w:name="_Toc148037205"/>
       <w:r>
         <w:rPr>
           <w:lang w:val="ru-BY"/>
@@ -3998,7 +3858,7 @@
         <w:lastRenderedPageBreak/>
         <w:t>Список используемых источников</w:t>
       </w:r>
-      <w:bookmarkEnd w:id="19"/>
+      <w:bookmarkEnd w:id="20"/>
     </w:p>
     <w:p>
       <w:pPr>
@@ -4021,10 +3881,67 @@
       </w:r>
       <w:r>
         <w:rPr>
-          <w:szCs w:val="20"/>
-          <w:lang w:val="ru-BY" w:eastAsia="be-BY"/>
-        </w:rPr>
-        <w:t>3D-планировщик [Электронный ресурс]. – Режим доступа:  https://cedreo.com/faq/what-is-a-3d-floor-plan-rendering. – Дата доступа: 20.09.2023</w:t>
+          <w:color w:val="000000" w:themeColor="text1"/>
+          <w:szCs w:val="28"/>
+          <w:lang w:val="ru-BY"/>
+        </w:rPr>
+        <w:t xml:space="preserve">Интернет-банкинг </w:t>
+      </w:r>
+      <w:r>
+        <w:rPr>
+          <w:szCs w:val="20"/>
+          <w:lang w:val="ru-BY" w:eastAsia="be-BY"/>
+        </w:rPr>
+        <w:t>Белинвестбанк</w:t>
+      </w:r>
+      <w:r>
+        <w:rPr>
+          <w:szCs w:val="20"/>
+          <w:lang w:val="ru-BY" w:eastAsia="be-BY"/>
+        </w:rPr>
+        <w:t xml:space="preserve"> [Электронный ресурс]. – Режим доступа:  </w:t>
+      </w:r>
+      <w:r>
+        <w:rPr>
+          <w:szCs w:val="20"/>
+          <w:lang w:val="ru-BY" w:eastAsia="be-BY"/>
+        </w:rPr>
+        <w:t>https://ibank.belinvestbank.by/signin</w:t>
+      </w:r>
+      <w:r>
+        <w:rPr>
+          <w:szCs w:val="20"/>
+          <w:lang w:val="ru-BY" w:eastAsia="be-BY"/>
+        </w:rPr>
+        <w:t xml:space="preserve">. – Дата доступа: </w:t>
+      </w:r>
+      <w:r>
+        <w:rPr>
+          <w:szCs w:val="20"/>
+          <w:lang w:val="ru-BY" w:eastAsia="be-BY"/>
+        </w:rPr>
+        <w:t>10</w:t>
+      </w:r>
+      <w:r>
+        <w:rPr>
+          <w:szCs w:val="20"/>
+          <w:lang w:val="ru-BY" w:eastAsia="be-BY"/>
+        </w:rPr>
+        <w:t>.</w:t>
+      </w:r>
+      <w:r>
+        <w:rPr>
+          <w:szCs w:val="20"/>
+          <w:lang w:val="ru-BY" w:eastAsia="be-BY"/>
+        </w:rPr>
+        <w:t>10</w:t>
+      </w:r>
+      <w:r>
+        <w:rPr>
+          <w:szCs w:val="20"/>
+          <w:lang w:val="ru-BY" w:eastAsia="be-BY"/>
+        </w:rPr>
+        <w:t>.2023</w:t>
       </w:r>
     </w:p>
     <w:p>
@@ -4035,7 +3952,7 @@
         <w:adjustRightInd w:val="0"/>
         <w:rPr>
           <w:szCs w:val="20"/>
-          <w:lang w:val="ru-BY" w:eastAsia="be-BY"/>
+          <w:lang w:eastAsia="be-BY"/>
         </w:rPr>
       </w:pPr>
       <w:r>
@@ -4044,30 +3961,87 @@
           <w:szCs w:val="28"/>
           <w:lang w:val="ru-BY"/>
         </w:rPr>
-        <w:t>[2] </w:t>
-      </w:r>
-      <w:r>
-        <w:rPr>
-          <w:szCs w:val="20"/>
-          <w:lang w:val="ru-BY" w:eastAsia="be-BY"/>
-        </w:rPr>
-        <w:t xml:space="preserve">Платформа </w:t>
-      </w:r>
-      <w:proofErr w:type="spellStart"/>
-      <w:r>
-        <w:rPr>
-          <w:szCs w:val="20"/>
-          <w:lang w:val="ru-BY" w:eastAsia="be-BY"/>
-        </w:rPr>
-        <w:t>Roomle</w:t>
-      </w:r>
-      <w:proofErr w:type="spellEnd"/>
-      <w:r>
-        <w:rPr>
-          <w:szCs w:val="20"/>
-          <w:lang w:val="ru-BY" w:eastAsia="be-BY"/>
-        </w:rPr>
-        <w:t xml:space="preserve"> [Электронный ресурс]. – Режим доступа:  https://www.roomle.com/en. – Дата доступа: 20.09.2023</w:t>
+        <w:t>[</w:t>
+      </w:r>
+      <w:r>
+        <w:rPr>
+          <w:color w:val="000000" w:themeColor="text1"/>
+          <w:szCs w:val="28"/>
+          <w:lang w:val="ru-BY"/>
+        </w:rPr>
+        <w:t>2</w:t>
+      </w:r>
+      <w:r>
+        <w:rPr>
+          <w:color w:val="000000" w:themeColor="text1"/>
+          <w:szCs w:val="28"/>
+          <w:lang w:val="ru-BY"/>
+        </w:rPr>
+        <w:t>] </w:t>
+      </w:r>
+      <w:r>
+        <w:rPr>
+          <w:color w:val="000000" w:themeColor="text1"/>
+          <w:szCs w:val="28"/>
+        </w:rPr>
+        <w:t>QR</w:t>
+      </w:r>
+      <w:r>
+        <w:rPr>
+          <w:color w:val="000000" w:themeColor="text1"/>
+          <w:szCs w:val="28"/>
+          <w:lang w:val="ru-BY"/>
+        </w:rPr>
+        <w:t>-код</w:t>
+      </w:r>
+      <w:r>
+        <w:rPr>
+          <w:szCs w:val="20"/>
+          <w:lang w:val="ru-BY" w:eastAsia="be-BY"/>
+        </w:rPr>
+        <w:t xml:space="preserve"> [Электронный ресурс]. – Режим доступа:  </w:t>
+      </w:r>
+      <w:r>
+        <w:rPr>
+          <w:szCs w:val="20"/>
+          <w:lang w:val="ru-BY" w:eastAsia="be-BY"/>
+        </w:rPr>
+        <w:t>https://usa.kaspersky.com/resource-center/definitions/what-is-a-qr-code-how-to-scan</w:t>
+      </w:r>
+      <w:r>
+        <w:rPr>
+          <w:szCs w:val="20"/>
+          <w:lang w:val="ru-BY" w:eastAsia="be-BY"/>
+        </w:rPr>
+        <w:t xml:space="preserve">. – Дата доступа: </w:t>
+      </w:r>
+      <w:r>
+        <w:rPr>
+          <w:szCs w:val="20"/>
+          <w:lang w:val="ru-BY" w:eastAsia="be-BY"/>
+        </w:rPr>
+        <w:t>10</w:t>
+      </w:r>
+      <w:r>
+        <w:rPr>
+          <w:szCs w:val="20"/>
+          <w:lang w:val="ru-BY" w:eastAsia="be-BY"/>
+        </w:rPr>
+        <w:t>.</w:t>
+      </w:r>
+      <w:r>
+        <w:rPr>
+          <w:szCs w:val="20"/>
+          <w:lang w:val="ru-BY" w:eastAsia="be-BY"/>
+        </w:rPr>
+        <w:t>10</w:t>
+      </w:r>
+      <w:r>
+        <w:rPr>
+          <w:szCs w:val="20"/>
+          <w:lang w:val="ru-BY" w:eastAsia="be-BY"/>
+        </w:rPr>
+        <w:t>.2023</w:t>
       </w:r>
     </w:p>
     <w:p>
@@ -4083,26 +4057,98 @@
       </w:pPr>
       <w:r>
         <w:rPr>
-          <w:szCs w:val="20"/>
-          <w:lang w:val="ru-BY" w:eastAsia="be-BY"/>
-        </w:rPr>
-        <w:t xml:space="preserve">[3] Платформа </w:t>
-      </w:r>
-      <w:proofErr w:type="spellStart"/>
-      <w:r>
-        <w:rPr>
-          <w:szCs w:val="20"/>
-          <w:lang w:val="ru-BY" w:eastAsia="be-BY"/>
-        </w:rPr>
-        <w:t>RoomToDo</w:t>
-      </w:r>
-      <w:proofErr w:type="spellEnd"/>
-      <w:r>
-        <w:rPr>
-          <w:szCs w:val="20"/>
-          <w:lang w:val="ru-BY" w:eastAsia="be-BY"/>
-        </w:rPr>
-        <w:t xml:space="preserve"> [Электронный ресурс]. – Режим доступа: https://roomtodo.com/en/. – Дата доступа: 20.09.2023</w:t>
+          <w:color w:val="000000" w:themeColor="text1"/>
+          <w:szCs w:val="28"/>
+          <w:lang w:val="ru-BY"/>
+        </w:rPr>
+        <w:t>[</w:t>
+      </w:r>
+      <w:r>
+        <w:rPr>
+          <w:color w:val="000000" w:themeColor="text1"/>
+          <w:szCs w:val="28"/>
+          <w:lang w:val="ru-BY"/>
+        </w:rPr>
+        <w:t>3</w:t>
+      </w:r>
+      <w:r>
+        <w:rPr>
+          <w:color w:val="000000" w:themeColor="text1"/>
+          <w:szCs w:val="28"/>
+          <w:lang w:val="ru-BY"/>
+        </w:rPr>
+        <w:t>] </w:t>
+      </w:r>
+      <w:r>
+        <w:rPr>
+          <w:color w:val="000000" w:themeColor="text1"/>
+          <w:szCs w:val="28"/>
+          <w:lang w:val="ru-BY"/>
+        </w:rPr>
+        <w:t>Диаграмма вариантов использования</w:t>
+      </w:r>
+      <w:r>
+        <w:rPr>
+          <w:szCs w:val="20"/>
+          <w:lang w:val="ru-BY" w:eastAsia="be-BY"/>
+        </w:rPr>
+        <w:t xml:space="preserve"> [Электронный ресурс]. – Режим доступа</w:t>
+      </w:r>
+      <w:r>
+        <w:rPr>
+          <w:szCs w:val="20"/>
+          <w:lang w:val="ru-BY" w:eastAsia="be-BY"/>
+        </w:rPr>
+        <w:t xml:space="preserve">: </w:t>
+      </w:r>
+      <w:r>
+        <w:rPr>
+          <w:szCs w:val="20"/>
+          <w:lang w:val="ru-BY" w:eastAsia="be-BY"/>
+        </w:rPr>
+        <w:t>https://habr.com/ru/articles/566218/</w:t>
+      </w:r>
+      <w:r>
+        <w:rPr>
+          <w:szCs w:val="20"/>
+          <w:lang w:val="ru-BY" w:eastAsia="be-BY"/>
+        </w:rPr>
+        <w:t xml:space="preserve">. – Дата доступа: </w:t>
+      </w:r>
+      <w:r>
+        <w:rPr>
+          <w:szCs w:val="20"/>
+          <w:lang w:val="ru-BY" w:eastAsia="be-BY"/>
+        </w:rPr>
+        <w:t>1</w:t>
+      </w:r>
+      <w:r>
+        <w:rPr>
+          <w:szCs w:val="20"/>
+          <w:lang w:val="ru-BY" w:eastAsia="be-BY"/>
+        </w:rPr>
+        <w:t>1</w:t>
+      </w:r>
+      <w:r>
+        <w:rPr>
+          <w:szCs w:val="20"/>
+          <w:lang w:val="ru-BY" w:eastAsia="be-BY"/>
+        </w:rPr>
+        <w:t>.</w:t>
+      </w:r>
+      <w:r>
+        <w:rPr>
+          <w:szCs w:val="20"/>
+          <w:lang w:val="ru-BY" w:eastAsia="be-BY"/>
+        </w:rPr>
+        <w:t>10</w:t>
+      </w:r>
+      <w:r>
+        <w:rPr>
+          <w:szCs w:val="20"/>
+          <w:lang w:val="ru-BY" w:eastAsia="be-BY"/>
+        </w:rPr>
+        <w:t>.2023</w:t>
       </w:r>
     </w:p>
     <w:p>
@@ -4118,10 +4164,98 @@
       </w:pPr>
       <w:r>
         <w:rPr>
-          <w:szCs w:val="20"/>
-          <w:lang w:val="ru-BY" w:eastAsia="be-BY"/>
-        </w:rPr>
-        <w:t>[4] Семантически корректный сайт [Электронный ресурс]. – Режим доступа: https://web.dev/learn/html/semantic-html. – Дата доступа: 21.09.2023</w:t>
+          <w:color w:val="000000" w:themeColor="text1"/>
+          <w:szCs w:val="28"/>
+          <w:lang w:val="ru-BY"/>
+        </w:rPr>
+        <w:t>[</w:t>
+      </w:r>
+      <w:r>
+        <w:rPr>
+          <w:color w:val="000000" w:themeColor="text1"/>
+          <w:szCs w:val="28"/>
+          <w:lang w:val="ru-BY"/>
+        </w:rPr>
+        <w:t>4</w:t>
+      </w:r>
+      <w:r>
+        <w:rPr>
+          <w:color w:val="000000" w:themeColor="text1"/>
+          <w:szCs w:val="28"/>
+          <w:lang w:val="ru-BY"/>
+        </w:rPr>
+        <w:t>] </w:t>
+      </w:r>
+      <w:r>
+        <w:rPr>
+          <w:color w:val="000000" w:themeColor="text1"/>
+          <w:szCs w:val="28"/>
+          <w:lang w:val="ru-BY"/>
+        </w:rPr>
+        <w:t xml:space="preserve">Платформа </w:t>
+      </w:r>
+      <w:r>
+        <w:rPr>
+          <w:color w:val="000000" w:themeColor="text1"/>
+          <w:szCs w:val="28"/>
+        </w:rPr>
+        <w:t>NodeJS</w:t>
+      </w:r>
+      <w:r>
+        <w:rPr>
+          <w:szCs w:val="20"/>
+          <w:lang w:val="ru-BY" w:eastAsia="be-BY"/>
+        </w:rPr>
+        <w:t xml:space="preserve"> [Электронный ресурс]. – Режим доступа:  </w:t>
+      </w:r>
+      <w:r>
+        <w:rPr>
+          <w:szCs w:val="20"/>
+          <w:lang w:val="ru-BY" w:eastAsia="be-BY"/>
+        </w:rPr>
+        <w:t>https://nodejs.org/en</w:t>
+      </w:r>
+      <w:r>
+        <w:rPr>
+          <w:szCs w:val="20"/>
+          <w:lang w:val="ru-BY" w:eastAsia="be-BY"/>
+        </w:rPr>
+        <w:t xml:space="preserve">. – Дата доступа: </w:t>
+      </w:r>
+      <w:r>
+        <w:rPr>
+          <w:szCs w:val="20"/>
+          <w:lang w:val="ru-BY" w:eastAsia="be-BY"/>
+        </w:rPr>
+        <w:t>1</w:t>
+      </w:r>
+      <w:r>
+        <w:rPr>
+          <w:szCs w:val="20"/>
+          <w:lang w:val="ru-BY" w:eastAsia="be-BY"/>
+        </w:rPr>
+        <w:t>1</w:t>
+      </w:r>
+      <w:r>
+        <w:rPr>
+          <w:szCs w:val="20"/>
+          <w:lang w:val="ru-BY" w:eastAsia="be-BY"/>
+        </w:rPr>
+        <w:t>.</w:t>
+      </w:r>
+      <w:r>
+        <w:rPr>
+          <w:szCs w:val="20"/>
+          <w:lang w:val="ru-BY" w:eastAsia="be-BY"/>
+        </w:rPr>
+        <w:t>10</w:t>
+      </w:r>
+      <w:r>
+        <w:rPr>
+          <w:szCs w:val="20"/>
+          <w:lang w:val="ru-BY" w:eastAsia="be-BY"/>
+        </w:rPr>
+        <w:t>.2023</w:t>
       </w:r>
     </w:p>
     <w:p>
@@ -4137,10 +4271,98 @@
       </w:pPr>
       <w:r>
         <w:rPr>
-          <w:szCs w:val="20"/>
-          <w:lang w:val="ru-BY" w:eastAsia="be-BY"/>
-        </w:rPr>
-        <w:t>[5] Доступный интерфейс [Электронный ресурс]. – Режим доступа: https://developer.mozilla.org/en-US/docs/Learn/Accessibility/HTML/. – Дата доступа: 21.09.2023</w:t>
+          <w:color w:val="000000" w:themeColor="text1"/>
+          <w:szCs w:val="28"/>
+          <w:lang w:val="ru-BY"/>
+        </w:rPr>
+        <w:t>[</w:t>
+      </w:r>
+      <w:r>
+        <w:rPr>
+          <w:color w:val="000000" w:themeColor="text1"/>
+          <w:szCs w:val="28"/>
+          <w:lang w:val="ru-BY"/>
+        </w:rPr>
+        <w:t>5</w:t>
+      </w:r>
+      <w:r>
+        <w:rPr>
+          <w:color w:val="000000" w:themeColor="text1"/>
+          <w:szCs w:val="28"/>
+          <w:lang w:val="ru-BY"/>
+        </w:rPr>
+        <w:t>] </w:t>
+      </w:r>
+      <w:r>
+        <w:rPr>
+          <w:color w:val="000000" w:themeColor="text1"/>
+          <w:szCs w:val="28"/>
+          <w:lang w:val="ru-BY"/>
+        </w:rPr>
+        <w:t xml:space="preserve">Фреймворк </w:t>
+      </w:r>
+      <w:r>
+        <w:rPr>
+          <w:color w:val="000000" w:themeColor="text1"/>
+          <w:szCs w:val="28"/>
+        </w:rPr>
+        <w:t>NextJS</w:t>
+      </w:r>
+      <w:r>
+        <w:rPr>
+          <w:szCs w:val="20"/>
+          <w:lang w:val="ru-BY" w:eastAsia="be-BY"/>
+        </w:rPr>
+        <w:t xml:space="preserve"> [Электронный ресурс]. – Режим доступа:  </w:t>
+      </w:r>
+      <w:r>
+        <w:rPr>
+          <w:szCs w:val="20"/>
+          <w:lang w:val="ru-BY" w:eastAsia="be-BY"/>
+        </w:rPr>
+        <w:t>https://nextjs.org/</w:t>
+      </w:r>
+      <w:r>
+        <w:rPr>
+          <w:szCs w:val="20"/>
+          <w:lang w:val="ru-BY" w:eastAsia="be-BY"/>
+        </w:rPr>
+        <w:t xml:space="preserve">. – Дата доступа: </w:t>
+      </w:r>
+      <w:r>
+        <w:rPr>
+          <w:szCs w:val="20"/>
+          <w:lang w:val="ru-BY" w:eastAsia="be-BY"/>
+        </w:rPr>
+        <w:t>1</w:t>
+      </w:r>
+      <w:r>
+        <w:rPr>
+          <w:szCs w:val="20"/>
+          <w:lang w:eastAsia="be-BY"/>
+        </w:rPr>
+        <w:t>2</w:t>
+      </w:r>
+      <w:r>
+        <w:rPr>
+          <w:szCs w:val="20"/>
+          <w:lang w:val="ru-BY" w:eastAsia="be-BY"/>
+        </w:rPr>
+        <w:t>.</w:t>
+      </w:r>
+      <w:r>
+        <w:rPr>
+          <w:szCs w:val="20"/>
+          <w:lang w:val="ru-BY" w:eastAsia="be-BY"/>
+        </w:rPr>
+        <w:t>10</w:t>
+      </w:r>
+      <w:r>
+        <w:rPr>
+          <w:szCs w:val="20"/>
+          <w:lang w:val="ru-BY" w:eastAsia="be-BY"/>
+        </w:rPr>
+        <w:t>.2023</w:t>
       </w:r>
     </w:p>
     <w:p>
@@ -4156,26 +4378,98 @@
       </w:pPr>
       <w:r>
         <w:rPr>
-          <w:szCs w:val="20"/>
-          <w:lang w:val="ru-BY" w:eastAsia="be-BY"/>
-        </w:rPr>
-        <w:t xml:space="preserve">[6] Фреймворк </w:t>
-      </w:r>
-      <w:proofErr w:type="spellStart"/>
-      <w:r>
-        <w:rPr>
-          <w:szCs w:val="20"/>
-          <w:lang w:val="ru-BY" w:eastAsia="be-BY"/>
-        </w:rPr>
-        <w:t>NextJS</w:t>
-      </w:r>
-      <w:proofErr w:type="spellEnd"/>
-      <w:r>
-        <w:rPr>
-          <w:szCs w:val="20"/>
-          <w:lang w:val="ru-BY" w:eastAsia="be-BY"/>
-        </w:rPr>
-        <w:t xml:space="preserve"> [Электронный ресурс]. – Режим доступа: https://nextjs.org/. – Дата доступа: 22.09.2023</w:t>
+          <w:color w:val="000000" w:themeColor="text1"/>
+          <w:szCs w:val="28"/>
+          <w:lang w:val="ru-BY"/>
+        </w:rPr>
+        <w:t>[</w:t>
+      </w:r>
+      <w:r>
+        <w:rPr>
+          <w:color w:val="000000" w:themeColor="text1"/>
+          <w:szCs w:val="28"/>
+          <w:lang w:val="ru-BY"/>
+        </w:rPr>
+        <w:t>6</w:t>
+      </w:r>
+      <w:r>
+        <w:rPr>
+          <w:color w:val="000000" w:themeColor="text1"/>
+          <w:szCs w:val="28"/>
+          <w:lang w:val="ru-BY"/>
+        </w:rPr>
+        <w:t>] </w:t>
+      </w:r>
+      <w:r>
+        <w:rPr>
+          <w:color w:val="000000" w:themeColor="text1"/>
+          <w:szCs w:val="28"/>
+          <w:lang w:val="ru-BY"/>
+        </w:rPr>
+        <w:t xml:space="preserve">Библиотека </w:t>
+      </w:r>
+      <w:r>
+        <w:rPr>
+          <w:color w:val="000000" w:themeColor="text1"/>
+          <w:szCs w:val="28"/>
+        </w:rPr>
+        <w:t>ReactJS</w:t>
+      </w:r>
+      <w:r>
+        <w:rPr>
+          <w:szCs w:val="20"/>
+          <w:lang w:val="ru-BY" w:eastAsia="be-BY"/>
+        </w:rPr>
+        <w:t xml:space="preserve"> [Электронный ресурс]. – Режим доступа:  </w:t>
+      </w:r>
+      <w:r>
+        <w:rPr>
+          <w:szCs w:val="20"/>
+          <w:lang w:val="ru-BY" w:eastAsia="be-BY"/>
+        </w:rPr>
+        <w:t>https://react.dev/</w:t>
+      </w:r>
+      <w:r>
+        <w:rPr>
+          <w:szCs w:val="20"/>
+          <w:lang w:val="ru-BY" w:eastAsia="be-BY"/>
+        </w:rPr>
+        <w:t xml:space="preserve">. – Дата доступа: </w:t>
+      </w:r>
+      <w:r>
+        <w:rPr>
+          <w:szCs w:val="20"/>
+          <w:lang w:val="ru-BY" w:eastAsia="be-BY"/>
+        </w:rPr>
+        <w:t>1</w:t>
+      </w:r>
+      <w:r>
+        <w:rPr>
+          <w:szCs w:val="20"/>
+          <w:lang w:val="ru-BY" w:eastAsia="be-BY"/>
+        </w:rPr>
+        <w:t>2</w:t>
+      </w:r>
+      <w:r>
+        <w:rPr>
+          <w:szCs w:val="20"/>
+          <w:lang w:val="ru-BY" w:eastAsia="be-BY"/>
+        </w:rPr>
+        <w:t>.</w:t>
+      </w:r>
+      <w:r>
+        <w:rPr>
+          <w:szCs w:val="20"/>
+          <w:lang w:val="ru-BY" w:eastAsia="be-BY"/>
+        </w:rPr>
+        <w:t>10</w:t>
+      </w:r>
+      <w:r>
+        <w:rPr>
+          <w:szCs w:val="20"/>
+          <w:lang w:val="ru-BY" w:eastAsia="be-BY"/>
+        </w:rPr>
+        <w:t>.2023</w:t>
       </w:r>
     </w:p>
     <w:p>
@@ -4191,26 +4485,113 @@
       </w:pPr>
       <w:r>
         <w:rPr>
-          <w:szCs w:val="20"/>
-          <w:lang w:val="ru-BY" w:eastAsia="be-BY"/>
-        </w:rPr>
-        <w:t xml:space="preserve">[7] Язык программирования </w:t>
-      </w:r>
-      <w:proofErr w:type="spellStart"/>
-      <w:r>
-        <w:rPr>
-          <w:szCs w:val="20"/>
-          <w:lang w:val="ru-BY" w:eastAsia="be-BY"/>
-        </w:rPr>
-        <w:t>TypeScript</w:t>
-      </w:r>
-      <w:proofErr w:type="spellEnd"/>
-      <w:r>
-        <w:rPr>
-          <w:szCs w:val="20"/>
-          <w:lang w:val="ru-BY" w:eastAsia="be-BY"/>
-        </w:rPr>
-        <w:t xml:space="preserve"> [Электронный ресурс]. – Режим доступа: https://www.typescriptlang.org/. – Дата доступа: 22.09.2023</w:t>
+          <w:color w:val="000000" w:themeColor="text1"/>
+          <w:szCs w:val="28"/>
+          <w:lang w:val="ru-BY"/>
+        </w:rPr>
+        <w:t>[</w:t>
+      </w:r>
+      <w:r>
+        <w:rPr>
+          <w:color w:val="000000" w:themeColor="text1"/>
+          <w:szCs w:val="28"/>
+          <w:lang w:val="ru-BY"/>
+        </w:rPr>
+        <w:t>7</w:t>
+      </w:r>
+      <w:r>
+        <w:rPr>
+          <w:color w:val="000000" w:themeColor="text1"/>
+          <w:szCs w:val="28"/>
+          <w:lang w:val="ru-BY"/>
+        </w:rPr>
+        <w:t>] </w:t>
+      </w:r>
+      <w:r>
+        <w:rPr>
+          <w:color w:val="000000" w:themeColor="text1"/>
+          <w:szCs w:val="28"/>
+        </w:rPr>
+        <w:t>CSS-</w:t>
+      </w:r>
+      <w:r>
+        <w:rPr>
+          <w:color w:val="000000" w:themeColor="text1"/>
+          <w:szCs w:val="28"/>
+          <w:lang w:val="ru-BY"/>
+        </w:rPr>
+        <w:t xml:space="preserve">фреймворк </w:t>
+      </w:r>
+      <w:r>
+        <w:rPr>
+          <w:color w:val="000000" w:themeColor="text1"/>
+          <w:szCs w:val="28"/>
+        </w:rPr>
+        <w:t>Tailwind</w:t>
+      </w:r>
+      <w:r>
+        <w:rPr>
+          <w:color w:val="000000" w:themeColor="text1"/>
+          <w:szCs w:val="28"/>
+          <w:lang w:val="ru-BY"/>
+        </w:rPr>
+        <w:t xml:space="preserve"> </w:t>
+      </w:r>
+      <w:r>
+        <w:rPr>
+          <w:szCs w:val="20"/>
+          <w:lang w:val="ru-BY" w:eastAsia="be-BY"/>
+        </w:rPr>
+        <w:t xml:space="preserve">[Электронный ресурс]. – Режим доступа:  </w:t>
+      </w:r>
+      <w:r>
+        <w:rPr>
+          <w:szCs w:val="20"/>
+          <w:lang w:val="ru-BY" w:eastAsia="be-BY"/>
+        </w:rPr>
+        <w:t>https://tailwindcss.com/</w:t>
+      </w:r>
+      <w:r>
+        <w:rPr>
+          <w:szCs w:val="20"/>
+          <w:lang w:val="ru-BY" w:eastAsia="be-BY"/>
+        </w:rPr>
+        <w:t xml:space="preserve">. – Дата доступа: </w:t>
+      </w:r>
+      <w:r>
+        <w:rPr>
+          <w:szCs w:val="20"/>
+          <w:lang w:val="ru-BY" w:eastAsia="be-BY"/>
+        </w:rPr>
+        <w:t>1</w:t>
+      </w:r>
+      <w:r>
+        <w:rPr>
+          <w:szCs w:val="20"/>
+          <w:lang w:val="ru-BY" w:eastAsia="be-BY"/>
+        </w:rPr>
+        <w:t>2</w:t>
+      </w:r>
+      <w:r>
+        <w:rPr>
+          <w:szCs w:val="20"/>
+          <w:lang w:val="ru-BY" w:eastAsia="be-BY"/>
+        </w:rPr>
+        <w:t>.</w:t>
+      </w:r>
+      <w:r>
+        <w:rPr>
+          <w:szCs w:val="20"/>
+          <w:lang w:val="ru-BY" w:eastAsia="be-BY"/>
+        </w:rPr>
+        <w:t>10</w:t>
+      </w:r>
+      <w:r>
+        <w:rPr>
+          <w:szCs w:val="20"/>
+          <w:lang w:val="ru-BY" w:eastAsia="be-BY"/>
+        </w:rPr>
+        <w:t>.2023</w:t>
       </w:r>
     </w:p>
     <w:p>
@@ -4226,75 +4607,91 @@
       </w:pPr>
       <w:r>
         <w:rPr>
-          <w:szCs w:val="20"/>
-          <w:lang w:val="ru-BY" w:eastAsia="be-BY"/>
+          <w:color w:val="000000" w:themeColor="text1"/>
+          <w:szCs w:val="28"/>
+          <w:lang w:val="ru-BY"/>
         </w:rPr>
         <w:t>[</w:t>
       </w:r>
       <w:r>
         <w:rPr>
-          <w:szCs w:val="20"/>
-          <w:lang w:val="ru-BY" w:eastAsia="be-BY"/>
+          <w:color w:val="000000" w:themeColor="text1"/>
+          <w:szCs w:val="28"/>
+          <w:lang w:val="ru-BY"/>
         </w:rPr>
         <w:t>8</w:t>
       </w:r>
       <w:r>
         <w:rPr>
-          <w:szCs w:val="20"/>
-          <w:lang w:val="ru-BY" w:eastAsia="be-BY"/>
-        </w:rPr>
-        <w:t xml:space="preserve">] </w:t>
-      </w:r>
-      <w:r>
-        <w:rPr>
-          <w:szCs w:val="20"/>
-          <w:lang w:val="ru-BY" w:eastAsia="be-BY"/>
-        </w:rPr>
-        <w:t xml:space="preserve">Платформа </w:t>
-      </w:r>
-      <w:proofErr w:type="spellStart"/>
-      <w:r>
-        <w:rPr>
-          <w:szCs w:val="20"/>
-          <w:lang w:val="ru-BY" w:eastAsia="be-BY"/>
-        </w:rPr>
-        <w:t>NodeJS</w:t>
-      </w:r>
-      <w:proofErr w:type="spellEnd"/>
-      <w:r>
-        <w:rPr>
-          <w:szCs w:val="20"/>
-          <w:lang w:val="ru-BY" w:eastAsia="be-BY"/>
-        </w:rPr>
-        <w:t xml:space="preserve"> [Электронный ресурс]. – Режим доступа: </w:t>
-      </w:r>
-      <w:r>
-        <w:rPr>
-          <w:szCs w:val="20"/>
-          <w:lang w:val="ru-BY" w:eastAsia="be-BY"/>
-        </w:rPr>
-        <w:t>https://nodejs.org/en</w:t>
-      </w:r>
-      <w:r>
-        <w:rPr>
-          <w:szCs w:val="20"/>
-          <w:lang w:val="ru-BY" w:eastAsia="be-BY"/>
-        </w:rPr>
-        <w:t>. – Дата доступа: 2</w:t>
-      </w:r>
-      <w:r>
-        <w:rPr>
-          <w:szCs w:val="20"/>
-          <w:lang w:val="ru-BY" w:eastAsia="be-BY"/>
-        </w:rPr>
-        <w:t>2</w:t>
-      </w:r>
-      <w:r>
-        <w:rPr>
-          <w:szCs w:val="20"/>
-          <w:lang w:val="ru-BY" w:eastAsia="be-BY"/>
-        </w:rPr>
-        <w:t>.09.2023</w:t>
+          <w:color w:val="000000" w:themeColor="text1"/>
+          <w:szCs w:val="28"/>
+          <w:lang w:val="ru-BY"/>
+        </w:rPr>
+        <w:t>] </w:t>
+      </w:r>
+      <w:r>
+        <w:rPr>
+          <w:color w:val="000000" w:themeColor="text1"/>
+          <w:szCs w:val="28"/>
+        </w:rPr>
+        <w:t>Supabase</w:t>
+      </w:r>
+      <w:r>
+        <w:rPr>
+          <w:color w:val="000000" w:themeColor="text1"/>
+          <w:szCs w:val="28"/>
+          <w:lang w:val="ru-BY"/>
+        </w:rPr>
+        <w:t xml:space="preserve"> </w:t>
+      </w:r>
+      <w:r>
+        <w:rPr>
+          <w:szCs w:val="20"/>
+          <w:lang w:val="ru-BY" w:eastAsia="be-BY"/>
+        </w:rPr>
+        <w:t xml:space="preserve">[Электронный ресурс]. – Режим доступа:  </w:t>
+      </w:r>
+      <w:r>
+        <w:rPr>
+          <w:szCs w:val="20"/>
+          <w:lang w:val="ru-BY" w:eastAsia="be-BY"/>
+        </w:rPr>
+        <w:t>https://supabase.com/</w:t>
+      </w:r>
+      <w:r>
+        <w:rPr>
+          <w:szCs w:val="20"/>
+          <w:lang w:val="ru-BY" w:eastAsia="be-BY"/>
+        </w:rPr>
+        <w:t xml:space="preserve">. – Дата доступа: </w:t>
+      </w:r>
+      <w:r>
+        <w:rPr>
+          <w:szCs w:val="20"/>
+          <w:lang w:val="ru-BY" w:eastAsia="be-BY"/>
+        </w:rPr>
+        <w:t>12</w:t>
+      </w:r>
+      <w:r>
+        <w:rPr>
+          <w:szCs w:val="20"/>
+          <w:lang w:val="ru-BY" w:eastAsia="be-BY"/>
+        </w:rPr>
+        <w:t>.</w:t>
+      </w:r>
+      <w:r>
+        <w:rPr>
+          <w:szCs w:val="20"/>
+          <w:lang w:val="ru-BY" w:eastAsia="be-BY"/>
+        </w:rPr>
+        <w:t>10</w:t>
+      </w:r>
+      <w:r>
+        <w:rPr>
+          <w:szCs w:val="20"/>
+          <w:lang w:val="ru-BY" w:eastAsia="be-BY"/>
+        </w:rPr>
+        <w:t>.2023</w:t>
       </w:r>
     </w:p>
     <w:p>
@@ -4310,75 +4707,93 @@
       </w:pPr>
       <w:r>
         <w:rPr>
-          <w:szCs w:val="20"/>
-          <w:lang w:val="ru-BY" w:eastAsia="be-BY"/>
+          <w:color w:val="000000" w:themeColor="text1"/>
+          <w:szCs w:val="28"/>
+          <w:lang w:val="ru-BY"/>
         </w:rPr>
         <w:t>[</w:t>
       </w:r>
       <w:r>
         <w:rPr>
-          <w:szCs w:val="20"/>
-          <w:lang w:val="ru-BY" w:eastAsia="be-BY"/>
+          <w:color w:val="000000" w:themeColor="text1"/>
+          <w:szCs w:val="28"/>
+          <w:lang w:val="ru-BY"/>
         </w:rPr>
         <w:t>9</w:t>
       </w:r>
       <w:r>
         <w:rPr>
-          <w:szCs w:val="20"/>
-          <w:lang w:val="ru-BY" w:eastAsia="be-BY"/>
-        </w:rPr>
-        <w:t xml:space="preserve">] </w:t>
-      </w:r>
-      <w:r>
-        <w:rPr>
-          <w:szCs w:val="20"/>
-          <w:lang w:val="ru-BY" w:eastAsia="be-BY"/>
-        </w:rPr>
-        <w:t xml:space="preserve">Библиотека для разработки интерфейсов </w:t>
-      </w:r>
-      <w:proofErr w:type="spellStart"/>
-      <w:r>
-        <w:rPr>
-          <w:szCs w:val="20"/>
-          <w:lang w:val="ru-BY" w:eastAsia="be-BY"/>
-        </w:rPr>
-        <w:t>ReactJS</w:t>
-      </w:r>
-      <w:proofErr w:type="spellEnd"/>
-      <w:r>
-        <w:rPr>
-          <w:szCs w:val="20"/>
-          <w:lang w:val="ru-BY" w:eastAsia="be-BY"/>
-        </w:rPr>
-        <w:t xml:space="preserve"> [Электронный ресурс]. – Режим доступа: </w:t>
-      </w:r>
-      <w:r>
-        <w:rPr>
-          <w:szCs w:val="20"/>
-          <w:lang w:val="ru-BY" w:eastAsia="be-BY"/>
-        </w:rPr>
-        <w:t>https://react.dev/</w:t>
-      </w:r>
-      <w:r>
-        <w:rPr>
-          <w:szCs w:val="20"/>
-          <w:lang w:val="ru-BY" w:eastAsia="be-BY"/>
-        </w:rPr>
-        <w:t>. – Дата доступа: 2</w:t>
-      </w:r>
-      <w:r>
-        <w:rPr>
-          <w:szCs w:val="20"/>
-          <w:lang w:val="ru-BY" w:eastAsia="be-BY"/>
-        </w:rPr>
-        <w:t>2</w:t>
-      </w:r>
-      <w:r>
-        <w:rPr>
-          <w:szCs w:val="20"/>
-          <w:lang w:val="ru-BY" w:eastAsia="be-BY"/>
-        </w:rPr>
-        <w:t>.09.2023</w:t>
+          <w:color w:val="000000" w:themeColor="text1"/>
+          <w:szCs w:val="28"/>
+          <w:lang w:val="ru-BY"/>
+        </w:rPr>
+        <w:t>] </w:t>
+      </w:r>
+      <w:r>
+        <w:rPr>
+          <w:color w:val="000000" w:themeColor="text1"/>
+          <w:szCs w:val="28"/>
+        </w:rPr>
+        <w:t>MongoDB</w:t>
+      </w:r>
+      <w:r>
+        <w:rPr>
+          <w:color w:val="000000" w:themeColor="text1"/>
+          <w:szCs w:val="28"/>
+          <w:lang w:val="ru-BY"/>
+        </w:rPr>
+        <w:t xml:space="preserve"> </w:t>
+      </w:r>
+      <w:r>
+        <w:rPr>
+          <w:szCs w:val="20"/>
+          <w:lang w:val="ru-BY" w:eastAsia="be-BY"/>
+        </w:rPr>
+        <w:t xml:space="preserve">[Электронный ресурс]. – Режим доступа:  </w:t>
+      </w:r>
+      <w:r>
+        <w:rPr>
+          <w:szCs w:val="20"/>
+          <w:lang w:val="ru-BY" w:eastAsia="be-BY"/>
+        </w:rPr>
+        <w:t>https://www.mongodb.com/</w:t>
+      </w:r>
+      <w:bookmarkStart w:id="21" w:name="_GoBack"/>
+      <w:bookmarkEnd w:id="21"/>
+      <w:r>
+        <w:rPr>
+          <w:szCs w:val="20"/>
+          <w:lang w:val="ru-BY" w:eastAsia="be-BY"/>
+        </w:rPr>
+        <w:t xml:space="preserve">. – Дата доступа: </w:t>
+      </w:r>
+      <w:r>
+        <w:rPr>
+          <w:szCs w:val="20"/>
+          <w:lang w:val="ru-BY" w:eastAsia="be-BY"/>
+        </w:rPr>
+        <w:t>12</w:t>
+      </w:r>
+      <w:r>
+        <w:rPr>
+          <w:szCs w:val="20"/>
+          <w:lang w:val="ru-BY" w:eastAsia="be-BY"/>
+        </w:rPr>
+        <w:t>.</w:t>
+      </w:r>
+      <w:r>
+        <w:rPr>
+          <w:szCs w:val="20"/>
+          <w:lang w:val="ru-BY" w:eastAsia="be-BY"/>
+        </w:rPr>
+        <w:t>10</w:t>
+      </w:r>
+      <w:r>
+        <w:rPr>
+          <w:szCs w:val="20"/>
+          <w:lang w:val="ru-BY" w:eastAsia="be-BY"/>
+        </w:rPr>
+        <w:t>.2023</w:t>
       </w:r>
     </w:p>
     <w:p>
@@ -4392,57 +4807,6 @@
           <w:lang w:val="ru-BY" w:eastAsia="be-BY"/>
         </w:rPr>
       </w:pPr>
-      <w:r>
-        <w:rPr>
-          <w:szCs w:val="20"/>
-          <w:lang w:val="ru-BY" w:eastAsia="be-BY"/>
-        </w:rPr>
-        <w:t xml:space="preserve">[10] </w:t>
-      </w:r>
-      <w:proofErr w:type="spellStart"/>
-      <w:r>
-        <w:rPr>
-          <w:szCs w:val="20"/>
-          <w:lang w:val="ru-BY" w:eastAsia="be-BY"/>
-        </w:rPr>
-        <w:t>Chrome</w:t>
-      </w:r>
-      <w:proofErr w:type="spellEnd"/>
-      <w:r>
-        <w:rPr>
-          <w:szCs w:val="20"/>
-          <w:lang w:val="ru-BY" w:eastAsia="be-BY"/>
-        </w:rPr>
-        <w:t xml:space="preserve"> V8 [Электронный ресурс]. – Режим доступа: </w:t>
-      </w:r>
-      <w:r>
-        <w:rPr>
-          <w:szCs w:val="20"/>
-          <w:lang w:val="ru-BY" w:eastAsia="be-BY"/>
-        </w:rPr>
-        <w:t>https://v8.dev/</w:t>
-      </w:r>
-      <w:r>
-        <w:rPr>
-          <w:szCs w:val="20"/>
-          <w:lang w:val="ru-BY" w:eastAsia="be-BY"/>
-        </w:rPr>
-        <w:t>.</w:t>
-      </w:r>
-      <w:r>
-        <w:rPr>
-          <w:szCs w:val="20"/>
-          <w:lang w:val="ru-BY" w:eastAsia="be-BY"/>
-        </w:rPr>
-        <w:t xml:space="preserve"> </w:t>
-      </w:r>
-      <w:r>
-        <w:rPr>
-          <w:szCs w:val="20"/>
-          <w:lang w:val="ru-BY" w:eastAsia="be-BY"/>
-        </w:rPr>
-        <w:t>– Дата доступа: 23.09.2023</w:t>
-      </w:r>
     </w:p>
     <w:p>
       <w:pPr>
@@ -4455,371 +4819,6 @@
           <w:lang w:val="ru-BY" w:eastAsia="be-BY"/>
         </w:rPr>
       </w:pPr>
-      <w:r>
-        <w:rPr>
-          <w:szCs w:val="20"/>
-          <w:lang w:val="ru-BY" w:eastAsia="be-BY"/>
-        </w:rPr>
-        <w:t>[1</w:t>
-      </w:r>
-      <w:r>
-        <w:rPr>
-          <w:szCs w:val="20"/>
-          <w:lang w:val="ru-BY" w:eastAsia="be-BY"/>
-        </w:rPr>
-        <w:t>1</w:t>
-      </w:r>
-      <w:r>
-        <w:rPr>
-          <w:szCs w:val="20"/>
-          <w:lang w:val="ru-BY" w:eastAsia="be-BY"/>
-        </w:rPr>
-        <w:t xml:space="preserve">] СУБД </w:t>
-      </w:r>
-      <w:proofErr w:type="spellStart"/>
-      <w:r>
-        <w:rPr>
-          <w:szCs w:val="20"/>
-          <w:lang w:val="ru-BY" w:eastAsia="be-BY"/>
-        </w:rPr>
-        <w:t>MongoDB</w:t>
-      </w:r>
-      <w:proofErr w:type="spellEnd"/>
-      <w:r>
-        <w:rPr>
-          <w:szCs w:val="20"/>
-          <w:lang w:val="ru-BY" w:eastAsia="be-BY"/>
-        </w:rPr>
-        <w:t xml:space="preserve">  [Электронный ресурс]. – Режим доступа: https://www.mongodb.com/. – Дата доступа: 23.09.2023</w:t>
-      </w:r>
-    </w:p>
-    <w:p>
-      <w:pPr>
-        <w:widowControl w:val="0"/>
-        <w:autoSpaceDE w:val="0"/>
-        <w:autoSpaceDN w:val="0"/>
-        <w:adjustRightInd w:val="0"/>
-        <w:rPr>
-          <w:szCs w:val="20"/>
-          <w:lang w:val="ru-BY" w:eastAsia="be-BY"/>
-        </w:rPr>
-      </w:pPr>
-      <w:r>
-        <w:rPr>
-          <w:szCs w:val="20"/>
-          <w:lang w:val="ru-BY" w:eastAsia="be-BY"/>
-        </w:rPr>
-        <w:t>[1</w:t>
-      </w:r>
-      <w:r>
-        <w:rPr>
-          <w:szCs w:val="20"/>
-          <w:lang w:val="ru-BY" w:eastAsia="be-BY"/>
-        </w:rPr>
-        <w:t>2</w:t>
-      </w:r>
-      <w:r>
-        <w:rPr>
-          <w:szCs w:val="20"/>
-          <w:lang w:val="ru-BY" w:eastAsia="be-BY"/>
-        </w:rPr>
-        <w:t xml:space="preserve">] СУБД </w:t>
-      </w:r>
-      <w:proofErr w:type="spellStart"/>
-      <w:r>
-        <w:rPr>
-          <w:szCs w:val="20"/>
-          <w:lang w:val="ru-BY" w:eastAsia="be-BY"/>
-        </w:rPr>
-        <w:t>PostgreSQL</w:t>
-      </w:r>
-      <w:proofErr w:type="spellEnd"/>
-      <w:r>
-        <w:rPr>
-          <w:szCs w:val="20"/>
-          <w:lang w:val="ru-BY" w:eastAsia="be-BY"/>
-        </w:rPr>
-        <w:t xml:space="preserve"> [Электронный ресурс]. – Режим доступа: https://www.postgresql.org/. – Дата доступа: 23.09.2023</w:t>
-      </w:r>
-    </w:p>
-    <w:p>
-      <w:pPr>
-        <w:widowControl w:val="0"/>
-        <w:autoSpaceDE w:val="0"/>
-        <w:autoSpaceDN w:val="0"/>
-        <w:adjustRightInd w:val="0"/>
-        <w:rPr>
-          <w:szCs w:val="20"/>
-          <w:lang w:val="ru-BY" w:eastAsia="be-BY"/>
-        </w:rPr>
-      </w:pPr>
-      <w:r>
-        <w:rPr>
-          <w:szCs w:val="20"/>
-          <w:lang w:val="ru-BY" w:eastAsia="be-BY"/>
-        </w:rPr>
-        <w:t xml:space="preserve">[13] IDE </w:t>
-      </w:r>
-      <w:proofErr w:type="spellStart"/>
-      <w:r>
-        <w:rPr>
-          <w:szCs w:val="20"/>
-          <w:lang w:val="ru-BY" w:eastAsia="be-BY"/>
-        </w:rPr>
-        <w:t>JetBrains</w:t>
-      </w:r>
-      <w:proofErr w:type="spellEnd"/>
-      <w:r>
-        <w:rPr>
-          <w:szCs w:val="20"/>
-          <w:lang w:val="ru-BY" w:eastAsia="be-BY"/>
-        </w:rPr>
-        <w:t xml:space="preserve"> </w:t>
-      </w:r>
-      <w:proofErr w:type="spellStart"/>
-      <w:r>
-        <w:rPr>
-          <w:szCs w:val="20"/>
-          <w:lang w:val="ru-BY" w:eastAsia="be-BY"/>
-        </w:rPr>
-        <w:t>WebStorm</w:t>
-      </w:r>
-      <w:proofErr w:type="spellEnd"/>
-      <w:r>
-        <w:rPr>
-          <w:szCs w:val="20"/>
-          <w:lang w:val="ru-BY" w:eastAsia="be-BY"/>
-        </w:rPr>
-        <w:t xml:space="preserve"> [Электронный ресурс]. – Режим доступа: https://www.jetbrains.com/webstorm/. – Дата доступа: 2</w:t>
-      </w:r>
-      <w:r>
-        <w:rPr>
-          <w:szCs w:val="20"/>
-          <w:lang w:val="ru-BY" w:eastAsia="be-BY"/>
-        </w:rPr>
-        <w:t>4</w:t>
-      </w:r>
-      <w:r>
-        <w:rPr>
-          <w:szCs w:val="20"/>
-          <w:lang w:val="ru-BY" w:eastAsia="be-BY"/>
-        </w:rPr>
-        <w:t>.09.2023</w:t>
-      </w:r>
-    </w:p>
-    <w:p>
-      <w:pPr>
-        <w:widowControl w:val="0"/>
-        <w:autoSpaceDE w:val="0"/>
-        <w:autoSpaceDN w:val="0"/>
-        <w:adjustRightInd w:val="0"/>
-        <w:rPr>
-          <w:szCs w:val="20"/>
-          <w:lang w:val="ru-BY" w:eastAsia="be-BY"/>
-        </w:rPr>
-      </w:pPr>
-      <w:r>
-        <w:rPr>
-          <w:szCs w:val="20"/>
-          <w:lang w:val="ru-BY" w:eastAsia="be-BY"/>
-        </w:rPr>
-        <w:t xml:space="preserve">[14] Редактор кода </w:t>
-      </w:r>
-      <w:proofErr w:type="spellStart"/>
-      <w:r>
-        <w:rPr>
-          <w:szCs w:val="20"/>
-          <w:lang w:val="ru-BY" w:eastAsia="be-BY"/>
-        </w:rPr>
-        <w:t>Microsoft</w:t>
-      </w:r>
-      <w:proofErr w:type="spellEnd"/>
-      <w:r>
-        <w:rPr>
-          <w:szCs w:val="20"/>
-          <w:lang w:val="ru-BY" w:eastAsia="be-BY"/>
-        </w:rPr>
-        <w:t xml:space="preserve"> </w:t>
-      </w:r>
-      <w:proofErr w:type="spellStart"/>
-      <w:r>
-        <w:rPr>
-          <w:szCs w:val="20"/>
-          <w:lang w:val="ru-BY" w:eastAsia="be-BY"/>
-        </w:rPr>
-        <w:t>Visual</w:t>
-      </w:r>
-      <w:proofErr w:type="spellEnd"/>
-      <w:r>
-        <w:rPr>
-          <w:szCs w:val="20"/>
-          <w:lang w:val="ru-BY" w:eastAsia="be-BY"/>
-        </w:rPr>
-        <w:t xml:space="preserve"> </w:t>
-      </w:r>
-      <w:proofErr w:type="spellStart"/>
-      <w:r>
-        <w:rPr>
-          <w:szCs w:val="20"/>
-          <w:lang w:val="ru-BY" w:eastAsia="be-BY"/>
-        </w:rPr>
-        <w:t>Studio</w:t>
-      </w:r>
-      <w:proofErr w:type="spellEnd"/>
-      <w:r>
-        <w:rPr>
-          <w:szCs w:val="20"/>
-          <w:lang w:val="ru-BY" w:eastAsia="be-BY"/>
-        </w:rPr>
-        <w:t xml:space="preserve"> </w:t>
-      </w:r>
-      <w:proofErr w:type="spellStart"/>
-      <w:r>
-        <w:rPr>
-          <w:szCs w:val="20"/>
-          <w:lang w:val="ru-BY" w:eastAsia="be-BY"/>
-        </w:rPr>
-        <w:t>Code</w:t>
-      </w:r>
-      <w:proofErr w:type="spellEnd"/>
-      <w:r>
-        <w:rPr>
-          <w:szCs w:val="20"/>
-          <w:lang w:val="ru-BY" w:eastAsia="be-BY"/>
-        </w:rPr>
-        <w:t xml:space="preserve"> [Электронный ресурс]. – Режим доступа: https://code.visualstudio.com/. – Дата доступа: 2</w:t>
-      </w:r>
-      <w:r>
-        <w:rPr>
-          <w:szCs w:val="20"/>
-          <w:lang w:val="ru-BY" w:eastAsia="be-BY"/>
-        </w:rPr>
-        <w:t>4</w:t>
-      </w:r>
-      <w:r>
-        <w:rPr>
-          <w:szCs w:val="20"/>
-          <w:lang w:val="ru-BY" w:eastAsia="be-BY"/>
-        </w:rPr>
-        <w:t>.09.2023</w:t>
-      </w:r>
-    </w:p>
-    <w:p>
-      <w:pPr>
-        <w:widowControl w:val="0"/>
-        <w:autoSpaceDE w:val="0"/>
-        <w:autoSpaceDN w:val="0"/>
-        <w:adjustRightInd w:val="0"/>
-        <w:rPr>
-          <w:szCs w:val="20"/>
-          <w:lang w:val="ru-BY" w:eastAsia="be-BY"/>
-        </w:rPr>
-      </w:pPr>
-      <w:r>
-        <w:rPr>
-          <w:szCs w:val="20"/>
-          <w:lang w:val="ru-BY" w:eastAsia="be-BY"/>
-        </w:rPr>
-        <w:t xml:space="preserve">[15] </w:t>
-      </w:r>
-      <w:proofErr w:type="spellStart"/>
-      <w:r>
-        <w:rPr>
-          <w:szCs w:val="20"/>
-          <w:lang w:val="ru-BY" w:eastAsia="be-BY"/>
-        </w:rPr>
-        <w:t>WebGL</w:t>
-      </w:r>
-      <w:proofErr w:type="spellEnd"/>
-      <w:r>
-        <w:rPr>
-          <w:szCs w:val="20"/>
-          <w:lang w:val="ru-BY" w:eastAsia="be-BY"/>
-        </w:rPr>
-        <w:t xml:space="preserve"> API</w:t>
-      </w:r>
-      <w:r>
-        <w:rPr>
-          <w:szCs w:val="20"/>
-          <w:lang w:val="ru-BY" w:eastAsia="be-BY"/>
-        </w:rPr>
-        <w:t xml:space="preserve"> [Электронный ресурс]. – Режим доступа: </w:t>
-      </w:r>
-      <w:r>
-        <w:rPr>
-          <w:szCs w:val="20"/>
-          <w:lang w:val="ru-BY" w:eastAsia="be-BY"/>
-        </w:rPr>
-        <w:t xml:space="preserve">https://developer.mozilla.org/en-US/docs/Web/API/WebGL_API. </w:t>
-      </w:r>
-      <w:r>
-        <w:rPr>
-          <w:szCs w:val="20"/>
-          <w:lang w:val="ru-BY" w:eastAsia="be-BY"/>
-        </w:rPr>
-        <w:t>– Дата доступа: 2</w:t>
-      </w:r>
-      <w:r>
-        <w:rPr>
-          <w:szCs w:val="20"/>
-          <w:lang w:val="ru-BY" w:eastAsia="be-BY"/>
-        </w:rPr>
-        <w:t>4</w:t>
-      </w:r>
-      <w:r>
-        <w:rPr>
-          <w:szCs w:val="20"/>
-          <w:lang w:val="ru-BY" w:eastAsia="be-BY"/>
-        </w:rPr>
-        <w:t>.09.2023</w:t>
-      </w:r>
-    </w:p>
-    <w:p>
-      <w:pPr>
-        <w:widowControl w:val="0"/>
-        <w:autoSpaceDE w:val="0"/>
-        <w:autoSpaceDN w:val="0"/>
-        <w:adjustRightInd w:val="0"/>
-        <w:rPr>
-          <w:szCs w:val="20"/>
-          <w:lang w:val="ru-BY" w:eastAsia="be-BY"/>
-        </w:rPr>
-      </w:pPr>
-      <w:r>
-        <w:rPr>
-          <w:szCs w:val="20"/>
-          <w:lang w:val="ru-BY" w:eastAsia="be-BY"/>
-        </w:rPr>
-        <w:t xml:space="preserve">[16] Система контроля версий GIT [Электронный ресурс]. – Режим доступа: </w:t>
-      </w:r>
-      <w:r>
-        <w:rPr>
-          <w:szCs w:val="20"/>
-          <w:lang w:val="ru-BY" w:eastAsia="be-BY"/>
-        </w:rPr>
-        <w:t xml:space="preserve">https://git-scm.com/. </w:t>
-      </w:r>
-      <w:r>
-        <w:rPr>
-          <w:szCs w:val="20"/>
-          <w:lang w:val="ru-BY" w:eastAsia="be-BY"/>
-        </w:rPr>
-        <w:t>– Дата доступа: 2</w:t>
-      </w:r>
-      <w:r>
-        <w:rPr>
-          <w:szCs w:val="20"/>
-          <w:lang w:val="ru-BY" w:eastAsia="be-BY"/>
-        </w:rPr>
-        <w:t>4</w:t>
-      </w:r>
-      <w:r>
-        <w:rPr>
-          <w:szCs w:val="20"/>
-          <w:lang w:val="ru-BY" w:eastAsia="be-BY"/>
-        </w:rPr>
-        <w:t>.09.2023</w:t>
-      </w:r>
     </w:p>
     <w:bookmarkEnd w:id="3"/>
     <w:bookmarkEnd w:id="4"/>
@@ -5865,7 +5864,7 @@
     <w:autoRedefine/>
     <w:uiPriority w:val="39"/>
     <w:unhideWhenUsed/>
-    <w:rsid w:val="00AD42C0"/>
+    <w:rsid w:val="008A6BBE"/>
     <w:pPr>
       <w:tabs>
         <w:tab w:val="right" w:leader="dot" w:pos="9678"/>
@@ -6392,7 +6391,7 @@
 </file>
 
 <file path=customXml/itemProps1.xml><?xml version="1.0" encoding="utf-8"?>
-<ds:datastoreItem xmlns:ds="http://schemas.openxmlformats.org/officeDocument/2006/customXml" ds:itemID="{729F31ED-9453-4B11-813E-60950547BB7C}">
+<ds:datastoreItem xmlns:ds="http://schemas.openxmlformats.org/officeDocument/2006/customXml" ds:itemID="{1B7DF122-9A7D-48E9-A05A-6880DF65D35A}">
   <ds:schemaRefs>
     <ds:schemaRef ds:uri="http://schemas.openxmlformats.org/officeDocument/2006/bibliography"/>
   </ds:schemaRefs>

</xml_diff>

<commit_message>
feat: add some existing systems examples to report and some requirements as well
</commit_message>
<xml_diff>
--- a/LR1/Отчёт.docx
+++ b/LR1/Отчёт.docx
@@ -740,7 +740,7 @@
             </w:rPr>
             <w:fldChar w:fldCharType="separate"/>
           </w:r>
-          <w:hyperlink w:anchor="_Toc148037189" w:history="1">
+          <w:hyperlink w:anchor="_Toc148101903" w:history="1">
             <w:r>
               <w:rPr>
                 <w:rStyle w:val="Hyperlink"/>
@@ -768,7 +768,7 @@
                 <w:noProof/>
                 <w:webHidden/>
               </w:rPr>
-              <w:instrText xml:space="preserve"> PAGEREF _Toc148037189 \h </w:instrText>
+              <w:instrText xml:space="preserve"> PAGEREF _Toc148101903 \h </w:instrText>
             </w:r>
             <w:r>
               <w:rPr>
@@ -808,7 +808,7 @@
               <w:sz w:val="22"/>
             </w:rPr>
           </w:pPr>
-          <w:hyperlink w:anchor="_Toc148037190" w:history="1">
+          <w:hyperlink w:anchor="_Toc148101904" w:history="1">
             <w:r>
               <w:rPr>
                 <w:rStyle w:val="Hyperlink"/>
@@ -836,7 +836,7 @@
                 <w:noProof/>
                 <w:webHidden/>
               </w:rPr>
-              <w:instrText xml:space="preserve"> PAGEREF _Toc148037190 \h </w:instrText>
+              <w:instrText xml:space="preserve"> PAGEREF _Toc148101904 \h </w:instrText>
             </w:r>
             <w:r>
               <w:rPr>
@@ -883,7 +883,7 @@
             </w:rPr>
             <w:t xml:space="preserve">   </w:t>
           </w:r>
-          <w:hyperlink w:anchor="_Toc148037191" w:history="1">
+          <w:hyperlink w:anchor="_Toc148101905" w:history="1">
             <w:r>
               <w:rPr>
                 <w:rStyle w:val="Hyperlink"/>
@@ -906,7 +906,7 @@
               <w:rPr>
                 <w:webHidden/>
               </w:rPr>
-              <w:instrText xml:space="preserve"> PAGEREF _Toc148037191 \h </w:instrText>
+              <w:instrText xml:space="preserve"> PAGEREF _Toc148101905 \h </w:instrText>
             </w:r>
             <w:r>
               <w:rPr>
@@ -927,74 +927,6 @@
             </w:r>
             <w:r>
               <w:rPr>
-                <w:webHidden/>
-              </w:rPr>
-              <w:fldChar w:fldCharType="end"/>
-            </w:r>
-          </w:hyperlink>
-        </w:p>
-        <w:p>
-          <w:pPr>
-            <w:pStyle w:val="TOC1"/>
-            <w:rPr>
-              <w:rFonts w:asciiTheme="minorHAnsi" w:eastAsiaTheme="minorEastAsia" w:hAnsiTheme="minorHAnsi" w:cstheme="minorBidi"/>
-              <w:noProof/>
-              <w:sz w:val="22"/>
-            </w:rPr>
-          </w:pPr>
-          <w:hyperlink w:anchor="_Toc148037192" w:history="1">
-            <w:r>
-              <w:rPr>
-                <w:rStyle w:val="Hyperlink"/>
-                <w:noProof/>
-                <w:lang w:val="ru-BY"/>
-              </w:rPr>
-              <w:t>2 Выработка требований</w:t>
-            </w:r>
-            <w:r>
-              <w:rPr>
-                <w:noProof/>
-                <w:webHidden/>
-              </w:rPr>
-              <w:tab/>
-            </w:r>
-            <w:r>
-              <w:rPr>
-                <w:noProof/>
-                <w:webHidden/>
-              </w:rPr>
-              <w:fldChar w:fldCharType="begin"/>
-            </w:r>
-            <w:r>
-              <w:rPr>
-                <w:noProof/>
-                <w:webHidden/>
-              </w:rPr>
-              <w:instrText xml:space="preserve"> PAGEREF _Toc148037192 \h </w:instrText>
-            </w:r>
-            <w:r>
-              <w:rPr>
-                <w:noProof/>
-                <w:webHidden/>
-              </w:rPr>
-            </w:r>
-            <w:r>
-              <w:rPr>
-                <w:noProof/>
-                <w:webHidden/>
-              </w:rPr>
-              <w:fldChar w:fldCharType="separate"/>
-            </w:r>
-            <w:r>
-              <w:rPr>
-                <w:noProof/>
-                <w:webHidden/>
-              </w:rPr>
-              <w:t>5</w:t>
-            </w:r>
-            <w:r>
-              <w:rPr>
-                <w:noProof/>
                 <w:webHidden/>
               </w:rPr>
               <w:fldChar w:fldCharType="end"/>
@@ -1017,12 +949,12 @@
             </w:rPr>
             <w:t xml:space="preserve">   </w:t>
           </w:r>
-          <w:hyperlink w:anchor="_Toc148037193" w:history="1">
+          <w:hyperlink w:anchor="_Toc148101906" w:history="1">
             <w:r>
               <w:rPr>
                 <w:rStyle w:val="Hyperlink"/>
               </w:rPr>
-              <w:t>2.1 Регистрация и авторизация</w:t>
+              <w:t>1.2 Сбербанк</w:t>
             </w:r>
             <w:r>
               <w:rPr>
@@ -1040,7 +972,7 @@
               <w:rPr>
                 <w:webHidden/>
               </w:rPr>
-              <w:instrText xml:space="preserve"> PAGEREF _Toc148037193 \h </w:instrText>
+              <w:instrText xml:space="preserve"> PAGEREF _Toc148101906 \h </w:instrText>
             </w:r>
             <w:r>
               <w:rPr>
@@ -1083,12 +1015,12 @@
             </w:rPr>
             <w:t xml:space="preserve">   </w:t>
           </w:r>
-          <w:hyperlink w:anchor="_Toc148037194" w:history="1">
+          <w:hyperlink w:anchor="_Toc148101907" w:history="1">
             <w:r>
               <w:rPr>
                 <w:rStyle w:val="Hyperlink"/>
               </w:rPr>
-              <w:t>2.2 Профиль пользователя</w:t>
+              <w:t>1.3 Тинькофф</w:t>
             </w:r>
             <w:r>
               <w:rPr>
@@ -1106,7 +1038,7 @@
               <w:rPr>
                 <w:webHidden/>
               </w:rPr>
-              <w:instrText xml:space="preserve"> PAGEREF _Toc148037194 \h </w:instrText>
+              <w:instrText xml:space="preserve"> PAGEREF _Toc148101907 \h </w:instrText>
             </w:r>
             <w:r>
               <w:rPr>
@@ -1127,6 +1059,74 @@
             </w:r>
             <w:r>
               <w:rPr>
+                <w:webHidden/>
+              </w:rPr>
+              <w:fldChar w:fldCharType="end"/>
+            </w:r>
+          </w:hyperlink>
+        </w:p>
+        <w:p>
+          <w:pPr>
+            <w:pStyle w:val="TOC1"/>
+            <w:rPr>
+              <w:rFonts w:asciiTheme="minorHAnsi" w:eastAsiaTheme="minorEastAsia" w:hAnsiTheme="minorHAnsi" w:cstheme="minorBidi"/>
+              <w:noProof/>
+              <w:sz w:val="22"/>
+            </w:rPr>
+          </w:pPr>
+          <w:hyperlink w:anchor="_Toc148101908" w:history="1">
+            <w:r>
+              <w:rPr>
+                <w:rStyle w:val="Hyperlink"/>
+                <w:noProof/>
+                <w:lang w:val="ru-BY"/>
+              </w:rPr>
+              <w:t>2 Выработка требований</w:t>
+            </w:r>
+            <w:r>
+              <w:rPr>
+                <w:noProof/>
+                <w:webHidden/>
+              </w:rPr>
+              <w:tab/>
+            </w:r>
+            <w:r>
+              <w:rPr>
+                <w:noProof/>
+                <w:webHidden/>
+              </w:rPr>
+              <w:fldChar w:fldCharType="begin"/>
+            </w:r>
+            <w:r>
+              <w:rPr>
+                <w:noProof/>
+                <w:webHidden/>
+              </w:rPr>
+              <w:instrText xml:space="preserve"> PAGEREF _Toc148101908 \h </w:instrText>
+            </w:r>
+            <w:r>
+              <w:rPr>
+                <w:noProof/>
+                <w:webHidden/>
+              </w:rPr>
+            </w:r>
+            <w:r>
+              <w:rPr>
+                <w:noProof/>
+                <w:webHidden/>
+              </w:rPr>
+              <w:fldChar w:fldCharType="separate"/>
+            </w:r>
+            <w:r>
+              <w:rPr>
+                <w:noProof/>
+                <w:webHidden/>
+              </w:rPr>
+              <w:t>7</w:t>
+            </w:r>
+            <w:r>
+              <w:rPr>
+                <w:noProof/>
                 <w:webHidden/>
               </w:rPr>
               <w:fldChar w:fldCharType="end"/>
@@ -1149,12 +1149,12 @@
             </w:rPr>
             <w:t xml:space="preserve">   </w:t>
           </w:r>
-          <w:hyperlink w:anchor="_Toc148037195" w:history="1">
+          <w:hyperlink w:anchor="_Toc148101909" w:history="1">
             <w:r>
               <w:rPr>
                 <w:rStyle w:val="Hyperlink"/>
               </w:rPr>
-              <w:t>2.3 Информация по операциям</w:t>
+              <w:t>2.1 Регистрация и авторизация</w:t>
             </w:r>
             <w:r>
               <w:rPr>
@@ -1172,7 +1172,7 @@
               <w:rPr>
                 <w:webHidden/>
               </w:rPr>
-              <w:instrText xml:space="preserve"> PAGEREF _Toc148037195 \h </w:instrText>
+              <w:instrText xml:space="preserve"> PAGEREF _Toc148101909 \h </w:instrText>
             </w:r>
             <w:r>
               <w:rPr>
@@ -1189,7 +1189,7 @@
               <w:rPr>
                 <w:webHidden/>
               </w:rPr>
-              <w:t>5</w:t>
+              <w:t>7</w:t>
             </w:r>
             <w:r>
               <w:rPr>
@@ -1215,12 +1215,12 @@
             </w:rPr>
             <w:t xml:space="preserve">   </w:t>
           </w:r>
-          <w:hyperlink w:anchor="_Toc148037196" w:history="1">
+          <w:hyperlink w:anchor="_Toc148101910" w:history="1">
             <w:r>
               <w:rPr>
                 <w:rStyle w:val="Hyperlink"/>
               </w:rPr>
-              <w:t>2.4 Проведение платежей</w:t>
+              <w:t>2.2 Открытие нового счёта</w:t>
             </w:r>
             <w:r>
               <w:rPr>
@@ -1238,7 +1238,7 @@
               <w:rPr>
                 <w:webHidden/>
               </w:rPr>
-              <w:instrText xml:space="preserve"> PAGEREF _Toc148037196 \h </w:instrText>
+              <w:instrText xml:space="preserve"> PAGEREF _Toc148101910 \h </w:instrText>
             </w:r>
             <w:r>
               <w:rPr>
@@ -1255,7 +1255,7 @@
               <w:rPr>
                 <w:webHidden/>
               </w:rPr>
-              <w:t>6</w:t>
+              <w:t>7</w:t>
             </w:r>
             <w:r>
               <w:rPr>
@@ -1281,12 +1281,12 @@
             </w:rPr>
             <w:t xml:space="preserve">   </w:t>
           </w:r>
-          <w:hyperlink w:anchor="_Toc148037197" w:history="1">
+          <w:hyperlink w:anchor="_Toc148101911" w:history="1">
             <w:r>
               <w:rPr>
                 <w:rStyle w:val="Hyperlink"/>
               </w:rPr>
-              <w:t>2.5 Установка лимитов операций</w:t>
+              <w:t>2.3 Профиль пользователя</w:t>
             </w:r>
             <w:r>
               <w:rPr>
@@ -1304,7 +1304,7 @@
               <w:rPr>
                 <w:webHidden/>
               </w:rPr>
-              <w:instrText xml:space="preserve"> PAGEREF _Toc148037197 \h </w:instrText>
+              <w:instrText xml:space="preserve"> PAGEREF _Toc148101911 \h </w:instrText>
             </w:r>
             <w:r>
               <w:rPr>
@@ -1321,7 +1321,7 @@
               <w:rPr>
                 <w:webHidden/>
               </w:rPr>
-              <w:t>6</w:t>
+              <w:t>7</w:t>
             </w:r>
             <w:r>
               <w:rPr>
@@ -1347,12 +1347,12 @@
             </w:rPr>
             <w:t xml:space="preserve">   </w:t>
           </w:r>
-          <w:hyperlink w:anchor="_Toc148037198" w:history="1">
+          <w:hyperlink w:anchor="_Toc148101912" w:history="1">
             <w:r>
               <w:rPr>
                 <w:rStyle w:val="Hyperlink"/>
               </w:rPr>
-              <w:t>2.6 Система кредитования</w:t>
+              <w:t>2.4 Информация по операциям</w:t>
             </w:r>
             <w:r>
               <w:rPr>
@@ -1370,7 +1370,7 @@
               <w:rPr>
                 <w:webHidden/>
               </w:rPr>
-              <w:instrText xml:space="preserve"> PAGEREF _Toc148037198 \h </w:instrText>
+              <w:instrText xml:space="preserve"> PAGEREF _Toc148101912 \h </w:instrText>
             </w:r>
             <w:r>
               <w:rPr>
@@ -1387,7 +1387,7 @@
               <w:rPr>
                 <w:webHidden/>
               </w:rPr>
-              <w:t>6</w:t>
+              <w:t>8</w:t>
             </w:r>
             <w:r>
               <w:rPr>
@@ -1413,12 +1413,12 @@
             </w:rPr>
             <w:t xml:space="preserve">   </w:t>
           </w:r>
-          <w:hyperlink w:anchor="_Toc148037199" w:history="1">
+          <w:hyperlink w:anchor="_Toc148101913" w:history="1">
             <w:r>
               <w:rPr>
                 <w:rStyle w:val="Hyperlink"/>
               </w:rPr>
-              <w:t>2.7 Диаграмма вариантов использования</w:t>
+              <w:t>2.5 Проведение платежей</w:t>
             </w:r>
             <w:r>
               <w:rPr>
@@ -1436,7 +1436,7 @@
               <w:rPr>
                 <w:webHidden/>
               </w:rPr>
-              <w:instrText xml:space="preserve"> PAGEREF _Toc148037199 \h </w:instrText>
+              <w:instrText xml:space="preserve"> PAGEREF _Toc148101913 \h </w:instrText>
             </w:r>
             <w:r>
               <w:rPr>
@@ -1453,78 +1453,10 @@
               <w:rPr>
                 <w:webHidden/>
               </w:rPr>
-              <w:t>6</w:t>
-            </w:r>
-            <w:r>
-              <w:rPr>
-                <w:webHidden/>
-              </w:rPr>
-              <w:fldChar w:fldCharType="end"/>
-            </w:r>
-          </w:hyperlink>
-        </w:p>
-        <w:p>
-          <w:pPr>
-            <w:pStyle w:val="TOC1"/>
-            <w:rPr>
-              <w:rFonts w:asciiTheme="minorHAnsi" w:eastAsiaTheme="minorEastAsia" w:hAnsiTheme="minorHAnsi" w:cstheme="minorBidi"/>
-              <w:noProof/>
-              <w:sz w:val="22"/>
-            </w:rPr>
-          </w:pPr>
-          <w:hyperlink w:anchor="_Toc148037200" w:history="1">
-            <w:r>
-              <w:rPr>
-                <w:rStyle w:val="Hyperlink"/>
-                <w:noProof/>
-                <w:lang w:val="ru-BY"/>
-              </w:rPr>
-              <w:t>3 Технологии, выбранные для разработки</w:t>
-            </w:r>
-            <w:r>
-              <w:rPr>
-                <w:noProof/>
-                <w:webHidden/>
-              </w:rPr>
-              <w:tab/>
-            </w:r>
-            <w:r>
-              <w:rPr>
-                <w:noProof/>
-                <w:webHidden/>
-              </w:rPr>
-              <w:fldChar w:fldCharType="begin"/>
-            </w:r>
-            <w:r>
-              <w:rPr>
-                <w:noProof/>
-                <w:webHidden/>
-              </w:rPr>
-              <w:instrText xml:space="preserve"> PAGEREF _Toc148037200 \h </w:instrText>
-            </w:r>
-            <w:r>
-              <w:rPr>
-                <w:noProof/>
-                <w:webHidden/>
-              </w:rPr>
-            </w:r>
-            <w:r>
-              <w:rPr>
-                <w:noProof/>
-                <w:webHidden/>
-              </w:rPr>
-              <w:fldChar w:fldCharType="separate"/>
-            </w:r>
-            <w:r>
-              <w:rPr>
-                <w:noProof/>
-                <w:webHidden/>
-              </w:rPr>
               <w:t>8</w:t>
             </w:r>
             <w:r>
               <w:rPr>
-                <w:noProof/>
                 <w:webHidden/>
               </w:rPr>
               <w:fldChar w:fldCharType="end"/>
@@ -1547,12 +1479,12 @@
             </w:rPr>
             <w:t xml:space="preserve">   </w:t>
           </w:r>
-          <w:hyperlink w:anchor="_Toc148037201" w:history="1">
+          <w:hyperlink w:anchor="_Toc148101914" w:history="1">
             <w:r>
               <w:rPr>
                 <w:rStyle w:val="Hyperlink"/>
               </w:rPr>
-              <w:t>3.1 NextJS</w:t>
+              <w:t>2.6 Установка лимитов операций</w:t>
             </w:r>
             <w:r>
               <w:rPr>
@@ -1570,7 +1502,7 @@
               <w:rPr>
                 <w:webHidden/>
               </w:rPr>
-              <w:instrText xml:space="preserve"> PAGEREF _Toc148037201 \h </w:instrText>
+              <w:instrText xml:space="preserve"> PAGEREF _Toc148101914 \h </w:instrText>
             </w:r>
             <w:r>
               <w:rPr>
@@ -1613,13 +1545,12 @@
             </w:rPr>
             <w:t xml:space="preserve">   </w:t>
           </w:r>
-          <w:hyperlink w:anchor="_Toc148037202" w:history="1">
+          <w:hyperlink w:anchor="_Toc148101915" w:history="1">
             <w:r>
               <w:rPr>
                 <w:rStyle w:val="Hyperlink"/>
-                <w:u w:val="none"/>
-              </w:rPr>
-              <w:t>3.2 TailwindCSS</w:t>
+              </w:rPr>
+              <w:t>2.7 Система кредитования</w:t>
             </w:r>
             <w:r>
               <w:rPr>
@@ -1637,7 +1568,7 @@
               <w:rPr>
                 <w:webHidden/>
               </w:rPr>
-              <w:instrText xml:space="preserve"> PAGEREF _Toc148037202 \h </w:instrText>
+              <w:instrText xml:space="preserve"> PAGEREF _Toc148101915 \h </w:instrText>
             </w:r>
             <w:r>
               <w:rPr>
@@ -1680,12 +1611,12 @@
             </w:rPr>
             <w:t xml:space="preserve">   </w:t>
           </w:r>
-          <w:hyperlink w:anchor="_Toc148037203" w:history="1">
+          <w:hyperlink w:anchor="_Toc148101916" w:history="1">
             <w:r>
               <w:rPr>
                 <w:rStyle w:val="Hyperlink"/>
               </w:rPr>
-              <w:t>3.3 База данных</w:t>
+              <w:t>2.8 Просмотр информации о курсах валют</w:t>
             </w:r>
             <w:r>
               <w:rPr>
@@ -1703,7 +1634,7 @@
               <w:rPr>
                 <w:webHidden/>
               </w:rPr>
-              <w:instrText xml:space="preserve"> PAGEREF _Toc148037203 \h </w:instrText>
+              <w:instrText xml:space="preserve"> PAGEREF _Toc148101916 \h </w:instrText>
             </w:r>
             <w:r>
               <w:rPr>
@@ -1720,7 +1651,73 @@
               <w:rPr>
                 <w:webHidden/>
               </w:rPr>
-              <w:t>8</w:t>
+              <w:t>9</w:t>
+            </w:r>
+            <w:r>
+              <w:rPr>
+                <w:webHidden/>
+              </w:rPr>
+              <w:fldChar w:fldCharType="end"/>
+            </w:r>
+          </w:hyperlink>
+        </w:p>
+        <w:p>
+          <w:pPr>
+            <w:pStyle w:val="TOC2"/>
+            <w:rPr>
+              <w:rFonts w:asciiTheme="minorHAnsi" w:eastAsiaTheme="minorEastAsia" w:hAnsiTheme="minorHAnsi" w:cstheme="minorBidi"/>
+              <w:sz w:val="22"/>
+              <w:lang w:val="en-US"/>
+            </w:rPr>
+          </w:pPr>
+          <w:r>
+            <w:rPr>
+              <w:rStyle w:val="Hyperlink"/>
+              <w:u w:val="none"/>
+            </w:rPr>
+            <w:t xml:space="preserve">   </w:t>
+          </w:r>
+          <w:hyperlink w:anchor="_Toc148101917" w:history="1">
+            <w:r>
+              <w:rPr>
+                <w:rStyle w:val="Hyperlink"/>
+              </w:rPr>
+              <w:t>2.9 Диаграмма вариантов использования</w:t>
+            </w:r>
+            <w:r>
+              <w:rPr>
+                <w:webHidden/>
+              </w:rPr>
+              <w:tab/>
+            </w:r>
+            <w:r>
+              <w:rPr>
+                <w:webHidden/>
+              </w:rPr>
+              <w:fldChar w:fldCharType="begin"/>
+            </w:r>
+            <w:r>
+              <w:rPr>
+                <w:webHidden/>
+              </w:rPr>
+              <w:instrText xml:space="preserve"> PAGEREF _Toc148101917 \h </w:instrText>
+            </w:r>
+            <w:r>
+              <w:rPr>
+                <w:webHidden/>
+              </w:rPr>
+            </w:r>
+            <w:r>
+              <w:rPr>
+                <w:webHidden/>
+              </w:rPr>
+              <w:fldChar w:fldCharType="separate"/>
+            </w:r>
+            <w:r>
+              <w:rPr>
+                <w:webHidden/>
+              </w:rPr>
+              <w:t>9</w:t>
             </w:r>
             <w:r>
               <w:rPr>
@@ -1739,14 +1736,14 @@
               <w:sz w:val="22"/>
             </w:rPr>
           </w:pPr>
-          <w:hyperlink w:anchor="_Toc148037204" w:history="1">
+          <w:hyperlink w:anchor="_Toc148101918" w:history="1">
             <w:r>
               <w:rPr>
                 <w:rStyle w:val="Hyperlink"/>
                 <w:noProof/>
                 <w:lang w:val="ru-BY"/>
               </w:rPr>
-              <w:t>Заключение</w:t>
+              <w:t>3 Технологии, выбранные для разработки</w:t>
             </w:r>
             <w:r>
               <w:rPr>
@@ -1767,7 +1764,7 @@
                 <w:noProof/>
                 <w:webHidden/>
               </w:rPr>
-              <w:instrText xml:space="preserve"> PAGEREF _Toc148037204 \h </w:instrText>
+              <w:instrText xml:space="preserve"> PAGEREF _Toc148101918 \h </w:instrText>
             </w:r>
             <w:r>
               <w:rPr>
@@ -1792,6 +1789,138 @@
             <w:r>
               <w:rPr>
                 <w:noProof/>
+                <w:webHidden/>
+              </w:rPr>
+              <w:fldChar w:fldCharType="end"/>
+            </w:r>
+          </w:hyperlink>
+        </w:p>
+        <w:p>
+          <w:pPr>
+            <w:pStyle w:val="TOC2"/>
+            <w:rPr>
+              <w:rFonts w:asciiTheme="minorHAnsi" w:eastAsiaTheme="minorEastAsia" w:hAnsiTheme="minorHAnsi" w:cstheme="minorBidi"/>
+              <w:sz w:val="22"/>
+              <w:lang w:val="en-US"/>
+            </w:rPr>
+          </w:pPr>
+          <w:r>
+            <w:rPr>
+              <w:rStyle w:val="Hyperlink"/>
+              <w:u w:val="none"/>
+            </w:rPr>
+            <w:t xml:space="preserve">   </w:t>
+          </w:r>
+          <w:hyperlink w:anchor="_Toc148101919" w:history="1">
+            <w:r>
+              <w:rPr>
+                <w:rStyle w:val="Hyperlink"/>
+              </w:rPr>
+              <w:t>3.1 NextJS</w:t>
+            </w:r>
+            <w:r>
+              <w:rPr>
+                <w:webHidden/>
+              </w:rPr>
+              <w:tab/>
+            </w:r>
+            <w:r>
+              <w:rPr>
+                <w:webHidden/>
+              </w:rPr>
+              <w:fldChar w:fldCharType="begin"/>
+            </w:r>
+            <w:r>
+              <w:rPr>
+                <w:webHidden/>
+              </w:rPr>
+              <w:instrText xml:space="preserve"> PAGEREF _Toc148101919 \h </w:instrText>
+            </w:r>
+            <w:r>
+              <w:rPr>
+                <w:webHidden/>
+              </w:rPr>
+            </w:r>
+            <w:r>
+              <w:rPr>
+                <w:webHidden/>
+              </w:rPr>
+              <w:fldChar w:fldCharType="separate"/>
+            </w:r>
+            <w:r>
+              <w:rPr>
+                <w:webHidden/>
+              </w:rPr>
+              <w:t>10</w:t>
+            </w:r>
+            <w:r>
+              <w:rPr>
+                <w:webHidden/>
+              </w:rPr>
+              <w:fldChar w:fldCharType="end"/>
+            </w:r>
+          </w:hyperlink>
+        </w:p>
+        <w:p>
+          <w:pPr>
+            <w:pStyle w:val="TOC2"/>
+            <w:rPr>
+              <w:rFonts w:asciiTheme="minorHAnsi" w:eastAsiaTheme="minorEastAsia" w:hAnsiTheme="minorHAnsi" w:cstheme="minorBidi"/>
+              <w:sz w:val="22"/>
+              <w:lang w:val="en-US"/>
+            </w:rPr>
+          </w:pPr>
+          <w:r>
+            <w:rPr>
+              <w:rStyle w:val="Hyperlink"/>
+              <w:u w:val="none"/>
+            </w:rPr>
+            <w:t xml:space="preserve">   </w:t>
+          </w:r>
+          <w:hyperlink w:anchor="_Toc148101920" w:history="1">
+            <w:r>
+              <w:rPr>
+                <w:rStyle w:val="Hyperlink"/>
+              </w:rPr>
+              <w:t>3.2 TailwindCSS</w:t>
+            </w:r>
+            <w:r>
+              <w:rPr>
+                <w:webHidden/>
+              </w:rPr>
+              <w:tab/>
+            </w:r>
+            <w:r>
+              <w:rPr>
+                <w:webHidden/>
+              </w:rPr>
+              <w:fldChar w:fldCharType="begin"/>
+            </w:r>
+            <w:r>
+              <w:rPr>
+                <w:webHidden/>
+              </w:rPr>
+              <w:instrText xml:space="preserve"> PAGEREF _Toc148101920 \h </w:instrText>
+            </w:r>
+            <w:r>
+              <w:rPr>
+                <w:webHidden/>
+              </w:rPr>
+            </w:r>
+            <w:r>
+              <w:rPr>
+                <w:webHidden/>
+              </w:rPr>
+              <w:fldChar w:fldCharType="separate"/>
+            </w:r>
+            <w:r>
+              <w:rPr>
+                <w:webHidden/>
+              </w:rPr>
+              <w:t>10</w:t>
+            </w:r>
+            <w:r>
+              <w:rPr>
                 <w:webHidden/>
               </w:rPr>
               <w:fldChar w:fldCharType="end"/>
@@ -1807,13 +1936,81 @@
               <w:sz w:val="22"/>
             </w:rPr>
           </w:pPr>
-          <w:hyperlink w:anchor="_Toc148037205" w:history="1">
+          <w:hyperlink w:anchor="_Toc148101921" w:history="1">
             <w:r>
               <w:rPr>
                 <w:rStyle w:val="Hyperlink"/>
                 <w:noProof/>
                 <w:lang w:val="ru-BY"/>
               </w:rPr>
+              <w:t>Заключение</w:t>
+            </w:r>
+            <w:r>
+              <w:rPr>
+                <w:noProof/>
+                <w:webHidden/>
+              </w:rPr>
+              <w:tab/>
+            </w:r>
+            <w:r>
+              <w:rPr>
+                <w:noProof/>
+                <w:webHidden/>
+              </w:rPr>
+              <w:fldChar w:fldCharType="begin"/>
+            </w:r>
+            <w:r>
+              <w:rPr>
+                <w:noProof/>
+                <w:webHidden/>
+              </w:rPr>
+              <w:instrText xml:space="preserve"> PAGEREF _Toc148101921 \h </w:instrText>
+            </w:r>
+            <w:r>
+              <w:rPr>
+                <w:noProof/>
+                <w:webHidden/>
+              </w:rPr>
+            </w:r>
+            <w:r>
+              <w:rPr>
+                <w:noProof/>
+                <w:webHidden/>
+              </w:rPr>
+              <w:fldChar w:fldCharType="separate"/>
+            </w:r>
+            <w:r>
+              <w:rPr>
+                <w:noProof/>
+                <w:webHidden/>
+              </w:rPr>
+              <w:t>11</w:t>
+            </w:r>
+            <w:r>
+              <w:rPr>
+                <w:noProof/>
+                <w:webHidden/>
+              </w:rPr>
+              <w:fldChar w:fldCharType="end"/>
+            </w:r>
+          </w:hyperlink>
+        </w:p>
+        <w:p>
+          <w:pPr>
+            <w:pStyle w:val="TOC1"/>
+            <w:rPr>
+              <w:rFonts w:asciiTheme="minorHAnsi" w:eastAsiaTheme="minorEastAsia" w:hAnsiTheme="minorHAnsi" w:cstheme="minorBidi"/>
+              <w:noProof/>
+              <w:sz w:val="22"/>
+            </w:rPr>
+          </w:pPr>
+          <w:hyperlink w:anchor="_Toc148101922" w:history="1">
+            <w:r>
+              <w:rPr>
+                <w:rStyle w:val="Hyperlink"/>
+                <w:noProof/>
+                <w:lang w:val="ru-BY"/>
+              </w:rPr>
               <w:t>Список используемых источников</w:t>
             </w:r>
             <w:r>
@@ -1835,7 +2032,7 @@
                 <w:noProof/>
                 <w:webHidden/>
               </w:rPr>
-              <w:instrText xml:space="preserve"> PAGEREF _Toc148037205 \h </w:instrText>
+              <w:instrText xml:space="preserve"> PAGEREF _Toc148101922 \h </w:instrText>
             </w:r>
             <w:r>
               <w:rPr>
@@ -1855,7 +2052,7 @@
                 <w:noProof/>
                 <w:webHidden/>
               </w:rPr>
-              <w:t>11</w:t>
+              <w:t>12</w:t>
             </w:r>
             <w:r>
               <w:rPr>
@@ -2069,7 +2266,7 @@
         <w:br w:type="page"/>
       </w:r>
     </w:p>
-    <w:bookmarkStart w:id="2" w:name="_Toc148037189"/>
+    <w:bookmarkStart w:id="2" w:name="_Toc148101903"/>
     <w:p>
       <w:pPr>
         <w:pStyle w:val="Heading1"/>
@@ -2499,7 +2696,7 @@
           <w:lang w:val="ru-BY"/>
         </w:rPr>
       </w:pPr>
-      <w:bookmarkStart w:id="5" w:name="_Toc148037190"/>
+      <w:bookmarkStart w:id="5" w:name="_Toc148101904"/>
       <w:r>
         <w:rPr>
           <w:lang w:val="ru-BY"/>
@@ -2542,7 +2739,7 @@
           <w:lang w:val="ru-BY"/>
         </w:rPr>
       </w:pPr>
-      <w:bookmarkStart w:id="6" w:name="_Toc148037191"/>
+      <w:bookmarkStart w:id="6" w:name="_Toc148101905"/>
       <w:r>
         <w:rPr>
           <w:lang w:val="ru-BY"/>
@@ -2712,6 +2909,503 @@
     </w:p>
     <w:p>
       <w:pPr>
+        <w:pStyle w:val="Heading2"/>
+        <w:rPr>
+          <w:lang w:val="ru-BY"/>
+        </w:rPr>
+      </w:pPr>
+      <w:bookmarkStart w:id="7" w:name="_Toc148101906"/>
+      <w:r>
+        <w:rPr>
+          <w:lang w:val="ru-BY"/>
+        </w:rPr>
+        <w:lastRenderedPageBreak/>
+        <w:t>1.2 Сбербанк</w:t>
+      </w:r>
+      <w:bookmarkEnd w:id="7"/>
+    </w:p>
+    <w:p>
+      <w:pPr>
+        <w:rPr>
+          <w:lang w:val="ru-BY"/>
+        </w:rPr>
+      </w:pPr>
+      <w:r>
+        <w:rPr>
+          <w:lang w:val="ru-BY"/>
+        </w:rPr>
+        <w:t xml:space="preserve">Сбер Банк </w:t>
+      </w:r>
+      <w:r>
+        <w:t xml:space="preserve">[2] </w:t>
+      </w:r>
+      <w:r>
+        <w:rPr>
+          <w:lang w:val="ru-BY"/>
+        </w:rPr>
+        <w:t xml:space="preserve">провел редизайн WEB-версии системы «СберБанк Онлайн». </w:t>
+      </w:r>
+      <w:r>
+        <w:rPr>
+          <w:lang w:val="ru-BY"/>
+        </w:rPr>
+        <w:t>П</w:t>
+      </w:r>
+      <w:r>
+        <w:rPr>
+          <w:lang w:val="ru-BY"/>
+        </w:rPr>
+        <w:t xml:space="preserve">ривычный пользователям мобильного приложения </w:t>
+      </w:r>
+      <w:r>
+        <w:rPr>
+          <w:lang w:val="ru-BY"/>
+        </w:rPr>
+        <w:t>б</w:t>
+      </w:r>
+      <w:r>
+        <w:rPr>
+          <w:lang w:val="ru-BY"/>
+        </w:rPr>
+        <w:t>анка стиль</w:t>
+      </w:r>
+      <w:r>
+        <w:rPr>
+          <w:lang w:val="ru-BY"/>
+        </w:rPr>
+        <w:t xml:space="preserve"> был сохранён</w:t>
+      </w:r>
+      <w:r>
+        <w:rPr>
+          <w:lang w:val="ru-BY"/>
+        </w:rPr>
+        <w:t>, при этом</w:t>
+      </w:r>
+      <w:r>
+        <w:rPr>
+          <w:lang w:val="ru-BY"/>
+        </w:rPr>
+        <w:t xml:space="preserve"> было упрощено</w:t>
+      </w:r>
+      <w:r>
+        <w:rPr>
+          <w:lang w:val="ru-BY"/>
+        </w:rPr>
+        <w:t xml:space="preserve"> использование системы как с компьютера, так и с мобильных устройств.</w:t>
+      </w:r>
+    </w:p>
+    <w:p>
+      <w:pPr>
+        <w:rPr>
+          <w:lang w:val="ru-BY"/>
+        </w:rPr>
+      </w:pPr>
+      <w:r>
+        <w:rPr>
+          <w:lang w:val="ru-BY"/>
+        </w:rPr>
+        <w:t>В рамках редизайна к единой логике приведена структура личного кабинета. За счет этого удалось разработать новую, более продуманную и удобную навигацию без лишних действий для пользователя. Громоздкое меню сведено к 4 основным разделам: главная страница, платежи и переводы, история операций и управленческий блок – профиль.</w:t>
+      </w:r>
+    </w:p>
+    <w:p>
+      <w:pPr>
+        <w:rPr>
+          <w:lang w:val="ru-BY"/>
+        </w:rPr>
+      </w:pPr>
+      <w:r>
+        <w:rPr>
+          <w:lang w:val="ru-BY"/>
+        </w:rPr>
+        <w:t>На основании анализа потребностей пользователей на стартовую страницу добавили структурированную информацию, к которой нужен постоянный доступ: балансы карт, курсы валют, частотные сервисы и услуги.</w:t>
+      </w:r>
+    </w:p>
+    <w:p>
+      <w:pPr>
+        <w:rPr>
+          <w:lang w:val="ru-BY"/>
+        </w:rPr>
+      </w:pPr>
+      <w:r>
+        <w:rPr>
+          <w:lang w:val="ru-BY"/>
+        </w:rPr>
+        <w:t>За счет проведенных доработок улучшена адаптивная версия для планшетов и мобильных устройств вне зависимости от операционных систем. Она получилась такая же легкая и понятная как классическое мобильное приложение. При этом сохранен весь функционал, адаптирован текст, использованы иконки для быстрого и интуитивного считывания.</w:t>
+      </w:r>
+    </w:p>
+    <w:p>
+      <w:pPr>
+        <w:rPr>
+          <w:lang w:val="ru-BY"/>
+        </w:rPr>
+      </w:pPr>
+      <w:r>
+        <w:rPr>
+          <w:lang w:val="ru-BY"/>
+        </w:rPr>
+        <w:t>Web-версия «СберБанк Онлайн» доступна в любом браузере по ссылке, а также можно использовать PWA версию приложения за счет сохранения иконки приложения на рабочем столе смартфона</w:t>
+      </w:r>
+      <w:r>
+        <w:rPr>
+          <w:lang w:val="ru-BY"/>
+        </w:rPr>
+        <w:t>.</w:t>
+      </w:r>
+    </w:p>
+    <w:p>
+      <w:pPr>
+        <w:pStyle w:val="Heading2"/>
+        <w:rPr>
+          <w:lang w:val="ru-BY"/>
+        </w:rPr>
+      </w:pPr>
+      <w:bookmarkStart w:id="8" w:name="_Toc148101907"/>
+      <w:r>
+        <w:rPr>
+          <w:lang w:val="ru-BY"/>
+        </w:rPr>
+        <w:t>1.3 Тинькофф</w:t>
+      </w:r>
+      <w:bookmarkEnd w:id="8"/>
+    </w:p>
+    <w:p>
+      <w:pPr>
+        <w:rPr>
+          <w:lang w:val="ru-BY"/>
+        </w:rPr>
+      </w:pPr>
+      <w:r>
+        <w:rPr>
+          <w:lang w:val="ru-BY"/>
+        </w:rPr>
+        <w:t xml:space="preserve">Приложение Тинькофф Банка </w:t>
+      </w:r>
+      <w:r>
+        <w:t xml:space="preserve">[3] </w:t>
+      </w:r>
+      <w:r>
+        <w:rPr>
+          <w:lang w:val="ru-BY"/>
+        </w:rPr>
+        <w:t>высоко оценивают пользователи</w:t>
+      </w:r>
+      <w:r>
+        <w:rPr>
+          <w:lang w:val="ru-BY"/>
+        </w:rPr>
+        <w:t xml:space="preserve">, </w:t>
+      </w:r>
+      <w:r>
+        <w:rPr>
+          <w:lang w:val="ru-BY"/>
+        </w:rPr>
+        <w:t>которым доступна широкая линейка продуктов, подключаемых и отключаемых онлайн, сервисы переводов на карты других банков, включая подключение СБП, выбор категорий кэшбэка и просмотра актуальных скидок и предложений партнеров банка</w:t>
+      </w:r>
+      <w:r>
+        <w:rPr>
+          <w:lang w:val="ru-BY"/>
+        </w:rPr>
+        <w:t>.</w:t>
+      </w:r>
+    </w:p>
+    <w:p>
+      <w:pPr>
+        <w:rPr>
+          <w:lang w:val="ru-BY"/>
+        </w:rPr>
+      </w:pPr>
+      <w:r>
+        <w:rPr>
+          <w:lang w:val="ru-BY"/>
+        </w:rPr>
+        <w:t>Пользователи</w:t>
+      </w:r>
+      <w:r>
+        <w:rPr>
+          <w:lang w:val="ru-BY"/>
+        </w:rPr>
+        <w:t xml:space="preserve"> также </w:t>
+      </w:r>
+      <w:r>
+        <w:rPr>
+          <w:lang w:val="ru-BY"/>
+        </w:rPr>
+        <w:t xml:space="preserve">оценили </w:t>
+      </w:r>
+      <w:r>
+        <w:rPr>
+          <w:lang w:val="ru-BY"/>
+        </w:rPr>
+        <w:t>возможность настройки авторизации в приложении, получения счетов ЖКУ, оплаты штрафов, пошлин, услуг мобильной связи, интернета и т</w:t>
+      </w:r>
+      <w:r>
+        <w:rPr>
+          <w:lang w:val="ru-BY"/>
+        </w:rPr>
+        <w:t>ак далее.</w:t>
+      </w:r>
+    </w:p>
+    <w:p>
+      <w:pPr>
+        <w:rPr>
+          <w:lang w:val="ru-BY"/>
+        </w:rPr>
+      </w:pPr>
+      <w:r>
+        <w:rPr>
+          <w:lang w:val="ru-BY"/>
+        </w:rPr>
+        <w:br w:type="page"/>
+      </w:r>
+      <w:r>
+        <w:rPr>
+          <w:lang w:val="ru-BY"/>
+        </w:rPr>
+        <w:lastRenderedPageBreak/>
+        <w:t>Основные плюсы</w:t>
+      </w:r>
+      <w:r>
+        <w:rPr>
+          <w:lang w:val="ru-BY"/>
+        </w:rPr>
+        <w:t xml:space="preserve"> приложения:</w:t>
+      </w:r>
+    </w:p>
+    <w:p>
+      <w:r>
+        <w:rPr>
+          <w:lang w:val="ru-BY"/>
+        </w:rPr>
+        <w:t xml:space="preserve">– </w:t>
+      </w:r>
+      <w:r>
+        <w:rPr>
+          <w:lang w:val="ru-BY"/>
+        </w:rPr>
+        <w:t>стабильная работа приложения: регулярные регламентные работы по улучшению приложения или исправлению ошибок не влияют на его работу</w:t>
+      </w:r>
+      <w:r>
+        <w:t>;</w:t>
+      </w:r>
+    </w:p>
+    <w:p>
+      <w:r>
+        <w:t>– </w:t>
+      </w:r>
+      <w:r>
+        <w:rPr>
+          <w:lang w:val="ru-BY"/>
+        </w:rPr>
+        <w:t>развитые онлайн-сервисы: удобство оформления</w:t>
+      </w:r>
+      <w:r>
+        <w:rPr>
+          <w:lang w:val="ru-BY"/>
+        </w:rPr>
+        <w:t xml:space="preserve">, </w:t>
+      </w:r>
+      <w:r>
+        <w:rPr>
+          <w:lang w:val="ru-BY"/>
+        </w:rPr>
+        <w:t>подключения</w:t>
+      </w:r>
+      <w:r>
+        <w:rPr>
+          <w:lang w:val="ru-BY"/>
+        </w:rPr>
+        <w:t xml:space="preserve">, </w:t>
+      </w:r>
+      <w:r>
+        <w:rPr>
+          <w:lang w:val="ru-BY"/>
+        </w:rPr>
+        <w:t>отключения</w:t>
+      </w:r>
+      <w:r>
+        <w:rPr>
+          <w:lang w:val="ru-BY"/>
+        </w:rPr>
+        <w:t xml:space="preserve">, </w:t>
+      </w:r>
+      <w:r>
+        <w:rPr>
+          <w:lang w:val="ru-BY"/>
+        </w:rPr>
+        <w:t>пролонгации продуктов без посещения отделений</w:t>
+      </w:r>
+      <w:r>
+        <w:t>;</w:t>
+      </w:r>
+    </w:p>
+    <w:p>
+      <w:r>
+        <w:t xml:space="preserve">– </w:t>
+      </w:r>
+      <w:r>
+        <w:rPr>
+          <w:lang w:val="ru-BY"/>
+        </w:rPr>
+        <w:t>возможность и легкость выбора категорий кэшбека ежемесячно и просмотра актуальных акций партнеров банка</w:t>
+      </w:r>
+      <w:r>
+        <w:t>;</w:t>
+      </w:r>
+    </w:p>
+    <w:p>
+      <w:r>
+        <w:rPr>
+          <w:lang w:val="ru-BY"/>
+        </w:rPr>
+        <w:t xml:space="preserve">– </w:t>
+      </w:r>
+      <w:r>
+        <w:rPr>
+          <w:lang w:val="ru-BY"/>
+        </w:rPr>
+        <w:t>наличие в приложении настройки автоплатежей, подключения</w:t>
+      </w:r>
+      <w:r>
+        <w:t xml:space="preserve"> </w:t>
+      </w:r>
+      <w:r>
+        <w:rPr>
+          <w:lang w:val="ru-BY"/>
+        </w:rPr>
+        <w:t xml:space="preserve">или </w:t>
+      </w:r>
+      <w:r>
+        <w:rPr>
+          <w:lang w:val="ru-BY"/>
+        </w:rPr>
+        <w:t>отключения пуш-уведомлений о платежах</w:t>
+      </w:r>
+      <w:r>
+        <w:t>;</w:t>
+      </w:r>
+    </w:p>
+    <w:p>
+      <w:r>
+        <w:t xml:space="preserve">– </w:t>
+      </w:r>
+      <w:r>
+        <w:rPr>
+          <w:lang w:val="ru-BY"/>
+        </w:rPr>
+        <w:t>доступность на уровне 2–3 шагов платежей и переводов на карты сторонних банков, проведения платежей по QR-кодам</w:t>
+      </w:r>
+      <w:r>
+        <w:t>;</w:t>
+      </w:r>
+    </w:p>
+    <w:p>
+      <w:r>
+        <w:t>– </w:t>
+      </w:r>
+      <w:r>
+        <w:rPr>
+          <w:lang w:val="ru-BY"/>
+        </w:rPr>
+        <w:t xml:space="preserve">широкий выбор настроек безопасности: </w:t>
+      </w:r>
+      <w:r>
+        <w:rPr>
+          <w:lang w:val="ru-BY"/>
+        </w:rPr>
+        <w:t>установка лимитов, блокировок</w:t>
+      </w:r>
+      <w:r>
+        <w:t>;</w:t>
+      </w:r>
+    </w:p>
+    <w:p>
+      <w:pPr>
+        <w:rPr>
+          <w:lang w:val="ru-BY"/>
+        </w:rPr>
+      </w:pPr>
+      <w:r>
+        <w:t xml:space="preserve">– </w:t>
+      </w:r>
+      <w:r>
+        <w:rPr>
+          <w:lang w:val="ru-BY"/>
+        </w:rPr>
+        <w:t>наличие на главной странице строки поиска сервисов, услуг, настроек и других функций приложения;</w:t>
+      </w:r>
+    </w:p>
+    <w:p>
+      <w:pPr>
+        <w:rPr>
+          <w:lang w:val="ru-BY"/>
+        </w:rPr>
+      </w:pPr>
+      <w:r>
+        <w:t xml:space="preserve">– </w:t>
+      </w:r>
+      <w:r>
+        <w:rPr>
+          <w:lang w:val="ru-BY"/>
+        </w:rPr>
+        <w:t>наличие чата для связи с сотрудниками банка в отдельной вкладке, расположенной на главном экране;</w:t>
+      </w:r>
+    </w:p>
+    <w:p>
+      <w:r>
+        <w:t>– </w:t>
+      </w:r>
+      <w:r>
+        <w:rPr>
+          <w:lang w:val="ru-BY"/>
+        </w:rPr>
+        <w:t>отображение точек пополнения и банкоматов с привязкой к геолокации</w:t>
+      </w:r>
+      <w:r>
+        <w:t>.</w:t>
+      </w:r>
+    </w:p>
+    <w:p>
+      <w:pPr>
+        <w:rPr>
+          <w:lang w:val="ru-BY"/>
+        </w:rPr>
+      </w:pPr>
+      <w:r>
+        <w:rPr>
+          <w:lang w:val="ru-BY"/>
+        </w:rPr>
+        <w:t xml:space="preserve">Опрошенные пользователи </w:t>
+      </w:r>
+      <w:r>
+        <w:t xml:space="preserve">[4] </w:t>
+      </w:r>
+      <w:r>
+        <w:rPr>
+          <w:lang w:val="ru-BY"/>
+        </w:rPr>
+        <w:t>отмечают возможность открытия новых продуктов на главной странице приложения и выведенный на главную страницу блок с бонусами</w:t>
+      </w:r>
+      <w:r>
+        <w:rPr>
+          <w:lang w:val="ru-BY"/>
+        </w:rPr>
+        <w:t xml:space="preserve">. </w:t>
+      </w:r>
+      <w:r>
+        <w:rPr>
+          <w:lang w:val="ru-BY"/>
+        </w:rPr>
+        <w:t>Также выделяют удобство поиска банкоматов с сортировкой по остаткам в них наличности и комфорт в манипуляциях с картами</w:t>
+      </w:r>
+      <w:r>
+        <w:rPr>
+          <w:lang w:val="ru-BY"/>
+        </w:rPr>
+        <w:t>.</w:t>
+      </w:r>
+    </w:p>
+    <w:p>
+      <w:pPr>
         <w:rPr>
           <w:lang w:val="ru-BY"/>
         </w:rPr>
@@ -2729,7 +3423,33 @@
         <w:rPr>
           <w:lang w:val="ru-BY"/>
         </w:rPr>
-        <w:t>в рамках разработки программного продукта будет создана упрощённая версия подобной системы банкинга.</w:t>
+        <w:t>в рамках разработки программного продукта будет создана упрощённая версия подобн</w:t>
+      </w:r>
+      <w:r>
+        <w:rPr>
+          <w:lang w:val="ru-BY"/>
+        </w:rPr>
+        <w:t>ых</w:t>
+      </w:r>
+      <w:r>
+        <w:rPr>
+          <w:lang w:val="ru-BY"/>
+        </w:rPr>
+        <w:t xml:space="preserve"> систем банкинга.</w:t>
+      </w:r>
+    </w:p>
+    <w:p>
+      <w:pPr>
+        <w:jc w:val="center"/>
+        <w:rPr>
+          <w:lang w:val="ru-BY"/>
+        </w:rPr>
+      </w:pPr>
+      <w:r>
+        <w:rPr>
+          <w:lang w:val="ru-BY"/>
+        </w:rPr>
+        <w:br w:type="page"/>
       </w:r>
     </w:p>
     <w:p>
@@ -2740,7 +3460,7 @@
           <w:lang w:val="ru-BY"/>
         </w:rPr>
       </w:pPr>
-      <w:bookmarkStart w:id="7" w:name="_Toc148037192"/>
+      <w:bookmarkStart w:id="9" w:name="_Toc148101908"/>
       <w:r>
         <w:rPr>
           <w:lang w:val="ru-BY"/>
@@ -2754,7 +3474,7 @@
         </w:rPr>
         <w:t>Выработка требований</w:t>
       </w:r>
-      <w:bookmarkEnd w:id="7"/>
+      <w:bookmarkEnd w:id="9"/>
     </w:p>
     <w:p>
       <w:pPr>
@@ -2828,6 +3548,31 @@
         <w:rPr>
           <w:lang w:val="ru-BY"/>
         </w:rPr>
+        <w:t>–</w:t>
+      </w:r>
+      <w:r>
+        <w:t> </w:t>
+      </w:r>
+      <w:r>
+        <w:rPr>
+          <w:lang w:val="ru-BY"/>
+        </w:rPr>
+        <w:t>открытие основного и дополнительного валютного счёта</w:t>
+      </w:r>
+      <w:r>
+        <w:t>;</w:t>
+      </w:r>
+    </w:p>
+    <w:p>
+      <w:pPr>
+        <w:rPr>
+          <w:lang w:val="ru-BY"/>
+        </w:rPr>
+      </w:pPr>
+      <w:r>
+        <w:rPr>
+          <w:lang w:val="ru-BY"/>
+        </w:rPr>
         <w:t xml:space="preserve">– </w:t>
       </w:r>
       <w:r>
@@ -2908,16 +3653,27 @@
       </w:r>
     </w:p>
     <w:p>
-      <w:pPr>
-        <w:rPr>
-          <w:lang w:val="ru-BY"/>
-        </w:rPr>
-      </w:pPr>
-      <w:r>
-        <w:rPr>
-          <w:lang w:val="ru-BY"/>
-        </w:rPr>
-        <w:t>– оформление кредитов.</w:t>
+      <w:r>
+        <w:rPr>
+          <w:lang w:val="ru-BY"/>
+        </w:rPr>
+        <w:t>– оформление кредитов</w:t>
+      </w:r>
+      <w:r>
+        <w:t>;</w:t>
+      </w:r>
+    </w:p>
+    <w:p>
+      <w:pPr>
+        <w:rPr>
+          <w:lang w:val="ru-BY"/>
+        </w:rPr>
+      </w:pPr>
+      <w:r>
+        <w:rPr>
+          <w:lang w:val="ru-BY"/>
+        </w:rPr>
+        <w:t>– просмотр курсов валют.</w:t>
       </w:r>
     </w:p>
     <w:p>
@@ -2940,7 +3696,7 @@
           <w:lang w:val="ru-BY"/>
         </w:rPr>
       </w:pPr>
-      <w:bookmarkStart w:id="8" w:name="_Toc148037193"/>
+      <w:bookmarkStart w:id="10" w:name="_Toc148101909"/>
       <w:r>
         <w:rPr>
           <w:lang w:val="ru-BY"/>
@@ -2953,7 +3709,7 @@
         </w:rPr>
         <w:t>Регистрация и авторизация</w:t>
       </w:r>
-      <w:bookmarkEnd w:id="8"/>
+      <w:bookmarkEnd w:id="10"/>
     </w:p>
     <w:p>
       <w:pPr>
@@ -3036,14 +3792,61 @@
           <w:lang w:val="ru-BY"/>
         </w:rPr>
       </w:pPr>
-      <w:bookmarkStart w:id="9" w:name="_Toc148037194"/>
-      <w:r>
-        <w:rPr>
-          <w:lang w:val="ru-BY"/>
-        </w:rPr>
-        <w:t>2.2 Профиль пользователя</w:t>
-      </w:r>
-      <w:bookmarkEnd w:id="9"/>
+      <w:bookmarkStart w:id="11" w:name="_Toc148101910"/>
+      <w:r>
+        <w:rPr>
+          <w:lang w:val="ru-BY"/>
+        </w:rPr>
+        <w:t>2.2 Открытие нового счёта</w:t>
+      </w:r>
+      <w:bookmarkEnd w:id="11"/>
+    </w:p>
+    <w:p>
+      <w:pPr>
+        <w:rPr>
+          <w:lang w:val="ru-BY"/>
+        </w:rPr>
+      </w:pPr>
+      <w:r>
+        <w:rPr>
+          <w:lang w:val="ru-BY"/>
+        </w:rPr>
+        <w:t xml:space="preserve">Зарегистрированный пользователь имеет возможность открыть основной счёт в локальной валюте. </w:t>
+      </w:r>
+      <w:r>
+        <w:rPr>
+          <w:lang w:val="ru-BY"/>
+        </w:rPr>
+        <w:t>Дополнительно предоставляется возможность открытия второго счёта в иностранной валюте на выбор.</w:t>
+      </w:r>
+    </w:p>
+    <w:p>
+      <w:pPr>
+        <w:pStyle w:val="Heading2"/>
+        <w:rPr>
+          <w:lang w:val="ru-BY"/>
+        </w:rPr>
+      </w:pPr>
+      <w:bookmarkStart w:id="12" w:name="_Toc148101911"/>
+      <w:r>
+        <w:rPr>
+          <w:lang w:val="ru-BY"/>
+        </w:rPr>
+        <w:t>2.</w:t>
+      </w:r>
+      <w:r>
+        <w:rPr>
+          <w:lang w:val="ru-BY"/>
+        </w:rPr>
+        <w:t>3</w:t>
+      </w:r>
+      <w:r>
+        <w:rPr>
+          <w:lang w:val="ru-BY"/>
+        </w:rPr>
+        <w:t xml:space="preserve"> Профиль пользователя</w:t>
+      </w:r>
+      <w:bookmarkEnd w:id="12"/>
     </w:p>
     <w:p>
       <w:pPr>
@@ -3061,7 +3864,14 @@
         <w:rPr>
           <w:lang w:val="ru-BY"/>
         </w:rPr>
-        <w:t>содержит информацию о клиенте, сюда же можно добавить почту и адрес для заказа физической карты. Тут же можно заказать выписки по карте.</w:t>
+        <w:t xml:space="preserve">содержит информацию о клиенте, сюда же можно добавить почту и адрес для заказа физической карты. Тут же можно </w:t>
+      </w:r>
+      <w:r>
+        <w:rPr>
+          <w:lang w:val="ru-BY"/>
+        </w:rPr>
+        <w:lastRenderedPageBreak/>
+        <w:t>заказать выписки по карте.</w:t>
       </w:r>
       <w:r>
         <w:rPr>
@@ -3077,14 +3887,26 @@
           <w:lang w:val="ru-BY"/>
         </w:rPr>
       </w:pPr>
-      <w:bookmarkStart w:id="10" w:name="_Toc148037195"/>
-      <w:r>
-        <w:rPr>
-          <w:lang w:val="ru-BY"/>
-        </w:rPr>
-        <w:t>2.3 Информация по операциям</w:t>
-      </w:r>
-      <w:bookmarkEnd w:id="10"/>
+      <w:bookmarkStart w:id="13" w:name="_Toc148101912"/>
+      <w:r>
+        <w:rPr>
+          <w:lang w:val="ru-BY"/>
+        </w:rPr>
+        <w:t>2.</w:t>
+      </w:r>
+      <w:r>
+        <w:rPr>
+          <w:lang w:val="ru-BY"/>
+        </w:rPr>
+        <w:t>4</w:t>
+      </w:r>
+      <w:r>
+        <w:rPr>
+          <w:lang w:val="ru-BY"/>
+        </w:rPr>
+        <w:t xml:space="preserve"> Информация по операциям</w:t>
+      </w:r>
+      <w:bookmarkEnd w:id="13"/>
     </w:p>
     <w:p>
       <w:pPr>
@@ -3106,15 +3928,26 @@
           <w:lang w:val="ru-BY"/>
         </w:rPr>
       </w:pPr>
-      <w:bookmarkStart w:id="11" w:name="_Toc148037196"/>
-      <w:r>
-        <w:rPr>
-          <w:lang w:val="ru-BY"/>
-        </w:rPr>
-        <w:lastRenderedPageBreak/>
-        <w:t>2.4 Проведение платежей</w:t>
-      </w:r>
-      <w:bookmarkEnd w:id="11"/>
+      <w:bookmarkStart w:id="14" w:name="_Toc148101913"/>
+      <w:r>
+        <w:rPr>
+          <w:lang w:val="ru-BY"/>
+        </w:rPr>
+        <w:t>2.</w:t>
+      </w:r>
+      <w:r>
+        <w:rPr>
+          <w:lang w:val="ru-BY"/>
+        </w:rPr>
+        <w:t>5</w:t>
+      </w:r>
+      <w:r>
+        <w:rPr>
+          <w:lang w:val="ru-BY"/>
+        </w:rPr>
+        <w:t xml:space="preserve"> Проведение платежей</w:t>
+      </w:r>
+      <w:bookmarkEnd w:id="14"/>
     </w:p>
     <w:p>
       <w:pPr>
@@ -3161,11 +3994,23 @@
         <w:rPr>
           <w:color w:val="000000"/>
         </w:rPr>
-        <w:t xml:space="preserve"> [2]</w:t>
+        <w:t xml:space="preserve"> [</w:t>
       </w:r>
       <w:r>
         <w:rPr>
           <w:color w:val="000000"/>
+        </w:rPr>
+        <w:t>5</w:t>
+      </w:r>
+      <w:r>
+        <w:rPr>
+          <w:color w:val="000000"/>
+        </w:rPr>
+        <w:t>]</w:t>
+      </w:r>
+      <w:r>
+        <w:rPr>
+          <w:color w:val="000000"/>
           <w:lang w:val="ru-BY"/>
         </w:rPr>
         <w:t xml:space="preserve">. Клиент-получатель формирует </w:t>
@@ -3188,7 +4033,30 @@
           <w:color w:val="000000"/>
           <w:lang w:val="ru-BY"/>
         </w:rPr>
-        <w:t>, клиент-отправитель для быстрой идентификации получателя может просканировать этот код. В традиционном же случае необходимо ввести полный номер аккаунта клиента-получателя.</w:t>
+        <w:t xml:space="preserve"> для своего счёта</w:t>
+      </w:r>
+      <w:r>
+        <w:rPr>
+          <w:color w:val="000000"/>
+          <w:lang w:val="ru-BY"/>
+        </w:rPr>
+        <w:t xml:space="preserve">, клиент-отправитель для быстрой идентификации получателя может просканировать этот код. В традиционном же случае необходимо ввести полный номер </w:t>
+      </w:r>
+      <w:r>
+        <w:rPr>
+          <w:color w:val="000000"/>
+          <w:lang w:val="ru-BY"/>
+        </w:rPr>
+        <w:t>одного из счетов</w:t>
+      </w:r>
+      <w:bookmarkStart w:id="15" w:name="_GoBack"/>
+      <w:bookmarkEnd w:id="15"/>
+      <w:r>
+        <w:rPr>
+          <w:color w:val="000000"/>
+          <w:lang w:val="ru-BY"/>
+        </w:rPr>
+        <w:t xml:space="preserve"> клиента-получателя.</w:t>
       </w:r>
     </w:p>
     <w:p>
@@ -3198,7 +4066,7 @@
           <w:lang w:val="ru-BY"/>
         </w:rPr>
       </w:pPr>
-      <w:bookmarkStart w:id="12" w:name="_Toc148037197"/>
+      <w:bookmarkStart w:id="16" w:name="_Toc148101914"/>
       <w:r>
         <w:rPr>
           <w:lang w:val="ru-BY"/>
@@ -3209,7 +4077,7 @@
         <w:rPr>
           <w:lang w:val="ru-BY"/>
         </w:rPr>
-        <w:t>5</w:t>
+        <w:t>6</w:t>
       </w:r>
       <w:r>
         <w:rPr>
@@ -3223,7 +4091,7 @@
         </w:rPr>
         <w:t>Установка лимитов операций</w:t>
       </w:r>
-      <w:bookmarkEnd w:id="12"/>
+      <w:bookmarkEnd w:id="16"/>
     </w:p>
     <w:p>
       <w:pPr>
@@ -3250,14 +4118,26 @@
           <w:lang w:val="ru-BY"/>
         </w:rPr>
       </w:pPr>
-      <w:bookmarkStart w:id="13" w:name="_Toc148037198"/>
-      <w:r>
-        <w:rPr>
-          <w:lang w:val="ru-BY"/>
-        </w:rPr>
-        <w:t>2.6 Система кредитования</w:t>
-      </w:r>
-      <w:bookmarkEnd w:id="13"/>
+      <w:bookmarkStart w:id="17" w:name="_Toc148101915"/>
+      <w:r>
+        <w:rPr>
+          <w:lang w:val="ru-BY"/>
+        </w:rPr>
+        <w:t>2.</w:t>
+      </w:r>
+      <w:r>
+        <w:rPr>
+          <w:lang w:val="ru-BY"/>
+        </w:rPr>
+        <w:t>7</w:t>
+      </w:r>
+      <w:r>
+        <w:rPr>
+          <w:lang w:val="ru-BY"/>
+        </w:rPr>
+        <w:t xml:space="preserve"> Система кредитования</w:t>
+      </w:r>
+      <w:bookmarkEnd w:id="17"/>
     </w:p>
     <w:p>
       <w:pPr>
@@ -3274,7 +4154,21 @@
           <w:color w:val="000000"/>
           <w:lang w:val="ru-BY"/>
         </w:rPr>
-        <w:t>Банковская система предоставляет возможность системы кредитования. При оформлении кредита в разрабатываемой системе имеют важность такие параметры, как процентная ставка, срок кредита, сумма кредита. Соответственно, после оформления деньги переходят на счёт аккаунта, в профиле клиента отображается вкладка кредиты, где можно увидеть кредитную историю и текущий долг.</w:t>
+        <w:t xml:space="preserve">Банковская система предоставляет возможность системы кредитования. При оформлении кредита в разрабатываемой системе имеют важность такие параметры, как процентная ставка, срок кредита, сумма кредита. Соответственно, после оформления деньги переходят на </w:t>
+      </w:r>
+      <w:r>
+        <w:rPr>
+          <w:color w:val="000000"/>
+          <w:lang w:val="ru-BY"/>
+        </w:rPr>
+        <w:t xml:space="preserve">выбранный </w:t>
+      </w:r>
+      <w:r>
+        <w:rPr>
+          <w:color w:val="000000"/>
+          <w:lang w:val="ru-BY"/>
+        </w:rPr>
+        <w:t>счёт аккаунта, в профиле клиента отображается вкладка кредиты, где можно увидеть кредитную историю и текущий долг.</w:t>
       </w:r>
     </w:p>
     <w:p>
@@ -3284,14 +4178,63 @@
           <w:lang w:val="ru-BY"/>
         </w:rPr>
       </w:pPr>
-      <w:bookmarkStart w:id="14" w:name="_Toc148037199"/>
-      <w:r>
-        <w:rPr>
-          <w:lang w:val="ru-BY"/>
-        </w:rPr>
-        <w:t>2.7 Диаграмма вариантов использования</w:t>
-      </w:r>
-      <w:bookmarkEnd w:id="14"/>
+      <w:bookmarkStart w:id="18" w:name="_Toc148101916"/>
+      <w:r>
+        <w:rPr>
+          <w:lang w:val="ru-BY"/>
+        </w:rPr>
+        <w:lastRenderedPageBreak/>
+        <w:t>2.</w:t>
+      </w:r>
+      <w:r>
+        <w:rPr>
+          <w:lang w:val="ru-BY"/>
+        </w:rPr>
+        <w:t>8</w:t>
+      </w:r>
+      <w:r>
+        <w:rPr>
+          <w:lang w:val="ru-BY"/>
+        </w:rPr>
+        <w:t xml:space="preserve"> Просмотр информации о курсах валют</w:t>
+      </w:r>
+      <w:bookmarkEnd w:id="18"/>
+    </w:p>
+    <w:p>
+      <w:r>
+        <w:rPr>
+          <w:lang w:val="ru-BY"/>
+        </w:rPr>
+        <w:t>Банковская система должна предоставлять актуальную информацию о курсах валют. У пользователя существует возможность открыть второй счёт в иностранной валюте. Соответственно, должна присутствовать также возможность перевода валюты внутри приложения для переводов средств между обычным и валютным счётом. Информация об актуальных курсах находится на главной странице.</w:t>
+      </w:r>
+    </w:p>
+    <w:p>
+      <w:pPr>
+        <w:pStyle w:val="Heading2"/>
+        <w:rPr>
+          <w:lang w:val="ru-BY"/>
+        </w:rPr>
+      </w:pPr>
+      <w:bookmarkStart w:id="19" w:name="_Toc148101917"/>
+      <w:r>
+        <w:rPr>
+          <w:lang w:val="ru-BY"/>
+        </w:rPr>
+        <w:t>2.</w:t>
+      </w:r>
+      <w:r>
+        <w:rPr>
+          <w:lang w:val="ru-BY"/>
+        </w:rPr>
+        <w:t>9</w:t>
+      </w:r>
+      <w:r>
+        <w:rPr>
+          <w:lang w:val="ru-BY"/>
+        </w:rPr>
+        <w:t xml:space="preserve"> Диаграмма вариантов использования</w:t>
+      </w:r>
+      <w:bookmarkEnd w:id="19"/>
     </w:p>
     <w:p>
       <w:r>
@@ -3301,7 +4244,13 @@
         <w:t xml:space="preserve">Диаграмма вариантов использования </w:t>
       </w:r>
       <w:r>
-        <w:t xml:space="preserve">[3] – </w:t>
+        <w:t>[</w:t>
+      </w:r>
+      <w:r>
+        <w:t>6</w:t>
+      </w:r>
+      <w:r>
+        <w:t xml:space="preserve">] – </w:t>
       </w:r>
       <w:r>
         <w:rPr>
@@ -3328,7 +4277,6 @@
         <w:rPr>
           <w:lang w:val="ru-BY"/>
         </w:rPr>
-        <w:lastRenderedPageBreak/>
         <w:t>На рисунке 2 представлена диаграмма вариантов использования для разрабатываемого в рамках данного курса программного средства онлайн банковской системы.</w:t>
       </w:r>
     </w:p>
@@ -3353,10 +4301,10 @@
           <w:lang w:val="ru-BY"/>
         </w:rPr>
         <w:drawing>
-          <wp:inline distT="0" distB="0" distL="0" distR="0" wp14:anchorId="120A9382" wp14:editId="60954CDB">
-            <wp:extent cx="5262880" cy="2728234"/>
-            <wp:effectExtent l="19050" t="19050" r="13970" b="15240"/>
-            <wp:docPr id="2" name="Picture 2"/>
+          <wp:inline distT="0" distB="0" distL="0" distR="0" wp14:anchorId="38EB9142" wp14:editId="272B4BB4">
+            <wp:extent cx="5728589" cy="3416300"/>
+            <wp:effectExtent l="19050" t="19050" r="24765" b="12700"/>
+            <wp:docPr id="6" name="Picture 6"/>
             <wp:cNvGraphicFramePr>
               <a:graphicFrameLocks xmlns:a="http://schemas.openxmlformats.org/drawingml/2006/main" noChangeAspect="1"/>
             </wp:cNvGraphicFramePr>
@@ -3385,7 +4333,7 @@
                   <pic:spPr bwMode="auto">
                     <a:xfrm>
                       <a:off x="0" y="0"/>
-                      <a:ext cx="5284078" cy="2739223"/>
+                      <a:ext cx="5743995" cy="3425487"/>
                     </a:xfrm>
                     <a:prstGeom prst="rect">
                       <a:avLst/>
@@ -3446,7 +4394,7 @@
           <w:lang w:val="ru-BY"/>
         </w:rPr>
       </w:pPr>
-      <w:bookmarkStart w:id="15" w:name="_Toc148037200"/>
+      <w:bookmarkStart w:id="20" w:name="_Toc148101918"/>
       <w:r>
         <w:rPr>
           <w:lang w:val="ru-BY"/>
@@ -3454,7 +4402,7 @@
         <w:lastRenderedPageBreak/>
         <w:t>3 Технологии, выбранные для разработки</w:t>
       </w:r>
-      <w:bookmarkEnd w:id="15"/>
+      <w:bookmarkEnd w:id="20"/>
     </w:p>
     <w:p>
       <w:pPr>
@@ -3472,7 +4420,13 @@
         <w:t>NodeJS</w:t>
       </w:r>
       <w:r>
-        <w:t xml:space="preserve"> [4]</w:t>
+        <w:t xml:space="preserve"> [</w:t>
+      </w:r>
+      <w:r>
+        <w:t>7</w:t>
+      </w:r>
+      <w:r>
+        <w:t>]</w:t>
       </w:r>
       <w:r>
         <w:rPr>
@@ -3480,12 +4434,18 @@
         </w:rPr>
         <w:t>. Исходя из этого и строится процесс выбора конкретных технологий.</w:t>
       </w:r>
+      <w:r>
+        <w:rPr>
+          <w:lang w:val="ru-BY"/>
+        </w:rPr>
+        <w:t xml:space="preserve"> Ниже описан стек инструментов для разработки клиентской части приложения.</w:t>
+      </w:r>
     </w:p>
     <w:p>
       <w:pPr>
         <w:pStyle w:val="Heading2"/>
       </w:pPr>
-      <w:bookmarkStart w:id="16" w:name="_Toc148037201"/>
+      <w:bookmarkStart w:id="21" w:name="_Toc148101919"/>
       <w:r>
         <w:rPr>
           <w:lang w:val="ru-BY"/>
@@ -3495,7 +4455,7 @@
       <w:r>
         <w:t>NextJS</w:t>
       </w:r>
-      <w:bookmarkEnd w:id="16"/>
+      <w:bookmarkEnd w:id="21"/>
     </w:p>
     <w:p>
       <w:pPr>
@@ -3507,7 +4467,13 @@
         <w:t>Next.js</w:t>
       </w:r>
       <w:r>
-        <w:t xml:space="preserve"> [5] </w:t>
+        <w:t xml:space="preserve"> [</w:t>
+      </w:r>
+      <w:r>
+        <w:t>8</w:t>
+      </w:r>
+      <w:r>
+        <w:t xml:space="preserve">] </w:t>
       </w:r>
       <w:r>
         <w:rPr>
@@ -3519,7 +4485,13 @@
         <w:t xml:space="preserve"> фреймворк на основе React</w:t>
       </w:r>
       <w:r>
-        <w:t xml:space="preserve"> [6]</w:t>
+        <w:t xml:space="preserve"> [</w:t>
+      </w:r>
+      <w:r>
+        <w:t>9</w:t>
+      </w:r>
+      <w:r>
+        <w:t>]</w:t>
       </w:r>
       <w:r>
         <w:t>, для улучшенной производительности и пользовательского опыта. Предварительный рендеринг, включая SSR и SSG, создает улучшенные веб-приложения</w:t>
@@ -3596,11 +4568,11 @@
           <w:lang w:val="ru-BY"/>
         </w:rPr>
       </w:pPr>
-      <w:bookmarkStart w:id="17" w:name="_Toc148037202"/>
+      <w:bookmarkStart w:id="22" w:name="_Toc148101920"/>
       <w:r>
         <w:t>3.2 TailwindCSS</w:t>
       </w:r>
-      <w:bookmarkEnd w:id="17"/>
+      <w:bookmarkEnd w:id="22"/>
     </w:p>
     <w:p>
       <w:pPr>
@@ -3615,7 +4587,13 @@
         <w:t xml:space="preserve">TailwindCSS </w:t>
       </w:r>
       <w:r>
-        <w:t xml:space="preserve">[7] </w:t>
+        <w:t>[</w:t>
+      </w:r>
+      <w:r>
+        <w:t>10</w:t>
+      </w:r>
+      <w:r>
+        <w:t xml:space="preserve">] </w:t>
       </w:r>
       <w:r>
         <w:rPr>
@@ -3650,126 +4628,6 @@
           <w:lang w:val="ru-BY"/>
         </w:rPr>
         <w:t>В разрабатываемом приложении интерфейс играет важное, но не главное значение, поэтому во избежание больших временных затрат на разработку визуальной составляющей будет использоваться этот фреймворк, который упростит разработку страниц.</w:t>
-      </w:r>
-    </w:p>
-    <w:p>
-      <w:pPr>
-        <w:pStyle w:val="Heading2"/>
-        <w:rPr>
-          <w:lang w:val="ru-BY"/>
-        </w:rPr>
-      </w:pPr>
-      <w:bookmarkStart w:id="18" w:name="_Toc148037203"/>
-      <w:r>
-        <w:rPr>
-          <w:lang w:val="ru-BY"/>
-        </w:rPr>
-        <w:t>3.3 База данных</w:t>
-      </w:r>
-      <w:bookmarkEnd w:id="18"/>
-    </w:p>
-    <w:p>
-      <w:pPr>
-        <w:rPr>
-          <w:lang w:val="ru-BY"/>
-        </w:rPr>
-      </w:pPr>
-      <w:r>
-        <w:rPr>
-          <w:lang w:val="ru-BY"/>
-        </w:rPr>
-        <w:t>В рамках выполнения лабораторной работы №2 и №3 будет более детально проведён анализ и выбор итоговой СУБД для разработки.</w:t>
-      </w:r>
-      <w:r>
-        <w:rPr>
-          <w:lang w:val="ru-BY"/>
-        </w:rPr>
-        <w:t xml:space="preserve"> Теоретическими вариантами для использования являются </w:t>
-      </w:r>
-      <w:r>
-        <w:t>Supabase</w:t>
-      </w:r>
-      <w:r>
-        <w:t xml:space="preserve"> [8]</w:t>
-      </w:r>
-      <w:r>
-        <w:rPr>
-          <w:lang w:val="ru-BY"/>
-        </w:rPr>
-        <w:t xml:space="preserve"> или </w:t>
-      </w:r>
-      <w:r>
-        <w:t>MongoDB</w:t>
-      </w:r>
-      <w:r>
-        <w:t xml:space="preserve"> [9]</w:t>
-      </w:r>
-      <w:r>
-        <w:rPr>
-          <w:lang w:val="ru-BY"/>
-        </w:rPr>
-        <w:t>.</w:t>
-      </w:r>
-    </w:p>
-    <w:p>
-      <w:pPr>
-        <w:rPr>
-          <w:lang w:val="ru-BY"/>
-        </w:rPr>
-      </w:pPr>
-      <w:r>
-        <w:t xml:space="preserve">Supabase – </w:t>
-      </w:r>
-      <w:r>
-        <w:t xml:space="preserve">это набор low-code инструментов для создания приложений. В список фич входят база данных на PostgreSQL, механизм аутентификации пользователей, API, хранение данных и управление подписками. Все </w:t>
-      </w:r>
-      <w:r>
-        <w:t>–</w:t>
-      </w:r>
-      <w:r>
-        <w:t xml:space="preserve"> с </w:t>
-      </w:r>
-      <w:r>
-        <w:lastRenderedPageBreak/>
-        <w:t>открытым кодом, то есть с возможностью развернуть проект на собственном сервере.</w:t>
-      </w:r>
-    </w:p>
-    <w:p>
-      <w:pPr>
-        <w:rPr>
-          <w:lang w:val="ru-BY"/>
-        </w:rPr>
-      </w:pPr>
-      <w:r>
-        <w:rPr>
-          <w:lang w:val="ru-BY"/>
-        </w:rPr>
-        <w:t xml:space="preserve">MongoDB </w:t>
-      </w:r>
-      <w:r>
-        <w:rPr>
-          <w:lang w:val="ru-BY"/>
-        </w:rPr>
-        <w:t>–</w:t>
-      </w:r>
-      <w:r>
-        <w:rPr>
-          <w:lang w:val="ru-BY"/>
-        </w:rPr>
-        <w:t xml:space="preserve"> система управления базами данных, которая работает с документоориентированной моделью данных. В отличие от реляционных СУБД, MongoDB не требуются таблицы, схемы или отдельный язык запросов. Информация хранится в виде документов либо коллекций.</w:t>
-      </w:r>
-    </w:p>
-    <w:p>
-      <w:pPr>
-        <w:rPr>
-          <w:lang w:val="ru-BY"/>
-        </w:rPr>
-      </w:pPr>
-      <w:r>
-        <w:rPr>
-          <w:lang w:val="ru-BY"/>
-        </w:rPr>
-        <w:t>Разработчики позиционируют продукт как промежуточное звено между классическими СУБД и NoSQL. MongoDB не использует схемы, как это делают реляционные базы данных, что повышает производительность всей системы.</w:t>
       </w:r>
     </w:p>
     <w:p>
@@ -3795,7 +4653,7 @@
           <w:lang w:val="ru-BY"/>
         </w:rPr>
       </w:pPr>
-      <w:bookmarkStart w:id="19" w:name="_Toc148037204"/>
+      <w:bookmarkStart w:id="23" w:name="_Toc148101921"/>
       <w:r>
         <w:rPr>
           <w:lang w:val="ru-BY"/>
@@ -3803,7 +4661,7 @@
         <w:lastRenderedPageBreak/>
         <w:t>Заключение</w:t>
       </w:r>
-      <w:bookmarkEnd w:id="19"/>
+      <w:bookmarkEnd w:id="23"/>
     </w:p>
     <w:p>
       <w:pPr>
@@ -3824,7 +4682,31 @@
         <w:rPr>
           <w:lang w:val="ru-BY"/>
         </w:rPr>
-        <w:t>онлайн банковской системы виртуального банка, рассмотрен существующий аналог, разработана диаграмма вариантов использования и выбрана технологическая платформа для разработки. Также составлен и оформлен отчёт в соответствии со стандартом предприятия БГУИР. Цели лабораторной работы можно считать достигнутыми.</w:t>
+        <w:t>онлайн банковской системы виртуального банка, рассмотрен</w:t>
+      </w:r>
+      <w:r>
+        <w:rPr>
+          <w:lang w:val="ru-BY"/>
+        </w:rPr>
+        <w:t>ы</w:t>
+      </w:r>
+      <w:r>
+        <w:rPr>
+          <w:lang w:val="ru-BY"/>
+        </w:rPr>
+        <w:t xml:space="preserve"> существующи</w:t>
+      </w:r>
+      <w:r>
+        <w:rPr>
+          <w:lang w:val="ru-BY"/>
+        </w:rPr>
+        <w:t>е</w:t>
+      </w:r>
+      <w:r>
+        <w:rPr>
+          <w:lang w:val="ru-BY"/>
+        </w:rPr>
+        <w:t xml:space="preserve"> аналог, разработана диаграмма вариантов использования и выбрана технологическая платформа для разработки. Также составлен и оформлен отчёт в соответствии со стандартом предприятия БГУИР. Цели лабораторной работы можно считать достигнутыми.</w:t>
       </w:r>
     </w:p>
     <w:p>
@@ -3850,7 +4732,7 @@
           <w:lang w:val="ru-BY"/>
         </w:rPr>
       </w:pPr>
-      <w:bookmarkStart w:id="20" w:name="_Toc148037205"/>
+      <w:bookmarkStart w:id="24" w:name="_Toc148101922"/>
       <w:r>
         <w:rPr>
           <w:lang w:val="ru-BY"/>
@@ -3858,7 +4740,7 @@
         <w:lastRenderedPageBreak/>
         <w:t>Список используемых источников</w:t>
       </w:r>
-      <w:bookmarkEnd w:id="20"/>
+      <w:bookmarkEnd w:id="24"/>
     </w:p>
     <w:p>
       <w:pPr>
@@ -3952,7 +4834,7 @@
         <w:adjustRightInd w:val="0"/>
         <w:rPr>
           <w:szCs w:val="20"/>
-          <w:lang w:eastAsia="be-BY"/>
+          <w:lang w:val="ru-BY" w:eastAsia="be-BY"/>
         </w:rPr>
       </w:pPr>
       <w:r>
@@ -3983,16 +4865,16 @@
         <w:rPr>
           <w:color w:val="000000" w:themeColor="text1"/>
           <w:szCs w:val="28"/>
-        </w:rPr>
-        <w:t>QR</w:t>
-      </w:r>
-      <w:r>
-        <w:rPr>
-          <w:color w:val="000000" w:themeColor="text1"/>
-          <w:szCs w:val="28"/>
-          <w:lang w:val="ru-BY"/>
-        </w:rPr>
-        <w:t>-код</w:t>
+          <w:lang w:val="ru-BY"/>
+        </w:rPr>
+        <w:t xml:space="preserve">Интернет-банкинг </w:t>
+      </w:r>
+      <w:r>
+        <w:rPr>
+          <w:szCs w:val="20"/>
+          <w:lang w:val="ru-BY" w:eastAsia="be-BY"/>
+        </w:rPr>
+        <w:t>БПС Сбер Банк</w:t>
       </w:r>
       <w:r>
         <w:rPr>
@@ -4006,7 +4888,7 @@
           <w:szCs w:val="20"/>
           <w:lang w:val="ru-BY" w:eastAsia="be-BY"/>
         </w:rPr>
-        <w:t>https://usa.kaspersky.com/resource-center/definitions/what-is-a-qr-code-how-to-scan</w:t>
+        <w:t>https://www.sber-bank.by/loginsbol</w:t>
       </w:r>
       <w:r>
         <w:rPr>
@@ -4085,28 +4967,36 @@
           <w:szCs w:val="28"/>
           <w:lang w:val="ru-BY"/>
         </w:rPr>
-        <w:t>Диаграмма вариантов использования</w:t>
-      </w:r>
-      <w:r>
-        <w:rPr>
-          <w:szCs w:val="20"/>
-          <w:lang w:val="ru-BY" w:eastAsia="be-BY"/>
-        </w:rPr>
-        <w:t xml:space="preserve"> [Электронный ресурс]. – Режим доступа</w:t>
-      </w:r>
-      <w:r>
-        <w:rPr>
-          <w:szCs w:val="20"/>
-          <w:lang w:val="ru-BY" w:eastAsia="be-BY"/>
-        </w:rPr>
-        <w:t xml:space="preserve">: </w:t>
-      </w:r>
-      <w:r>
-        <w:rPr>
-          <w:szCs w:val="20"/>
-          <w:lang w:val="ru-BY" w:eastAsia="be-BY"/>
-        </w:rPr>
-        <w:t>https://habr.com/ru/articles/566218/</w:t>
+        <w:t xml:space="preserve">Мобильный </w:t>
+      </w:r>
+      <w:r>
+        <w:rPr>
+          <w:color w:val="000000" w:themeColor="text1"/>
+          <w:szCs w:val="28"/>
+          <w:lang w:val="ru-BY"/>
+        </w:rPr>
+        <w:t xml:space="preserve">банкинг </w:t>
+      </w:r>
+      <w:r>
+        <w:rPr>
+          <w:szCs w:val="20"/>
+          <w:lang w:val="ru-BY" w:eastAsia="be-BY"/>
+        </w:rPr>
+        <w:t>Тинькофф</w:t>
+      </w:r>
+      <w:r>
+        <w:rPr>
+          <w:szCs w:val="20"/>
+          <w:lang w:val="ru-BY" w:eastAsia="be-BY"/>
+        </w:rPr>
+        <w:t xml:space="preserve"> [Электронный ресурс]. – Режим доступа:  </w:t>
+      </w:r>
+      <w:r>
+        <w:rPr>
+          <w:szCs w:val="20"/>
+          <w:lang w:val="ru-BY" w:eastAsia="be-BY"/>
+        </w:rPr>
+        <w:t>https://www.tinkoff.ru/</w:t>
       </w:r>
       <w:r>
         <w:rPr>
@@ -4120,14 +5010,7 @@
           <w:szCs w:val="20"/>
           <w:lang w:val="ru-BY" w:eastAsia="be-BY"/>
         </w:rPr>
-        <w:t>1</w:t>
-      </w:r>
-      <w:r>
-        <w:rPr>
-          <w:szCs w:val="20"/>
-          <w:lang w:val="ru-BY" w:eastAsia="be-BY"/>
-        </w:rPr>
-        <w:t>1</w:t>
+        <w:t>10</w:t>
       </w:r>
       <w:r>
         <w:rPr>
@@ -4164,98 +5047,59 @@
       </w:pPr>
       <w:r>
         <w:rPr>
-          <w:color w:val="000000" w:themeColor="text1"/>
-          <w:szCs w:val="28"/>
-          <w:lang w:val="ru-BY"/>
-        </w:rPr>
-        <w:t>[</w:t>
-      </w:r>
-      <w:r>
-        <w:rPr>
-          <w:color w:val="000000" w:themeColor="text1"/>
-          <w:szCs w:val="28"/>
-          <w:lang w:val="ru-BY"/>
-        </w:rPr>
-        <w:t>4</w:t>
-      </w:r>
-      <w:r>
-        <w:rPr>
-          <w:color w:val="000000" w:themeColor="text1"/>
-          <w:szCs w:val="28"/>
-          <w:lang w:val="ru-BY"/>
-        </w:rPr>
-        <w:t>] </w:t>
-      </w:r>
-      <w:r>
-        <w:rPr>
-          <w:color w:val="000000" w:themeColor="text1"/>
-          <w:szCs w:val="28"/>
-          <w:lang w:val="ru-BY"/>
-        </w:rPr>
-        <w:t xml:space="preserve">Платформа </w:t>
-      </w:r>
-      <w:r>
-        <w:rPr>
-          <w:color w:val="000000" w:themeColor="text1"/>
-          <w:szCs w:val="28"/>
-        </w:rPr>
-        <w:t>NodeJS</w:t>
-      </w:r>
-      <w:r>
-        <w:rPr>
-          <w:szCs w:val="20"/>
-          <w:lang w:val="ru-BY" w:eastAsia="be-BY"/>
-        </w:rPr>
-        <w:t xml:space="preserve"> [Электронный ресурс]. – Режим доступа:  </w:t>
-      </w:r>
-      <w:r>
-        <w:rPr>
-          <w:szCs w:val="20"/>
-          <w:lang w:val="ru-BY" w:eastAsia="be-BY"/>
-        </w:rPr>
-        <w:t>https://nodejs.org/en</w:t>
-      </w:r>
-      <w:r>
-        <w:rPr>
-          <w:szCs w:val="20"/>
-          <w:lang w:val="ru-BY" w:eastAsia="be-BY"/>
-        </w:rPr>
-        <w:t xml:space="preserve">. – Дата доступа: </w:t>
-      </w:r>
-      <w:r>
-        <w:rPr>
-          <w:szCs w:val="20"/>
-          <w:lang w:val="ru-BY" w:eastAsia="be-BY"/>
-        </w:rPr>
-        <w:t>1</w:t>
-      </w:r>
-      <w:r>
-        <w:rPr>
-          <w:szCs w:val="20"/>
-          <w:lang w:val="ru-BY" w:eastAsia="be-BY"/>
-        </w:rPr>
-        <w:t>1</w:t>
-      </w:r>
-      <w:r>
-        <w:rPr>
-          <w:szCs w:val="20"/>
-          <w:lang w:val="ru-BY" w:eastAsia="be-BY"/>
-        </w:rPr>
-        <w:t>.</w:t>
-      </w:r>
-      <w:r>
-        <w:rPr>
-          <w:szCs w:val="20"/>
-          <w:lang w:val="ru-BY" w:eastAsia="be-BY"/>
-        </w:rPr>
-        <w:t>10</w:t>
-      </w:r>
-      <w:r>
-        <w:rPr>
-          <w:szCs w:val="20"/>
-          <w:lang w:val="ru-BY" w:eastAsia="be-BY"/>
-        </w:rPr>
-        <w:t>.2023</w:t>
+          <w:szCs w:val="20"/>
+          <w:lang w:eastAsia="be-BY"/>
+        </w:rPr>
+        <w:t xml:space="preserve">[4] </w:t>
+      </w:r>
+      <w:r>
+        <w:rPr>
+          <w:szCs w:val="20"/>
+          <w:lang w:val="ru-BY" w:eastAsia="be-BY"/>
+        </w:rPr>
+        <w:t>Обзор мобильного приложения Тинькофф</w:t>
+      </w:r>
+      <w:r>
+        <w:rPr>
+          <w:szCs w:val="20"/>
+          <w:lang w:eastAsia="be-BY"/>
+        </w:rPr>
+        <w:t xml:space="preserve"> [</w:t>
+      </w:r>
+      <w:r>
+        <w:rPr>
+          <w:szCs w:val="20"/>
+          <w:lang w:val="ru-BY" w:eastAsia="be-BY"/>
+        </w:rPr>
+        <w:t>Электронный ресурс</w:t>
+      </w:r>
+      <w:r>
+        <w:rPr>
+          <w:szCs w:val="20"/>
+          <w:lang w:eastAsia="be-BY"/>
+        </w:rPr>
+        <w:t>]</w:t>
+      </w:r>
+      <w:r>
+        <w:rPr>
+          <w:szCs w:val="20"/>
+          <w:lang w:val="ru-BY" w:eastAsia="be-BY"/>
+        </w:rPr>
+        <w:t xml:space="preserve">. – Режим доступа: </w:t>
+      </w:r>
+      <w:r>
+        <w:rPr>
+          <w:szCs w:val="20"/>
+          <w:lang w:val="ru-BY" w:eastAsia="be-BY"/>
+        </w:rPr>
+        <w:t>https://www.banki.ru/news/daytheme/?id=10976056</w:t>
+      </w:r>
+      <w:r>
+        <w:rPr>
+          <w:szCs w:val="20"/>
+          <w:lang w:val="ru-BY" w:eastAsia="be-BY"/>
+        </w:rPr>
+        <w:t>. – Дата доступа: 13.10.2023</w:t>
       </w:r>
     </w:p>
     <w:p>
@@ -4266,7 +5110,7 @@
         <w:adjustRightInd w:val="0"/>
         <w:rPr>
           <w:szCs w:val="20"/>
-          <w:lang w:val="ru-BY" w:eastAsia="be-BY"/>
+          <w:lang w:eastAsia="be-BY"/>
         </w:rPr>
       </w:pPr>
       <w:r>
@@ -4297,16 +5141,16 @@
         <w:rPr>
           <w:color w:val="000000" w:themeColor="text1"/>
           <w:szCs w:val="28"/>
-          <w:lang w:val="ru-BY"/>
-        </w:rPr>
-        <w:t xml:space="preserve">Фреймворк </w:t>
+        </w:rPr>
+        <w:t>QR</w:t>
       </w:r>
       <w:r>
         <w:rPr>
           <w:color w:val="000000" w:themeColor="text1"/>
           <w:szCs w:val="28"/>
-        </w:rPr>
-        <w:t>NextJS</w:t>
+          <w:lang w:val="ru-BY"/>
+        </w:rPr>
+        <w:t>-код</w:t>
       </w:r>
       <w:r>
         <w:rPr>
@@ -4320,7 +5164,21 @@
           <w:szCs w:val="20"/>
           <w:lang w:val="ru-BY" w:eastAsia="be-BY"/>
         </w:rPr>
-        <w:t>https://nextjs.org/</w:t>
+        <w:t>https://</w:t>
+      </w:r>
+      <w:r>
+        <w:rPr>
+          <w:szCs w:val="20"/>
+          <w:lang w:eastAsia="be-BY"/>
+        </w:rPr>
+        <w:t xml:space="preserve"> </w:t>
+      </w:r>
+      <w:r>
+        <w:rPr>
+          <w:szCs w:val="20"/>
+          <w:lang w:val="ru-BY" w:eastAsia="be-BY"/>
+        </w:rPr>
+        <w:t>usa.kaspersky.com/resource-center/definitions/what-is-a-qr-code-how-to-scan</w:t>
       </w:r>
       <w:r>
         <w:rPr>
@@ -4334,14 +5192,7 @@
           <w:szCs w:val="20"/>
           <w:lang w:val="ru-BY" w:eastAsia="be-BY"/>
         </w:rPr>
-        <w:t>1</w:t>
-      </w:r>
-      <w:r>
-        <w:rPr>
-          <w:szCs w:val="20"/>
-          <w:lang w:eastAsia="be-BY"/>
-        </w:rPr>
-        <w:t>2</w:t>
+        <w:t>10</w:t>
       </w:r>
       <w:r>
         <w:rPr>
@@ -4406,28 +5257,28 @@
           <w:szCs w:val="28"/>
           <w:lang w:val="ru-BY"/>
         </w:rPr>
-        <w:t xml:space="preserve">Библиотека </w:t>
-      </w:r>
-      <w:r>
-        <w:rPr>
-          <w:color w:val="000000" w:themeColor="text1"/>
-          <w:szCs w:val="28"/>
-        </w:rPr>
-        <w:t>ReactJS</w:t>
-      </w:r>
-      <w:r>
-        <w:rPr>
-          <w:szCs w:val="20"/>
-          <w:lang w:val="ru-BY" w:eastAsia="be-BY"/>
-        </w:rPr>
-        <w:t xml:space="preserve"> [Электронный ресурс]. – Режим доступа:  </w:t>
-      </w:r>
-      <w:r>
-        <w:rPr>
-          <w:szCs w:val="20"/>
-          <w:lang w:val="ru-BY" w:eastAsia="be-BY"/>
-        </w:rPr>
-        <w:t>https://react.dev/</w:t>
+        <w:t>Диаграмма вариантов использования</w:t>
+      </w:r>
+      <w:r>
+        <w:rPr>
+          <w:szCs w:val="20"/>
+          <w:lang w:val="ru-BY" w:eastAsia="be-BY"/>
+        </w:rPr>
+        <w:t xml:space="preserve"> [Электронный ресурс]. – Режим доступа</w:t>
+      </w:r>
+      <w:r>
+        <w:rPr>
+          <w:szCs w:val="20"/>
+          <w:lang w:val="ru-BY" w:eastAsia="be-BY"/>
+        </w:rPr>
+        <w:t xml:space="preserve">: </w:t>
+      </w:r>
+      <w:r>
+        <w:rPr>
+          <w:szCs w:val="20"/>
+          <w:lang w:val="ru-BY" w:eastAsia="be-BY"/>
+        </w:rPr>
+        <w:t>https://habr.com/ru/articles/566218/</w:t>
       </w:r>
       <w:r>
         <w:rPr>
@@ -4441,14 +5292,7 @@
           <w:szCs w:val="20"/>
           <w:lang w:val="ru-BY" w:eastAsia="be-BY"/>
         </w:rPr>
-        <w:t>1</w:t>
-      </w:r>
-      <w:r>
-        <w:rPr>
-          <w:szCs w:val="20"/>
-          <w:lang w:val="ru-BY" w:eastAsia="be-BY"/>
-        </w:rPr>
-        <w:t>2</w:t>
+        <w:t>11</w:t>
       </w:r>
       <w:r>
         <w:rPr>
@@ -4511,45 +5355,30 @@
         <w:rPr>
           <w:color w:val="000000" w:themeColor="text1"/>
           <w:szCs w:val="28"/>
-        </w:rPr>
-        <w:t>CSS-</w:t>
+          <w:lang w:val="ru-BY"/>
+        </w:rPr>
+        <w:t xml:space="preserve">Платформа </w:t>
       </w:r>
       <w:r>
         <w:rPr>
           <w:color w:val="000000" w:themeColor="text1"/>
           <w:szCs w:val="28"/>
-          <w:lang w:val="ru-BY"/>
-        </w:rPr>
-        <w:t xml:space="preserve">фреймворк </w:t>
-      </w:r>
-      <w:r>
-        <w:rPr>
-          <w:color w:val="000000" w:themeColor="text1"/>
-          <w:szCs w:val="28"/>
-        </w:rPr>
-        <w:t>Tailwind</w:t>
-      </w:r>
-      <w:r>
-        <w:rPr>
-          <w:color w:val="000000" w:themeColor="text1"/>
-          <w:szCs w:val="28"/>
-          <w:lang w:val="ru-BY"/>
-        </w:rPr>
-        <w:t xml:space="preserve"> </w:t>
-      </w:r>
-      <w:r>
-        <w:rPr>
-          <w:szCs w:val="20"/>
-          <w:lang w:val="ru-BY" w:eastAsia="be-BY"/>
-        </w:rPr>
-        <w:t xml:space="preserve">[Электронный ресурс]. – Режим доступа:  </w:t>
-      </w:r>
-      <w:r>
-        <w:rPr>
-          <w:szCs w:val="20"/>
-          <w:lang w:val="ru-BY" w:eastAsia="be-BY"/>
-        </w:rPr>
-        <w:t>https://tailwindcss.com/</w:t>
+        </w:rPr>
+        <w:t>NodeJS</w:t>
+      </w:r>
+      <w:r>
+        <w:rPr>
+          <w:szCs w:val="20"/>
+          <w:lang w:val="ru-BY" w:eastAsia="be-BY"/>
+        </w:rPr>
+        <w:t xml:space="preserve"> [Электронный ресурс]. – Режим доступа:  </w:t>
+      </w:r>
+      <w:r>
+        <w:rPr>
+          <w:szCs w:val="20"/>
+          <w:lang w:val="ru-BY" w:eastAsia="be-BY"/>
+        </w:rPr>
+        <w:t>https://nodejs.org/en</w:t>
       </w:r>
       <w:r>
         <w:rPr>
@@ -4563,14 +5392,7 @@
           <w:szCs w:val="20"/>
           <w:lang w:val="ru-BY" w:eastAsia="be-BY"/>
         </w:rPr>
-        <w:t>1</w:t>
-      </w:r>
-      <w:r>
-        <w:rPr>
-          <w:szCs w:val="20"/>
-          <w:lang w:val="ru-BY" w:eastAsia="be-BY"/>
-        </w:rPr>
-        <w:t>2</w:t>
+        <w:t>11</w:t>
       </w:r>
       <w:r>
         <w:rPr>
@@ -4633,30 +5455,30 @@
         <w:rPr>
           <w:color w:val="000000" w:themeColor="text1"/>
           <w:szCs w:val="28"/>
-        </w:rPr>
-        <w:t>Supabase</w:t>
+          <w:lang w:val="ru-BY"/>
+        </w:rPr>
+        <w:t xml:space="preserve">Фреймворк </w:t>
       </w:r>
       <w:r>
         <w:rPr>
           <w:color w:val="000000" w:themeColor="text1"/>
           <w:szCs w:val="28"/>
-          <w:lang w:val="ru-BY"/>
-        </w:rPr>
-        <w:t xml:space="preserve"> </w:t>
-      </w:r>
-      <w:r>
-        <w:rPr>
-          <w:szCs w:val="20"/>
-          <w:lang w:val="ru-BY" w:eastAsia="be-BY"/>
-        </w:rPr>
-        <w:t xml:space="preserve">[Электронный ресурс]. – Режим доступа:  </w:t>
-      </w:r>
-      <w:r>
-        <w:rPr>
-          <w:szCs w:val="20"/>
-          <w:lang w:val="ru-BY" w:eastAsia="be-BY"/>
-        </w:rPr>
-        <w:t>https://supabase.com/</w:t>
+        </w:rPr>
+        <w:t>NextJS</w:t>
+      </w:r>
+      <w:r>
+        <w:rPr>
+          <w:szCs w:val="20"/>
+          <w:lang w:val="ru-BY" w:eastAsia="be-BY"/>
+        </w:rPr>
+        <w:t xml:space="preserve"> [Электронный ресурс]. – Режим доступа:  </w:t>
+      </w:r>
+      <w:r>
+        <w:rPr>
+          <w:szCs w:val="20"/>
+          <w:lang w:val="ru-BY" w:eastAsia="be-BY"/>
+        </w:rPr>
+        <w:t>https://nextjs.org/</w:t>
       </w:r>
       <w:r>
         <w:rPr>
@@ -4670,7 +5492,14 @@
           <w:szCs w:val="20"/>
           <w:lang w:val="ru-BY" w:eastAsia="be-BY"/>
         </w:rPr>
-        <w:t>12</w:t>
+        <w:t>1</w:t>
+      </w:r>
+      <w:r>
+        <w:rPr>
+          <w:szCs w:val="20"/>
+          <w:lang w:eastAsia="be-BY"/>
+        </w:rPr>
+        <w:t>2</w:t>
       </w:r>
       <w:r>
         <w:rPr>
@@ -4733,13 +5562,128 @@
         <w:rPr>
           <w:color w:val="000000" w:themeColor="text1"/>
           <w:szCs w:val="28"/>
-        </w:rPr>
-        <w:t>MongoDB</w:t>
+          <w:lang w:val="ru-BY"/>
+        </w:rPr>
+        <w:t xml:space="preserve">Библиотека </w:t>
       </w:r>
       <w:r>
         <w:rPr>
           <w:color w:val="000000" w:themeColor="text1"/>
           <w:szCs w:val="28"/>
+        </w:rPr>
+        <w:t>ReactJS</w:t>
+      </w:r>
+      <w:r>
+        <w:rPr>
+          <w:szCs w:val="20"/>
+          <w:lang w:val="ru-BY" w:eastAsia="be-BY"/>
+        </w:rPr>
+        <w:t xml:space="preserve"> [Электронный ресурс]. – Режим доступа:  </w:t>
+      </w:r>
+      <w:r>
+        <w:rPr>
+          <w:szCs w:val="20"/>
+          <w:lang w:val="ru-BY" w:eastAsia="be-BY"/>
+        </w:rPr>
+        <w:t>https://react.dev/</w:t>
+      </w:r>
+      <w:r>
+        <w:rPr>
+          <w:szCs w:val="20"/>
+          <w:lang w:val="ru-BY" w:eastAsia="be-BY"/>
+        </w:rPr>
+        <w:t xml:space="preserve">. – Дата доступа: </w:t>
+      </w:r>
+      <w:r>
+        <w:rPr>
+          <w:szCs w:val="20"/>
+          <w:lang w:val="ru-BY" w:eastAsia="be-BY"/>
+        </w:rPr>
+        <w:t>12</w:t>
+      </w:r>
+      <w:r>
+        <w:rPr>
+          <w:szCs w:val="20"/>
+          <w:lang w:val="ru-BY" w:eastAsia="be-BY"/>
+        </w:rPr>
+        <w:t>.</w:t>
+      </w:r>
+      <w:r>
+        <w:rPr>
+          <w:szCs w:val="20"/>
+          <w:lang w:val="ru-BY" w:eastAsia="be-BY"/>
+        </w:rPr>
+        <w:t>10</w:t>
+      </w:r>
+      <w:r>
+        <w:rPr>
+          <w:szCs w:val="20"/>
+          <w:lang w:val="ru-BY" w:eastAsia="be-BY"/>
+        </w:rPr>
+        <w:t>.2023</w:t>
+      </w:r>
+    </w:p>
+    <w:p>
+      <w:pPr>
+        <w:widowControl w:val="0"/>
+        <w:autoSpaceDE w:val="0"/>
+        <w:autoSpaceDN w:val="0"/>
+        <w:adjustRightInd w:val="0"/>
+        <w:rPr>
+          <w:szCs w:val="20"/>
+          <w:lang w:val="ru-BY" w:eastAsia="be-BY"/>
+        </w:rPr>
+      </w:pPr>
+      <w:r>
+        <w:rPr>
+          <w:color w:val="000000" w:themeColor="text1"/>
+          <w:szCs w:val="28"/>
+          <w:lang w:val="ru-BY"/>
+        </w:rPr>
+        <w:t>[</w:t>
+      </w:r>
+      <w:r>
+        <w:rPr>
+          <w:color w:val="000000" w:themeColor="text1"/>
+          <w:szCs w:val="28"/>
+          <w:lang w:val="ru-BY"/>
+        </w:rPr>
+        <w:t>10</w:t>
+      </w:r>
+      <w:r>
+        <w:rPr>
+          <w:color w:val="000000" w:themeColor="text1"/>
+          <w:szCs w:val="28"/>
+          <w:lang w:val="ru-BY"/>
+        </w:rPr>
+        <w:t>] </w:t>
+      </w:r>
+      <w:r>
+        <w:rPr>
+          <w:color w:val="000000" w:themeColor="text1"/>
+          <w:szCs w:val="28"/>
+        </w:rPr>
+        <w:t>CSS-</w:t>
+      </w:r>
+      <w:r>
+        <w:rPr>
+          <w:color w:val="000000" w:themeColor="text1"/>
+          <w:szCs w:val="28"/>
+          <w:lang w:val="ru-BY"/>
+        </w:rPr>
+        <w:t xml:space="preserve">фреймворк </w:t>
+      </w:r>
+      <w:r>
+        <w:rPr>
+          <w:color w:val="000000" w:themeColor="text1"/>
+          <w:szCs w:val="28"/>
+        </w:rPr>
+        <w:t>Tailwind</w:t>
+      </w:r>
+      <w:r>
+        <w:rPr>
+          <w:color w:val="000000" w:themeColor="text1"/>
+          <w:szCs w:val="28"/>
           <w:lang w:val="ru-BY"/>
         </w:rPr>
         <w:t xml:space="preserve"> </w:t>
@@ -4756,10 +5700,8 @@
           <w:szCs w:val="20"/>
           <w:lang w:val="ru-BY" w:eastAsia="be-BY"/>
         </w:rPr>
-        <w:t>https://www.mongodb.com/</w:t>
-      </w:r>
-      <w:bookmarkStart w:id="21" w:name="_GoBack"/>
-      <w:bookmarkEnd w:id="21"/>
+        <w:t>https://tailwindcss.com/</w:t>
+      </w:r>
       <w:r>
         <w:rPr>
           <w:szCs w:val="20"/>
@@ -6391,7 +7333,7 @@
 </file>
 
 <file path=customXml/itemProps1.xml><?xml version="1.0" encoding="utf-8"?>
-<ds:datastoreItem xmlns:ds="http://schemas.openxmlformats.org/officeDocument/2006/customXml" ds:itemID="{1B7DF122-9A7D-48E9-A05A-6880DF65D35A}">
+<ds:datastoreItem xmlns:ds="http://schemas.openxmlformats.org/officeDocument/2006/customXml" ds:itemID="{D8F73E77-61BF-4D9B-80BD-868DD3DF0CB2}">
   <ds:schemaRefs>
     <ds:schemaRef ds:uri="http://schemas.openxmlformats.org/officeDocument/2006/bibliography"/>
   </ds:schemaRefs>

</xml_diff>